<commit_message>
POS tags and sentiment dictionary
Features Added:
0. history: IOB tag of prior word
1. POS tags for previous, current, and next word.
2. B.Liu's simple sentiment lexicon is added as an additional feature
for previous, current, and next word.
</commit_message>
<xml_diff>
--- a/TODO.docx
+++ b/TODO.docx
@@ -4,7 +4,10 @@
   <w:body>
     <w:p>
       <w:r>
-        <w:t>Changes we need to or should make, somewhat prioritized</w:t>
+        <w:t>Tasks</w:t>
+      </w:r>
+      <w:r>
+        <w:t>, somewhat prioritized</w:t>
       </w:r>
     </w:p>
     <w:p/>
@@ -17,7 +20,42 @@
         </w:numPr>
       </w:pPr>
       <w:r>
-        <w:t>instead of just removing punctuation, should keep it as a separate word, at least in the case of EOS markers</w:t>
+        <w:t>Evaluation</w:t>
+      </w:r>
+    </w:p>
+    <w:p>
+      <w:pPr>
+        <w:pStyle w:val="ListParagraph"/>
+        <w:numPr>
+          <w:ilvl w:val="1"/>
+          <w:numId w:val="1"/>
+        </w:numPr>
+      </w:pPr>
+      <w:r>
+        <w:t xml:space="preserve">Incorporate </w:t>
+      </w:r>
+      <w:proofErr w:type="spellStart"/>
+      <w:r>
+        <w:t>XValidation</w:t>
+      </w:r>
+      <w:proofErr w:type="spellEnd"/>
+      <w:r>
+        <w:t xml:space="preserve"> machinery and look at the training sets instead of trial sets for both domains</w:t>
+      </w:r>
+    </w:p>
+    <w:p>
+      <w:pPr>
+        <w:pStyle w:val="ListParagraph"/>
+        <w:numPr>
+          <w:ilvl w:val="1"/>
+          <w:numId w:val="1"/>
+        </w:numPr>
+      </w:pPr>
+      <w:r>
+        <w:t>Try other classifiers</w:t>
+      </w:r>
+      <w:r>
+        <w:t>: SVM, RF, NB</w:t>
       </w:r>
     </w:p>
     <w:p>
@@ -28,8 +66,13 @@
           <w:numId w:val="1"/>
         </w:numPr>
       </w:pPr>
-      <w:r>
-        <w:t>add more features</w:t>
+      <w:proofErr w:type="gramStart"/>
+      <w:r>
+        <w:t>add</w:t>
+      </w:r>
+      <w:proofErr w:type="gramEnd"/>
+      <w:r>
+        <w:t xml:space="preserve"> more features</w:t>
       </w:r>
     </w:p>
     <w:p>
@@ -40,9 +83,19 @@
           <w:numId w:val="1"/>
         </w:numPr>
       </w:pPr>
-      <w:r>
-        <w:t>all caps</w:t>
-      </w:r>
+      <w:proofErr w:type="gramStart"/>
+      <w:r>
+        <w:t>in</w:t>
+      </w:r>
+      <w:proofErr w:type="gramEnd"/>
+      <w:r>
+        <w:t xml:space="preserve"> sentiment </w:t>
+      </w:r>
+      <w:proofErr w:type="spellStart"/>
+      <w:r>
+        <w:t>dict</w:t>
+      </w:r>
+      <w:proofErr w:type="spellEnd"/>
     </w:p>
     <w:p>
       <w:pPr>
@@ -52,8 +105,13 @@
           <w:numId w:val="1"/>
         </w:numPr>
       </w:pPr>
-      <w:r>
-        <w:t>initial cap</w:t>
+      <w:proofErr w:type="gramStart"/>
+      <w:r>
+        <w:t>all</w:t>
+      </w:r>
+      <w:proofErr w:type="gramEnd"/>
+      <w:r>
+        <w:t xml:space="preserve"> caps</w:t>
       </w:r>
     </w:p>
     <w:p>
@@ -64,9 +122,33 @@
           <w:numId w:val="1"/>
         </w:numPr>
       </w:pPr>
+      <w:proofErr w:type="gramStart"/>
+      <w:r>
+        <w:t>initial</w:t>
+      </w:r>
+      <w:proofErr w:type="gramEnd"/>
+      <w:r>
+        <w:t xml:space="preserve"> cap</w:t>
+      </w:r>
+    </w:p>
+    <w:p>
+      <w:pPr>
+        <w:pStyle w:val="ListParagraph"/>
+        <w:numPr>
+          <w:ilvl w:val="1"/>
+          <w:numId w:val="1"/>
+        </w:numPr>
+      </w:pPr>
+      <w:proofErr w:type="spellStart"/>
+      <w:proofErr w:type="gramStart"/>
       <w:r>
         <w:t>hashtag</w:t>
       </w:r>
+      <w:proofErr w:type="spellEnd"/>
+      <w:proofErr w:type="gramEnd"/>
+      <w:r>
+        <w:t xml:space="preserve"> (not for aspect task)</w:t>
+      </w:r>
     </w:p>
     <w:p>
       <w:pPr>
@@ -76,8 +158,30 @@
           <w:numId w:val="1"/>
         </w:numPr>
       </w:pPr>
-      <w:r>
-        <w:t>in sentiment dict</w:t>
+      <w:proofErr w:type="gramStart"/>
+      <w:r>
+        <w:t>n</w:t>
+      </w:r>
+      <w:proofErr w:type="gramEnd"/>
+      <w:r>
+        <w:t>-grams</w:t>
+      </w:r>
+    </w:p>
+    <w:p>
+      <w:pPr>
+        <w:pStyle w:val="ListParagraph"/>
+        <w:numPr>
+          <w:ilvl w:val="0"/>
+          <w:numId w:val="1"/>
+        </w:numPr>
+      </w:pPr>
+      <w:proofErr w:type="gramStart"/>
+      <w:r>
+        <w:t>start</w:t>
+      </w:r>
+      <w:proofErr w:type="gramEnd"/>
+      <w:r>
+        <w:t xml:space="preserve"> on the sentiment task over spring break</w:t>
       </w:r>
     </w:p>
     <w:p>
@@ -88,70 +192,577 @@
           <w:numId w:val="1"/>
         </w:numPr>
       </w:pPr>
-      <w:r>
-        <w:t>POS tag</w:t>
+      <w:proofErr w:type="gramStart"/>
+      <w:r>
+        <w:t>incorporate</w:t>
+      </w:r>
+      <w:proofErr w:type="gramEnd"/>
+      <w:r>
+        <w:t xml:space="preserve"> handling of negation</w:t>
+      </w:r>
+    </w:p>
+    <w:p>
+      <w:pPr>
+        <w:pStyle w:val="ListParagraph"/>
+        <w:numPr>
+          <w:ilvl w:val="1"/>
+          <w:numId w:val="1"/>
+        </w:numPr>
+      </w:pPr>
+      <w:proofErr w:type="gramStart"/>
+      <w:r>
+        <w:t>feed</w:t>
+      </w:r>
+      <w:proofErr w:type="gramEnd"/>
+      <w:r>
+        <w:t xml:space="preserve"> sentiment classification back into aspect term extraction – if there is only neutral text then there is no aspect term</w:t>
+      </w:r>
+    </w:p>
+    <w:p>
+      <w:pPr>
+        <w:pStyle w:val="ListParagraph"/>
+        <w:numPr>
+          <w:ilvl w:val="1"/>
+          <w:numId w:val="1"/>
+        </w:numPr>
+      </w:pPr>
+      <w:proofErr w:type="gramStart"/>
+      <w:r>
+        <w:t>perhaps</w:t>
+      </w:r>
+      <w:proofErr w:type="gramEnd"/>
+      <w:r>
+        <w:t xml:space="preserve"> divide into two: subjective </w:t>
+      </w:r>
+      <w:proofErr w:type="spellStart"/>
+      <w:r>
+        <w:t>vs</w:t>
+      </w:r>
+      <w:proofErr w:type="spellEnd"/>
+      <w:r>
+        <w:t xml:space="preserve"> objective then </w:t>
+      </w:r>
+      <w:proofErr w:type="spellStart"/>
+      <w:r>
+        <w:t>pos</w:t>
+      </w:r>
+      <w:proofErr w:type="spellEnd"/>
+      <w:r>
+        <w:t>/</w:t>
+      </w:r>
+      <w:proofErr w:type="spellStart"/>
+      <w:r>
+        <w:t>neg</w:t>
+      </w:r>
+      <w:proofErr w:type="spellEnd"/>
+      <w:r>
+        <w:t>/mixed</w:t>
+      </w:r>
+    </w:p>
+    <w:p>
+      <w:pPr>
+        <w:pStyle w:val="ListParagraph"/>
+        <w:numPr>
+          <w:ilvl w:val="0"/>
+          <w:numId w:val="1"/>
+        </w:numPr>
+      </w:pPr>
+      <w:r>
+        <w:t xml:space="preserve">(C) </w:t>
+      </w:r>
+      <w:proofErr w:type="gramStart"/>
+      <w:r>
+        <w:t>figure</w:t>
+      </w:r>
+      <w:proofErr w:type="gramEnd"/>
+      <w:r>
+        <w:t xml:space="preserve"> out how to best generate figures and tables for inclusion in a paper</w:t>
+      </w:r>
+    </w:p>
+    <w:p>
+      <w:pPr>
+        <w:pStyle w:val="ListParagraph"/>
+        <w:numPr>
+          <w:ilvl w:val="0"/>
+          <w:numId w:val="1"/>
+        </w:numPr>
+      </w:pPr>
+      <w:proofErr w:type="gramStart"/>
+      <w:r>
+        <w:t>does</w:t>
+      </w:r>
+      <w:proofErr w:type="gramEnd"/>
+      <w:r>
+        <w:t xml:space="preserve"> </w:t>
+      </w:r>
+      <w:proofErr w:type="spellStart"/>
+      <w:r>
+        <w:t>sklearn</w:t>
+      </w:r>
+      <w:proofErr w:type="spellEnd"/>
+      <w:r>
+        <w:t xml:space="preserve"> have any sequence classification?</w:t>
       </w:r>
     </w:p>
     <w:p/>
     <w:p/>
     <w:p>
       <w:r>
-        <w:t>Tag/chunking notes</w:t>
+        <w:t>POS tagging notes:</w:t>
+      </w:r>
+    </w:p>
+    <w:p>
+      <w:pPr>
+        <w:pStyle w:val="ListParagraph"/>
+        <w:numPr>
+          <w:ilvl w:val="0"/>
+          <w:numId w:val="1"/>
+        </w:numPr>
+      </w:pPr>
+      <w:r>
+        <w:t xml:space="preserve">The </w:t>
+      </w:r>
+      <w:proofErr w:type="spellStart"/>
+      <w:r>
+        <w:t>create_exs</w:t>
+      </w:r>
+      <w:proofErr w:type="spellEnd"/>
+      <w:r>
+        <w:t xml:space="preserve"> method now assumes each aspect token appears only once in a given sentence, rather than worrying about which occurrence of the token actually is the aspect term if there are multiple ones. See next bullet for problems faced with dealing with both POS tagging and punctuation in finding the aspect terms (doable but messy!)</w:t>
+      </w:r>
+    </w:p>
+    <w:p>
+      <w:pPr>
+        <w:pStyle w:val="ListParagraph"/>
+        <w:numPr>
+          <w:ilvl w:val="0"/>
+          <w:numId w:val="1"/>
+        </w:numPr>
+      </w:pPr>
+      <w:proofErr w:type="gramStart"/>
+      <w:r>
+        <w:t>the</w:t>
+      </w:r>
+      <w:proofErr w:type="gramEnd"/>
+      <w:r>
+        <w:t xml:space="preserve"> </w:t>
+      </w:r>
+      <w:r>
+        <w:t xml:space="preserve">first version of the </w:t>
+      </w:r>
+      <w:r>
+        <w:t>code counts</w:t>
+      </w:r>
+      <w:r>
+        <w:t xml:space="preserve"> (</w:t>
+      </w:r>
+      <w:proofErr w:type="spellStart"/>
+      <w:r>
+        <w:t>create_one_withPOS</w:t>
+      </w:r>
+      <w:proofErr w:type="spellEnd"/>
+      <w:r>
+        <w:t>)</w:t>
+      </w:r>
+      <w:r>
+        <w:t xml:space="preserve"> the character</w:t>
+      </w:r>
+      <w:r>
+        <w:t xml:space="preserve"> indexe</w:t>
+      </w:r>
+      <w:r>
+        <w:t>s incorrectly when punctuation is involved (for the POS tag case, may also be true for non-</w:t>
+      </w:r>
+      <w:proofErr w:type="spellStart"/>
+      <w:r>
+        <w:t>pos</w:t>
+      </w:r>
+      <w:proofErr w:type="spellEnd"/>
+      <w:r>
+        <w:t xml:space="preserve"> case, not sure)</w:t>
+      </w:r>
+    </w:p>
+    <w:p>
+      <w:pPr>
+        <w:pStyle w:val="ListParagraph"/>
+        <w:numPr>
+          <w:ilvl w:val="1"/>
+          <w:numId w:val="1"/>
+        </w:numPr>
+      </w:pPr>
+      <w:r>
+        <w:t>The “to” position in the xml is the position after the EOW, with punctuation stripped, if any</w:t>
+      </w:r>
+    </w:p>
+    <w:p>
+      <w:pPr>
+        <w:pStyle w:val="ListParagraph"/>
+        <w:numPr>
+          <w:ilvl w:val="1"/>
+          <w:numId w:val="1"/>
+        </w:numPr>
+      </w:pPr>
+      <w:r>
+        <w:t xml:space="preserve">Could use a dictionary with start index as keys, (word, BIO-tag) as values, and include punctuation in that? Then iterate through </w:t>
+      </w:r>
+      <w:proofErr w:type="gramStart"/>
+      <w:r>
+        <w:t>range(</w:t>
+      </w:r>
+      <w:proofErr w:type="spellStart"/>
+      <w:proofErr w:type="gramEnd"/>
+      <w:r>
+        <w:t>len</w:t>
+      </w:r>
+      <w:proofErr w:type="spellEnd"/>
+      <w:r>
+        <w:t xml:space="preserve">(sentence) and see if those are in the </w:t>
+      </w:r>
+      <w:proofErr w:type="spellStart"/>
+      <w:r>
+        <w:t>dict</w:t>
+      </w:r>
+      <w:proofErr w:type="spellEnd"/>
+      <w:r>
+        <w:t xml:space="preserve"> keys. But how to get that dictionary</w:t>
+      </w:r>
+    </w:p>
+    <w:p>
+      <w:pPr>
+        <w:pStyle w:val="ListParagraph"/>
+        <w:numPr>
+          <w:ilvl w:val="2"/>
+          <w:numId w:val="1"/>
+        </w:numPr>
+      </w:pPr>
+      <w:r>
+        <w:t xml:space="preserve">Assume punctuation always attached to a word? So don’t add 1 in that case, just add </w:t>
+      </w:r>
+      <w:proofErr w:type="spellStart"/>
+      <w:r>
+        <w:t>len</w:t>
+      </w:r>
+      <w:proofErr w:type="spellEnd"/>
+      <w:r>
+        <w:t xml:space="preserve"> of </w:t>
+      </w:r>
+      <w:proofErr w:type="spellStart"/>
+      <w:r>
+        <w:t>punct</w:t>
+      </w:r>
+      <w:proofErr w:type="spellEnd"/>
+      <w:r>
+        <w:t>? Or see if the punctuation is in the split sentence at the appropriate position.</w:t>
+      </w:r>
+    </w:p>
+    <w:p>
+      <w:pPr>
+        <w:pStyle w:val="ListParagraph"/>
+        <w:numPr>
+          <w:ilvl w:val="2"/>
+          <w:numId w:val="1"/>
+        </w:numPr>
+      </w:pPr>
+      <w:r>
+        <w:t>Or iterate through the original characters. Can tokenize give us access to the original positions?</w:t>
+      </w:r>
+      <w:r>
+        <w:tab/>
       </w:r>
     </w:p>
     <w:p/>
     <w:p>
       <w:r>
+        <w:t>Sentiment lexicon notes:</w:t>
+      </w:r>
+    </w:p>
+    <w:p>
+      <w:pPr>
+        <w:pStyle w:val="ListParagraph"/>
+        <w:numPr>
+          <w:ilvl w:val="0"/>
+          <w:numId w:val="1"/>
+        </w:numPr>
+      </w:pPr>
+      <w:proofErr w:type="gramStart"/>
+      <w:r>
+        <w:t>to</w:t>
+      </w:r>
+      <w:proofErr w:type="gramEnd"/>
+      <w:r>
+        <w:t xml:space="preserve"> use is Bing Liu’s lexicon and Wilson </w:t>
+      </w:r>
+      <w:proofErr w:type="spellStart"/>
+      <w:r>
+        <w:t>etal’s</w:t>
+      </w:r>
+      <w:proofErr w:type="spellEnd"/>
+      <w:r>
+        <w:t xml:space="preserve"> lexicon</w:t>
+      </w:r>
+    </w:p>
+    <w:p>
+      <w:pPr>
+        <w:pStyle w:val="ListParagraph"/>
+        <w:numPr>
+          <w:ilvl w:val="0"/>
+          <w:numId w:val="1"/>
+        </w:numPr>
+      </w:pPr>
+      <w:proofErr w:type="spellStart"/>
+      <w:r>
+        <w:t>B.Liu’s</w:t>
+      </w:r>
+      <w:proofErr w:type="spellEnd"/>
+      <w:r>
+        <w:t xml:space="preserve"> is just word list for </w:t>
+      </w:r>
+      <w:proofErr w:type="spellStart"/>
+      <w:r>
+        <w:t>pos</w:t>
+      </w:r>
+      <w:proofErr w:type="spellEnd"/>
+      <w:r>
+        <w:t xml:space="preserve"> &amp; </w:t>
+      </w:r>
+      <w:proofErr w:type="spellStart"/>
+      <w:r>
+        <w:t>neg</w:t>
+      </w:r>
+      <w:proofErr w:type="spellEnd"/>
+      <w:r>
+        <w:tab/>
+        <w:t>```````````</w:t>
+      </w:r>
+    </w:p>
+    <w:p>
+      <w:pPr>
+        <w:pStyle w:val="ListParagraph"/>
+        <w:numPr>
+          <w:ilvl w:val="0"/>
+          <w:numId w:val="1"/>
+        </w:numPr>
+      </w:pPr>
+      <w:r>
+        <w:t xml:space="preserve">Wilson </w:t>
+      </w:r>
+      <w:proofErr w:type="spellStart"/>
+      <w:r>
+        <w:t>etals</w:t>
+      </w:r>
+      <w:proofErr w:type="spellEnd"/>
+      <w:r>
+        <w:t xml:space="preserve"> associates words with </w:t>
+      </w:r>
+      <w:proofErr w:type="spellStart"/>
+      <w:r>
+        <w:t>pos</w:t>
+      </w:r>
+      <w:proofErr w:type="spellEnd"/>
+      <w:r>
+        <w:t xml:space="preserve"> tags and stemmed versions of the words, so to use that well need stemming</w:t>
+      </w:r>
+    </w:p>
+    <w:p>
+      <w:pPr>
+        <w:pStyle w:val="ListParagraph"/>
+        <w:numPr>
+          <w:ilvl w:val="0"/>
+          <w:numId w:val="1"/>
+        </w:numPr>
+      </w:pPr>
+      <w:r>
+        <w:t xml:space="preserve">Not sure yet how to use </w:t>
+      </w:r>
+      <w:proofErr w:type="spellStart"/>
+      <w:r>
+        <w:t>s.lex</w:t>
+      </w:r>
+      <w:proofErr w:type="spellEnd"/>
+      <w:r>
+        <w:t xml:space="preserve">. </w:t>
+      </w:r>
+      <w:proofErr w:type="gramStart"/>
+      <w:r>
+        <w:t>entries</w:t>
+      </w:r>
+      <w:proofErr w:type="gramEnd"/>
+      <w:r>
+        <w:t xml:space="preserve"> for evidence in aspect term extraction, but presence within a window is a first reasonable cut, and of course it should be used for the polarity tagging task</w:t>
+      </w:r>
+    </w:p>
+    <w:p/>
+    <w:p>
+      <w:pPr>
+        <w:rPr>
+          <w:b/>
+        </w:rPr>
+      </w:pPr>
+      <w:r>
+        <w:rPr>
+          <w:b/>
+        </w:rPr>
         <w:t xml:space="preserve">To get started in interpreter: </w:t>
       </w:r>
     </w:p>
     <w:p>
-      <w:r>
-        <w:t>sys.path.extend(['/users/cindi/semeval'])</w:t>
-      </w:r>
-    </w:p>
-    <w:p>
-      <w:r>
-        <w:t>import semevalTask4</w:t>
-      </w:r>
-    </w:p>
-    <w:p>
-      <w:r>
+      <w:proofErr w:type="spellStart"/>
+      <w:proofErr w:type="gramStart"/>
+      <w:r>
+        <w:t>sys.path.extend</w:t>
+      </w:r>
+      <w:proofErr w:type="spellEnd"/>
+      <w:proofErr w:type="gramEnd"/>
+      <w:r>
+        <w:t>(['/users/</w:t>
+      </w:r>
+      <w:proofErr w:type="spellStart"/>
+      <w:r>
+        <w:t>cindi</w:t>
+      </w:r>
+      <w:proofErr w:type="spellEnd"/>
+      <w:r>
+        <w:t>/</w:t>
+      </w:r>
+      <w:proofErr w:type="spellStart"/>
+      <w:r>
+        <w:t>semeval</w:t>
+      </w:r>
+      <w:proofErr w:type="spellEnd"/>
+      <w:r>
+        <w:t>'])</w:t>
+      </w:r>
+    </w:p>
+    <w:p>
+      <w:proofErr w:type="gramStart"/>
+      <w:r>
+        <w:t>import</w:t>
+      </w:r>
+      <w:proofErr w:type="gramEnd"/>
+      <w:r>
+        <w:t xml:space="preserve"> semevalTask4</w:t>
+      </w:r>
+    </w:p>
+    <w:p/>
+    <w:p>
+      <w:pPr>
+        <w:rPr>
+          <w:b/>
+        </w:rPr>
+      </w:pPr>
+      <w:r>
+        <w:rPr>
+          <w:b/>
+        </w:rPr>
         <w:t xml:space="preserve">Try train and test on the trial data first to see how it works. </w:t>
       </w:r>
     </w:p>
     <w:p/>
     <w:p>
-      <w:r>
-        <w:t>ChunkParse score</w:t>
-      </w:r>
-      <w:r>
-        <w:t xml:space="preserve"> on restaurants-trial 80/20 split</w:t>
+      <w:proofErr w:type="spellStart"/>
+      <w:r>
+        <w:t>ChunkParse</w:t>
+      </w:r>
+      <w:proofErr w:type="spellEnd"/>
+      <w:r>
+        <w:t xml:space="preserve"> score o</w:t>
+      </w:r>
+      <w:r>
+        <w:t>n restaurants-trial 80/20 split with no POS tagging (~2/23)</w:t>
+      </w:r>
+    </w:p>
+    <w:p>
+      <w:r>
+        <w:t xml:space="preserve">    IOB Accuracy:  89.0%</w:t>
+      </w:r>
+    </w:p>
+    <w:p>
+      <w:r>
+        <w:t xml:space="preserve">    Precision:     75.0%</w:t>
+      </w:r>
+    </w:p>
+    <w:p>
+      <w:r>
+        <w:t xml:space="preserve">    Recall:        24.0%</w:t>
+      </w:r>
+    </w:p>
+    <w:p>
+      <w:r>
+        <w:t xml:space="preserve">    F-Measure:     36.4%</w:t>
+      </w:r>
+    </w:p>
+    <w:p/>
+    <w:p>
+      <w:r>
+        <w:t>Added POS tags, 3/1: Slightly hurts precision but awesome</w:t>
+      </w:r>
+      <w:r>
+        <w:t xml:space="preserve"> (in comparison to </w:t>
+      </w:r>
+      <w:proofErr w:type="spellStart"/>
+      <w:r>
+        <w:t>prev</w:t>
+      </w:r>
+      <w:proofErr w:type="spellEnd"/>
+      <w:r>
+        <w:t>)</w:t>
+      </w:r>
+      <w:r>
+        <w:t xml:space="preserve"> on recall</w:t>
+      </w:r>
+      <w:r>
+        <w:t xml:space="preserve"> – makes sense, can incorporate syntax info</w:t>
+      </w:r>
+    </w:p>
+    <w:p>
+      <w:r>
+        <w:t>IOB Accuracy:  91.7%</w:t>
+      </w:r>
+    </w:p>
+    <w:p>
+      <w:r>
+        <w:t xml:space="preserve">    Precision:     73.3%</w:t>
+      </w:r>
+    </w:p>
+    <w:p>
+      <w:r>
+        <w:t xml:space="preserve">    Recall:        44.0%</w:t>
+      </w:r>
+    </w:p>
+    <w:p>
+      <w:r>
+        <w:t xml:space="preserve">    F-Measure:     55.0%</w:t>
+      </w:r>
+    </w:p>
+    <w:p/>
+    <w:p>
+      <w:r>
+        <w:t>Adding sentiment dictionary: helps precision quite a bit while hurting recall and F-measure:</w:t>
+      </w:r>
+    </w:p>
+    <w:p>
+      <w:r>
+        <w:t xml:space="preserve">    IOB Accurac</w:t>
       </w:r>
       <w:bookmarkStart w:id="0" w:name="_GoBack"/>
       <w:bookmarkEnd w:id="0"/>
       <w:r>
-        <w:t>:</w:t>
-      </w:r>
-    </w:p>
-    <w:p>
-      <w:r>
-        <w:t xml:space="preserve">    IOB Accuracy:  89.0%</w:t>
-      </w:r>
-    </w:p>
-    <w:p>
-      <w:r>
-        <w:t xml:space="preserve">    Precision:     75.0%</w:t>
-      </w:r>
-    </w:p>
-    <w:p>
-      <w:r>
-        <w:t xml:space="preserve">    Recall:        24.0%</w:t>
-      </w:r>
-    </w:p>
-    <w:p>
-      <w:r>
-        <w:t xml:space="preserve">    F-Measure:     36.4%</w:t>
+        <w:t>y:  91.4%</w:t>
+      </w:r>
+    </w:p>
+    <w:p>
+      <w:r>
+        <w:t xml:space="preserve">    Precision:     83.3%</w:t>
+      </w:r>
+    </w:p>
+    <w:p>
+      <w:r>
+        <w:t xml:space="preserve">    Recall:        40.0%</w:t>
+      </w:r>
+    </w:p>
+    <w:p>
+      <w:r>
+        <w:t xml:space="preserve">    F-Measure:     54.1%</w:t>
       </w:r>
     </w:p>
     <w:sectPr>
@@ -194,7 +805,7 @@
         <w:rFonts w:ascii="Courier New" w:hAnsi="Courier New" w:hint="default"/>
       </w:rPr>
     </w:lvl>
-    <w:lvl w:ilvl="2" w:tplc="04090005" w:tentative="1">
+    <w:lvl w:ilvl="2" w:tplc="04090005">
       <w:start w:val="1"/>
       <w:numFmt w:val="bullet"/>
       <w:lvlText w:val=""/>

</xml_diff>

<commit_message>
New task, bug fixes, cleanup
-Added semevalTask4_Subtask2 for sentiment labeling of terms
-Fixed bug in XMLParser
-Cleanup in semevalTask4
</commit_message>
<xml_diff>
--- a/TODO.docx
+++ b/TODO.docx
@@ -83,19 +83,50 @@
           <w:numId w:val="1"/>
         </w:numPr>
       </w:pPr>
-      <w:proofErr w:type="gramStart"/>
-      <w:r>
-        <w:t>in</w:t>
-      </w:r>
-      <w:proofErr w:type="gramEnd"/>
-      <w:r>
-        <w:t xml:space="preserve"> sentiment </w:t>
-      </w:r>
-      <w:proofErr w:type="spellStart"/>
-      <w:r>
-        <w:t>dict</w:t>
-      </w:r>
-      <w:proofErr w:type="spellEnd"/>
+      <w:proofErr w:type="spellStart"/>
+      <w:proofErr w:type="gramStart"/>
+      <w:r>
+        <w:t>prev</w:t>
+      </w:r>
+      <w:proofErr w:type="spellEnd"/>
+      <w:proofErr w:type="gramEnd"/>
+      <w:r>
+        <w:t xml:space="preserve"> &amp; next word weren’t actually added to dictionary</w:t>
+      </w:r>
+    </w:p>
+    <w:p>
+      <w:pPr>
+        <w:pStyle w:val="ListParagraph"/>
+        <w:numPr>
+          <w:ilvl w:val="1"/>
+          <w:numId w:val="1"/>
+        </w:numPr>
+      </w:pPr>
+      <w:proofErr w:type="gramStart"/>
+      <w:r>
+        <w:t>expand</w:t>
+      </w:r>
+      <w:proofErr w:type="gramEnd"/>
+      <w:r>
+        <w:t xml:space="preserve"> n-gram window</w:t>
+      </w:r>
+    </w:p>
+    <w:p>
+      <w:pPr>
+        <w:pStyle w:val="ListParagraph"/>
+        <w:numPr>
+          <w:ilvl w:val="1"/>
+          <w:numId w:val="1"/>
+        </w:numPr>
+      </w:pPr>
+      <w:proofErr w:type="gramStart"/>
+      <w:r>
+        <w:t>add</w:t>
+      </w:r>
+      <w:proofErr w:type="gramEnd"/>
+      <w:r>
+        <w:t xml:space="preserve"> the more complicated sentiment dictionary</w:t>
+      </w:r>
     </w:p>
     <w:p>
       <w:pPr>
@@ -154,23 +185,6 @@
       <w:pPr>
         <w:pStyle w:val="ListParagraph"/>
         <w:numPr>
-          <w:ilvl w:val="1"/>
-          <w:numId w:val="1"/>
-        </w:numPr>
-      </w:pPr>
-      <w:proofErr w:type="gramStart"/>
-      <w:r>
-        <w:t>n</w:t>
-      </w:r>
-      <w:proofErr w:type="gramEnd"/>
-      <w:r>
-        <w:t>-grams</w:t>
-      </w:r>
-    </w:p>
-    <w:p>
-      <w:pPr>
-        <w:pStyle w:val="ListParagraph"/>
-        <w:numPr>
           <w:ilvl w:val="0"/>
           <w:numId w:val="1"/>
         </w:numPr>
@@ -305,6 +319,375 @@
       </w:r>
     </w:p>
     <w:p/>
+    <w:p>
+      <w:r>
+        <w:t>Some ideas</w:t>
+      </w:r>
+    </w:p>
+    <w:p>
+      <w:pPr>
+        <w:pStyle w:val="ListParagraph"/>
+        <w:numPr>
+          <w:ilvl w:val="0"/>
+          <w:numId w:val="1"/>
+        </w:numPr>
+      </w:pPr>
+      <w:proofErr w:type="gramStart"/>
+      <w:r>
+        <w:t>could</w:t>
+      </w:r>
+      <w:proofErr w:type="gramEnd"/>
+      <w:r>
+        <w:t xml:space="preserve"> also use a NP </w:t>
+      </w:r>
+      <w:proofErr w:type="spellStart"/>
+      <w:r>
+        <w:t>chunker</w:t>
+      </w:r>
+      <w:proofErr w:type="spellEnd"/>
+      <w:r>
+        <w:t xml:space="preserve"> as additional evidence for aspect term extraction</w:t>
+      </w:r>
+    </w:p>
+    <w:p>
+      <w:pPr>
+        <w:pStyle w:val="ListParagraph"/>
+        <w:numPr>
+          <w:ilvl w:val="0"/>
+          <w:numId w:val="1"/>
+        </w:numPr>
+      </w:pPr>
+      <w:proofErr w:type="gramStart"/>
+      <w:r>
+        <w:t>really</w:t>
+      </w:r>
+      <w:proofErr w:type="gramEnd"/>
+      <w:r>
+        <w:t xml:space="preserve"> do sequence modeling – seems that the head is stronger evidence than earlier words in the phrase</w:t>
+      </w:r>
+    </w:p>
+    <w:p>
+      <w:pPr>
+        <w:pStyle w:val="ListParagraph"/>
+        <w:numPr>
+          <w:ilvl w:val="0"/>
+          <w:numId w:val="1"/>
+        </w:numPr>
+      </w:pPr>
+      <w:proofErr w:type="gramStart"/>
+      <w:r>
+        <w:t>are</w:t>
+      </w:r>
+      <w:proofErr w:type="gramEnd"/>
+      <w:r>
+        <w:t xml:space="preserve"> verbs ever extracted? – </w:t>
+      </w:r>
+      <w:proofErr w:type="gramStart"/>
+      <w:r>
+        <w:t>could</w:t>
+      </w:r>
+      <w:proofErr w:type="gramEnd"/>
+      <w:r>
+        <w:t xml:space="preserve"> print out if we find one</w:t>
+      </w:r>
+    </w:p>
+    <w:p>
+      <w:pPr>
+        <w:pStyle w:val="ListParagraph"/>
+        <w:numPr>
+          <w:ilvl w:val="0"/>
+          <w:numId w:val="1"/>
+        </w:numPr>
+      </w:pPr>
+      <w:proofErr w:type="gramStart"/>
+      <w:r>
+        <w:t>add</w:t>
+      </w:r>
+      <w:proofErr w:type="gramEnd"/>
+      <w:r>
+        <w:t xml:space="preserve"> the actual sentiment indicator words (those from the lexicon) as features</w:t>
+      </w:r>
+      <w:r>
+        <w:t xml:space="preserve"> for aspect term id</w:t>
+      </w:r>
+      <w:r>
+        <w:t>, but explore different ways to do it</w:t>
+      </w:r>
+    </w:p>
+    <w:p>
+      <w:pPr>
+        <w:pStyle w:val="ListParagraph"/>
+        <w:numPr>
+          <w:ilvl w:val="1"/>
+          <w:numId w:val="1"/>
+        </w:numPr>
+      </w:pPr>
+      <w:proofErr w:type="gramStart"/>
+      <w:r>
+        <w:t>closest</w:t>
+      </w:r>
+      <w:proofErr w:type="gramEnd"/>
+      <w:r>
+        <w:t xml:space="preserve"> </w:t>
+      </w:r>
+    </w:p>
+    <w:p>
+      <w:pPr>
+        <w:pStyle w:val="ListParagraph"/>
+        <w:numPr>
+          <w:ilvl w:val="1"/>
+          <w:numId w:val="1"/>
+        </w:numPr>
+      </w:pPr>
+      <w:proofErr w:type="gramStart"/>
+      <w:r>
+        <w:t>all</w:t>
+      </w:r>
+      <w:proofErr w:type="gramEnd"/>
+    </w:p>
+    <w:p>
+      <w:pPr>
+        <w:pStyle w:val="ListParagraph"/>
+        <w:numPr>
+          <w:ilvl w:val="1"/>
+          <w:numId w:val="1"/>
+        </w:numPr>
+      </w:pPr>
+      <w:proofErr w:type="gramStart"/>
+      <w:r>
+        <w:t>if</w:t>
+      </w:r>
+      <w:proofErr w:type="gramEnd"/>
+      <w:r>
+        <w:t xml:space="preserve"> in same</w:t>
+      </w:r>
+      <w:r>
+        <w:t xml:space="preserve"> (hi-level)</w:t>
+      </w:r>
+      <w:r>
+        <w:t xml:space="preserve"> NP</w:t>
+      </w:r>
+    </w:p>
+    <w:p>
+      <w:pPr>
+        <w:pStyle w:val="ListParagraph"/>
+        <w:numPr>
+          <w:ilvl w:val="1"/>
+          <w:numId w:val="1"/>
+        </w:numPr>
+      </w:pPr>
+      <w:proofErr w:type="gramStart"/>
+      <w:r>
+        <w:t>the</w:t>
+      </w:r>
+      <w:proofErr w:type="gramEnd"/>
+      <w:r>
+        <w:t xml:space="preserve"> actual word, its polarity, or just the presence of such a word</w:t>
+      </w:r>
+    </w:p>
+    <w:p>
+      <w:pPr>
+        <w:pStyle w:val="ListParagraph"/>
+        <w:numPr>
+          <w:ilvl w:val="0"/>
+          <w:numId w:val="1"/>
+        </w:numPr>
+      </w:pPr>
+      <w:proofErr w:type="gramStart"/>
+      <w:r>
+        <w:t>use</w:t>
+      </w:r>
+      <w:proofErr w:type="gramEnd"/>
+      <w:r>
+        <w:t xml:space="preserve"> the classifier from the other domain as additional evidence </w:t>
+      </w:r>
+      <w:r>
+        <w:t>(for all the tasks but starting with aspect term extraction)</w:t>
+      </w:r>
+    </w:p>
+    <w:p>
+      <w:pPr>
+        <w:pStyle w:val="ListParagraph"/>
+        <w:numPr>
+          <w:ilvl w:val="0"/>
+          <w:numId w:val="1"/>
+        </w:numPr>
+      </w:pPr>
+      <w:proofErr w:type="gramStart"/>
+      <w:r>
+        <w:t>a</w:t>
+      </w:r>
+      <w:proofErr w:type="gramEnd"/>
+      <w:r>
+        <w:t xml:space="preserve"> feature that indicates we’ve seen the word but it’s never been in an aspect term (or the proportion of the time it’s been in an aspect term)</w:t>
+      </w:r>
+    </w:p>
+    <w:p>
+      <w:pPr>
+        <w:pStyle w:val="ListParagraph"/>
+        <w:numPr>
+          <w:ilvl w:val="0"/>
+          <w:numId w:val="1"/>
+        </w:numPr>
+      </w:pPr>
+      <w:proofErr w:type="gramStart"/>
+      <w:r>
+        <w:t>sentiment</w:t>
+      </w:r>
+      <w:proofErr w:type="gramEnd"/>
+      <w:r>
+        <w:t xml:space="preserve"> for the aspect terms</w:t>
+      </w:r>
+    </w:p>
+    <w:p>
+      <w:pPr>
+        <w:pStyle w:val="ListParagraph"/>
+        <w:numPr>
+          <w:ilvl w:val="1"/>
+          <w:numId w:val="1"/>
+        </w:numPr>
+      </w:pPr>
+      <w:proofErr w:type="gramStart"/>
+      <w:r>
+        <w:t>as</w:t>
+      </w:r>
+      <w:proofErr w:type="gramEnd"/>
+      <w:r>
+        <w:t xml:space="preserve"> part of it, should really figure out which sentiment-laden words (like “sluggish” modify which aspect terms (like driver, in the phrase sluggish driver)</w:t>
+      </w:r>
+    </w:p>
+    <w:p>
+      <w:pPr>
+        <w:pStyle w:val="ListParagraph"/>
+        <w:numPr>
+          <w:ilvl w:val="1"/>
+          <w:numId w:val="1"/>
+        </w:numPr>
+      </w:pPr>
+      <w:proofErr w:type="gramStart"/>
+      <w:r>
+        <w:t>types</w:t>
+      </w:r>
+      <w:proofErr w:type="gramEnd"/>
+      <w:r>
+        <w:t xml:space="preserve"> of patterns</w:t>
+      </w:r>
+    </w:p>
+    <w:p>
+      <w:pPr>
+        <w:pStyle w:val="ListParagraph"/>
+        <w:numPr>
+          <w:ilvl w:val="2"/>
+          <w:numId w:val="1"/>
+        </w:numPr>
+      </w:pPr>
+      <w:proofErr w:type="gramStart"/>
+      <w:r>
+        <w:t>the</w:t>
+      </w:r>
+      <w:proofErr w:type="gramEnd"/>
+      <w:r>
+        <w:t xml:space="preserve"> X was Y (steak was delicious)</w:t>
+      </w:r>
+    </w:p>
+    <w:p>
+      <w:pPr>
+        <w:pStyle w:val="ListParagraph"/>
+        <w:numPr>
+          <w:ilvl w:val="2"/>
+          <w:numId w:val="1"/>
+        </w:numPr>
+      </w:pPr>
+      <w:r>
+        <w:t>Y X (poor service)</w:t>
+      </w:r>
+    </w:p>
+    <w:p>
+      <w:pPr>
+        <w:pStyle w:val="ListParagraph"/>
+        <w:numPr>
+          <w:ilvl w:val="1"/>
+          <w:numId w:val="1"/>
+        </w:numPr>
+      </w:pPr>
+      <w:r>
+        <w:t>How to use sentences for which there was no aspect term &amp; thus no sentiment?  Words used in a neutral setting, perhaps?</w:t>
+      </w:r>
+    </w:p>
+    <w:p>
+      <w:pPr>
+        <w:pStyle w:val="ListParagraph"/>
+        <w:numPr>
+          <w:ilvl w:val="1"/>
+          <w:numId w:val="1"/>
+        </w:numPr>
+      </w:pPr>
+      <w:r>
+        <w:t>Sentiment classification (&amp; confidence/strength) for overall sentence</w:t>
+      </w:r>
+    </w:p>
+    <w:p>
+      <w:pPr>
+        <w:pStyle w:val="ListParagraph"/>
+        <w:numPr>
+          <w:ilvl w:val="1"/>
+          <w:numId w:val="1"/>
+        </w:numPr>
+      </w:pPr>
+      <w:r>
+        <w:t>PMI between sentiment words an</w:t>
+      </w:r>
+      <w:bookmarkStart w:id="0" w:name="_GoBack"/>
+      <w:bookmarkEnd w:id="0"/>
+      <w:r>
+        <w:t>d heads of aspect phrases?</w:t>
+      </w:r>
+    </w:p>
+    <w:p>
+      <w:pPr>
+        <w:pStyle w:val="ListParagraph"/>
+        <w:numPr>
+          <w:ilvl w:val="1"/>
+          <w:numId w:val="1"/>
+        </w:numPr>
+      </w:pPr>
+      <w:r>
+        <w:t>Dependency parse closest words</w:t>
+      </w:r>
+    </w:p>
+    <w:p>
+      <w:pPr>
+        <w:pStyle w:val="ListParagraph"/>
+        <w:numPr>
+          <w:ilvl w:val="0"/>
+          <w:numId w:val="1"/>
+        </w:numPr>
+      </w:pPr>
+      <w:r>
+        <w:t>What helps in WSD?</w:t>
+      </w:r>
+    </w:p>
+    <w:p>
+      <w:pPr>
+        <w:pStyle w:val="ListParagraph"/>
+        <w:numPr>
+          <w:ilvl w:val="1"/>
+          <w:numId w:val="1"/>
+        </w:numPr>
+      </w:pPr>
+      <w:r>
+        <w:lastRenderedPageBreak/>
+        <w:t xml:space="preserve">Character </w:t>
+      </w:r>
+      <w:proofErr w:type="spellStart"/>
+      <w:r>
+        <w:t>ngrams</w:t>
+      </w:r>
+      <w:proofErr w:type="spellEnd"/>
+      <w:r>
+        <w:t>?</w:t>
+      </w:r>
+    </w:p>
     <w:p/>
     <w:p>
       <w:r>
@@ -742,12 +1125,7 @@
     </w:p>
     <w:p>
       <w:r>
-        <w:t xml:space="preserve">    IOB Accurac</w:t>
-      </w:r>
-      <w:bookmarkStart w:id="0" w:name="_GoBack"/>
-      <w:bookmarkEnd w:id="0"/>
-      <w:r>
-        <w:t>y:  91.4%</w:t>
+        <w:t xml:space="preserve">    IOB Accuracy:  91.4%</w:t>
       </w:r>
     </w:p>
     <w:p>
@@ -763,6 +1141,120 @@
     <w:p>
       <w:r>
         <w:t xml:space="preserve">    F-Measure:     54.1%</w:t>
+      </w:r>
+    </w:p>
+    <w:p/>
+    <w:p>
+      <w:pPr>
+        <w:rPr>
+          <w:b/>
+        </w:rPr>
+      </w:pPr>
+      <w:r>
+        <w:rPr>
+          <w:b/>
+        </w:rPr>
+        <w:t>Results for subtask 2</w:t>
+      </w:r>
+    </w:p>
+    <w:p>
+      <w:pPr>
+        <w:pStyle w:val="ListParagraph"/>
+        <w:numPr>
+          <w:ilvl w:val="0"/>
+          <w:numId w:val="1"/>
+        </w:numPr>
+      </w:pPr>
+      <w:r>
+        <w:t xml:space="preserve">3/9, initial classifier = </w:t>
+      </w:r>
+      <w:proofErr w:type="spellStart"/>
+      <w:r>
+        <w:t>maxent</w:t>
+      </w:r>
+      <w:proofErr w:type="spellEnd"/>
+      <w:r>
+        <w:t xml:space="preserve"> </w:t>
+      </w:r>
+      <w:proofErr w:type="spellStart"/>
+      <w:r>
+        <w:t>iis</w:t>
+      </w:r>
+      <w:proofErr w:type="spellEnd"/>
+      <w:r>
+        <w:t>, features as below, accuracy = 64%!</w:t>
+      </w:r>
+    </w:p>
+    <w:p>
+      <w:pPr>
+        <w:pStyle w:val="ListParagraph"/>
+        <w:numPr>
+          <w:ilvl w:val="1"/>
+          <w:numId w:val="1"/>
+        </w:numPr>
+      </w:pPr>
+      <w:r>
+        <w:t>Overall sentence positive &amp; negative sentiment score</w:t>
+      </w:r>
+    </w:p>
+    <w:p>
+      <w:pPr>
+        <w:pStyle w:val="ListParagraph"/>
+        <w:numPr>
+          <w:ilvl w:val="1"/>
+          <w:numId w:val="1"/>
+        </w:numPr>
+      </w:pPr>
+      <w:r>
+        <w:t>Number of aspect terms</w:t>
+      </w:r>
+    </w:p>
+    <w:p>
+      <w:pPr>
+        <w:pStyle w:val="ListParagraph"/>
+        <w:numPr>
+          <w:ilvl w:val="1"/>
+          <w:numId w:val="1"/>
+        </w:numPr>
+      </w:pPr>
+      <w:r>
+        <w:t xml:space="preserve">POS, word, </w:t>
+      </w:r>
+      <w:proofErr w:type="spellStart"/>
+      <w:r>
+        <w:t>iob</w:t>
+      </w:r>
+      <w:proofErr w:type="spellEnd"/>
+      <w:r>
+        <w:t>, sentiment of word preceding &amp; following aspect phrase</w:t>
+      </w:r>
+    </w:p>
+    <w:p>
+      <w:pPr>
+        <w:pStyle w:val="ListParagraph"/>
+        <w:numPr>
+          <w:ilvl w:val="1"/>
+          <w:numId w:val="1"/>
+        </w:numPr>
+      </w:pPr>
+      <w:r>
+        <w:t xml:space="preserve">Word, </w:t>
+      </w:r>
+      <w:proofErr w:type="spellStart"/>
+      <w:r>
+        <w:t>pos</w:t>
+      </w:r>
+      <w:proofErr w:type="spellEnd"/>
+      <w:r>
+        <w:t xml:space="preserve"> &amp; </w:t>
+      </w:r>
+      <w:proofErr w:type="spellStart"/>
+      <w:r>
+        <w:t>iob</w:t>
+      </w:r>
+      <w:proofErr w:type="spellEnd"/>
+      <w:r>
+        <w:t xml:space="preserve"> of head of aspect phrase</w:t>
       </w:r>
     </w:p>
     <w:sectPr>

</xml_diff>

<commit_message>
XMLParser start/end fixes & dump; HMM
XMLParser: -fixed code that writes the results to XML. This required a
change in reading as well, to get the original character positions of
the IOB chunks.
semeval_hmm: approach that uses HMMs instead of independent classifiers
for aspect-labeling task.
V. minor semevalTask4 changes.
</commit_message>
<xml_diff>
--- a/TODO.docx
+++ b/TODO.docx
@@ -32,7 +32,15 @@
         </w:numPr>
       </w:pPr>
       <w:r>
-        <w:t>Incorporate XValidation machinery and look at the training sets instead of trial sets for both domains</w:t>
+        <w:t xml:space="preserve">Incorporate </w:t>
+      </w:r>
+      <w:proofErr w:type="spellStart"/>
+      <w:r>
+        <w:t>XValidation</w:t>
+      </w:r>
+      <w:proofErr w:type="spellEnd"/>
+      <w:r>
+        <w:t xml:space="preserve"> machinery and look at the training sets instead of trial sets for both domains</w:t>
       </w:r>
     </w:p>
     <w:p>
@@ -59,6 +67,9 @@
         </w:numPr>
       </w:pPr>
       <w:r>
+        <w:t xml:space="preserve">Aspect term: </w:t>
+      </w:r>
+      <w:r>
         <w:t>add more features</w:t>
       </w:r>
     </w:p>
@@ -70,74 +81,77 @@
           <w:numId w:val="1"/>
         </w:numPr>
       </w:pPr>
-      <w:r>
-        <w:t>prev &amp; next word weren’t actually added to dictionary</w:t>
-      </w:r>
-      <w:r>
-        <w:t xml:space="preserve"> – I did this? Or Hao to do (I did in subtask 2 code)</w:t>
-      </w:r>
-    </w:p>
-    <w:p>
-      <w:pPr>
-        <w:pStyle w:val="ListParagraph"/>
-        <w:numPr>
-          <w:ilvl w:val="1"/>
-          <w:numId w:val="1"/>
-        </w:numPr>
-      </w:pPr>
-      <w:r>
-        <w:t>expand n-gram window</w:t>
-      </w:r>
-    </w:p>
-    <w:p>
-      <w:pPr>
-        <w:pStyle w:val="ListParagraph"/>
-        <w:numPr>
-          <w:ilvl w:val="1"/>
-          <w:numId w:val="1"/>
-        </w:numPr>
-      </w:pPr>
-      <w:r>
-        <w:t>add the more complicated sentiment dictionary</w:t>
-      </w:r>
-    </w:p>
-    <w:p>
-      <w:pPr>
-        <w:pStyle w:val="ListParagraph"/>
-        <w:numPr>
-          <w:ilvl w:val="1"/>
-          <w:numId w:val="1"/>
-        </w:numPr>
-      </w:pPr>
-      <w:r>
-        <w:t>all caps</w:t>
-      </w:r>
-    </w:p>
-    <w:p>
-      <w:pPr>
-        <w:pStyle w:val="ListParagraph"/>
-        <w:numPr>
-          <w:ilvl w:val="1"/>
-          <w:numId w:val="1"/>
-        </w:numPr>
-      </w:pPr>
-      <w:r>
-        <w:t>initial cap</w:t>
-      </w:r>
-    </w:p>
-    <w:p>
-      <w:pPr>
-        <w:pStyle w:val="ListParagraph"/>
-        <w:numPr>
-          <w:ilvl w:val="1"/>
-          <w:numId w:val="1"/>
-        </w:numPr>
-      </w:pPr>
-      <w:r>
-        <w:t>hashtag</w:t>
-      </w:r>
-      <w:r>
-        <w:t xml:space="preserve"> (not for aspect task)</w:t>
+      <w:proofErr w:type="spellStart"/>
+      <w:proofErr w:type="gramStart"/>
+      <w:r>
+        <w:t>prev</w:t>
+      </w:r>
+      <w:proofErr w:type="spellEnd"/>
+      <w:proofErr w:type="gramEnd"/>
+      <w:r>
+        <w:t xml:space="preserve"> &amp; next word weren’t actually added to dictionary</w:t>
+      </w:r>
+      <w:r>
+        <w:t xml:space="preserve"> – I did this? Or </w:t>
+      </w:r>
+      <w:proofErr w:type="spellStart"/>
+      <w:r>
+        <w:t>Hao</w:t>
+      </w:r>
+      <w:proofErr w:type="spellEnd"/>
+      <w:r>
+        <w:t xml:space="preserve"> to do (I did in subtask 2 code)</w:t>
+      </w:r>
+    </w:p>
+    <w:p>
+      <w:pPr>
+        <w:pStyle w:val="ListParagraph"/>
+        <w:numPr>
+          <w:ilvl w:val="1"/>
+          <w:numId w:val="1"/>
+        </w:numPr>
+      </w:pPr>
+      <w:proofErr w:type="gramStart"/>
+      <w:r>
+        <w:t>expand</w:t>
+      </w:r>
+      <w:proofErr w:type="gramEnd"/>
+      <w:r>
+        <w:t xml:space="preserve"> n-gram window</w:t>
+      </w:r>
+    </w:p>
+    <w:p>
+      <w:pPr>
+        <w:pStyle w:val="ListParagraph"/>
+        <w:numPr>
+          <w:ilvl w:val="1"/>
+          <w:numId w:val="1"/>
+        </w:numPr>
+      </w:pPr>
+      <w:proofErr w:type="gramStart"/>
+      <w:r>
+        <w:t>character</w:t>
+      </w:r>
+      <w:proofErr w:type="gramEnd"/>
+      <w:r>
+        <w:t xml:space="preserve"> n-grams (could work for sentiment too)</w:t>
+      </w:r>
+    </w:p>
+    <w:p>
+      <w:pPr>
+        <w:pStyle w:val="ListParagraph"/>
+        <w:numPr>
+          <w:ilvl w:val="1"/>
+          <w:numId w:val="1"/>
+        </w:numPr>
+      </w:pPr>
+      <w:proofErr w:type="gramStart"/>
+      <w:r>
+        <w:t>add</w:t>
+      </w:r>
+      <w:proofErr w:type="gramEnd"/>
+      <w:r>
+        <w:t xml:space="preserve"> the more complicated sentiment dictionary</w:t>
       </w:r>
     </w:p>
     <w:p>
@@ -148,95 +162,211 @@
           <w:numId w:val="1"/>
         </w:numPr>
       </w:pPr>
-      <w:r>
-        <w:t>start on the sentiment task over spring break</w:t>
-      </w:r>
-    </w:p>
-    <w:p>
-      <w:pPr>
-        <w:pStyle w:val="ListParagraph"/>
-        <w:numPr>
-          <w:ilvl w:val="1"/>
-          <w:numId w:val="1"/>
-        </w:numPr>
-      </w:pPr>
-      <w:r>
-        <w:t>incorporate handling of negation</w:t>
-      </w:r>
-    </w:p>
-    <w:p>
-      <w:pPr>
-        <w:pStyle w:val="ListParagraph"/>
-        <w:numPr>
-          <w:ilvl w:val="1"/>
-          <w:numId w:val="1"/>
-        </w:numPr>
-      </w:pPr>
-      <w:r>
-        <w:t>feed sentiment classification back into aspect term extraction – if there is only neutral text then there is no aspect term</w:t>
-      </w:r>
-    </w:p>
-    <w:p>
-      <w:pPr>
-        <w:pStyle w:val="ListParagraph"/>
-        <w:numPr>
-          <w:ilvl w:val="1"/>
-          <w:numId w:val="1"/>
-        </w:numPr>
-      </w:pPr>
-      <w:r>
-        <w:t>perhaps divide into two: subjective vs objective then pos/neg/mixed</w:t>
-      </w:r>
-    </w:p>
-    <w:p>
-      <w:pPr>
-        <w:pStyle w:val="ListParagraph"/>
-        <w:numPr>
-          <w:ilvl w:val="0"/>
-          <w:numId w:val="1"/>
-        </w:numPr>
-      </w:pPr>
-      <w:r>
-        <w:t>(C) figure out how to best generate figures and tables for inclusion in a paper</w:t>
-      </w:r>
-    </w:p>
-    <w:p>
-      <w:pPr>
-        <w:pStyle w:val="ListParagraph"/>
-        <w:numPr>
-          <w:ilvl w:val="0"/>
-          <w:numId w:val="1"/>
-        </w:numPr>
-      </w:pPr>
-      <w:r>
-        <w:t>(C) add ability to turn on &amp; off different subsets of the features easily</w:t>
-      </w:r>
-    </w:p>
-    <w:p>
-      <w:pPr>
-        <w:pStyle w:val="ListParagraph"/>
-        <w:numPr>
-          <w:ilvl w:val="1"/>
-          <w:numId w:val="1"/>
-        </w:numPr>
-      </w:pPr>
-      <w:r>
-        <w:t>create new dictionaries by copying then removing some key</w:t>
-      </w:r>
-    </w:p>
-    <w:p>
-      <w:pPr>
-        <w:pStyle w:val="ListParagraph"/>
-        <w:numPr>
-          <w:ilvl w:val="1"/>
-          <w:numId w:val="1"/>
-        </w:numPr>
-      </w:pPr>
-      <w:r>
-        <w:t>wrapper around classifier (fit/train &amp; predict/classify) that only uses the proper keys in the passed example</w:t>
-      </w:r>
+      <w:proofErr w:type="gramStart"/>
+      <w:r>
+        <w:t>aspect</w:t>
+      </w:r>
+      <w:proofErr w:type="gramEnd"/>
+      <w:r>
+        <w:t xml:space="preserve"> term model improvements</w:t>
+      </w:r>
+    </w:p>
+    <w:p>
+      <w:pPr>
+        <w:pStyle w:val="ListParagraph"/>
+        <w:numPr>
+          <w:ilvl w:val="1"/>
+          <w:numId w:val="3"/>
+        </w:numPr>
+      </w:pPr>
+      <w:proofErr w:type="gramStart"/>
+      <w:r>
+        <w:t>explicitly</w:t>
+      </w:r>
+      <w:proofErr w:type="gramEnd"/>
+      <w:r>
+        <w:t xml:space="preserve"> add </w:t>
+      </w:r>
+      <w:proofErr w:type="spellStart"/>
+      <w:r>
+        <w:t>unk</w:t>
+      </w:r>
+      <w:proofErr w:type="spellEnd"/>
+      <w:r>
+        <w:t xml:space="preserve"> handling</w:t>
+      </w:r>
+      <w:r>
+        <w:t xml:space="preserve"> &amp;/or only use most common words as features</w:t>
+      </w:r>
+      <w:r>
+        <w:t xml:space="preserve">; the </w:t>
+      </w:r>
+      <w:proofErr w:type="spellStart"/>
+      <w:r>
+        <w:t>clfs</w:t>
+      </w:r>
+      <w:proofErr w:type="spellEnd"/>
+      <w:r>
+        <w:t xml:space="preserve"> don’t do anything exciting here; see </w:t>
+      </w:r>
+      <w:proofErr w:type="spellStart"/>
+      <w:r>
+        <w:t>ch</w:t>
+      </w:r>
+      <w:proofErr w:type="spellEnd"/>
+      <w:r>
+        <w:t xml:space="preserve"> 5 of </w:t>
+      </w:r>
+      <w:proofErr w:type="spellStart"/>
+      <w:r>
+        <w:t>nltk</w:t>
+      </w:r>
+      <w:proofErr w:type="spellEnd"/>
+      <w:r>
+        <w:t xml:space="preserve"> book and search for </w:t>
+      </w:r>
+      <w:proofErr w:type="spellStart"/>
+      <w:r>
+        <w:t>unk</w:t>
+      </w:r>
+      <w:proofErr w:type="spellEnd"/>
+    </w:p>
+    <w:p>
+      <w:pPr>
+        <w:pStyle w:val="ListParagraph"/>
+        <w:numPr>
+          <w:ilvl w:val="1"/>
+          <w:numId w:val="1"/>
+        </w:numPr>
+      </w:pPr>
       <w:bookmarkStart w:id="0" w:name="_GoBack"/>
       <w:bookmarkEnd w:id="0"/>
+      <w:r>
+        <w:t>SVM</w:t>
+      </w:r>
+    </w:p>
+    <w:p>
+      <w:pPr>
+        <w:pStyle w:val="ListParagraph"/>
+        <w:numPr>
+          <w:ilvl w:val="2"/>
+          <w:numId w:val="1"/>
+        </w:numPr>
+      </w:pPr>
+      <w:r>
+        <w:t>Need to create binary classifiers</w:t>
+      </w:r>
+    </w:p>
+    <w:p>
+      <w:pPr>
+        <w:pStyle w:val="ListParagraph"/>
+        <w:numPr>
+          <w:ilvl w:val="3"/>
+          <w:numId w:val="1"/>
+        </w:numPr>
+      </w:pPr>
+      <w:r>
+        <w:t>One vs. all</w:t>
+      </w:r>
+    </w:p>
+    <w:p>
+      <w:pPr>
+        <w:pStyle w:val="ListParagraph"/>
+        <w:numPr>
+          <w:ilvl w:val="3"/>
+          <w:numId w:val="1"/>
+        </w:numPr>
+      </w:pPr>
+      <w:r>
+        <w:t xml:space="preserve">Pairwise (K X (K-1))/2 classifiers </w:t>
+      </w:r>
+    </w:p>
+    <w:p>
+      <w:pPr>
+        <w:pStyle w:val="ListParagraph"/>
+        <w:numPr>
+          <w:ilvl w:val="3"/>
+          <w:numId w:val="1"/>
+        </w:numPr>
+      </w:pPr>
+      <w:proofErr w:type="gramStart"/>
+      <w:r>
+        <w:t>and</w:t>
+      </w:r>
+      <w:proofErr w:type="gramEnd"/>
+      <w:r>
+        <w:t xml:space="preserve"> use weighted voting</w:t>
+      </w:r>
+    </w:p>
+    <w:p>
+      <w:pPr>
+        <w:pStyle w:val="ListParagraph"/>
+        <w:numPr>
+          <w:ilvl w:val="2"/>
+          <w:numId w:val="1"/>
+        </w:numPr>
+      </w:pPr>
+      <w:r>
+        <w:t>Different chunk representations</w:t>
+      </w:r>
+    </w:p>
+    <w:p>
+      <w:pPr>
+        <w:pStyle w:val="ListParagraph"/>
+        <w:numPr>
+          <w:ilvl w:val="2"/>
+          <w:numId w:val="1"/>
+        </w:numPr>
+      </w:pPr>
+      <w:r>
+        <w:t xml:space="preserve">See this paper for more: </w:t>
+      </w:r>
+      <w:hyperlink r:id="rId8" w:history="1">
+        <w:r>
+          <w:rPr>
+            <w:rStyle w:val="Hyperlink"/>
+          </w:rPr>
+          <w:t>http://acl.ldc.upenn.edu/N/N01/N01-1025.pdf?origin=publication_detail</w:t>
+        </w:r>
+      </w:hyperlink>
+      <w:r>
+        <w:t xml:space="preserve"> </w:t>
+      </w:r>
+    </w:p>
+    <w:p>
+      <w:pPr>
+        <w:pStyle w:val="ListParagraph"/>
+        <w:numPr>
+          <w:ilvl w:val="1"/>
+          <w:numId w:val="1"/>
+        </w:numPr>
+      </w:pPr>
+      <w:r>
+        <w:t>HMM</w:t>
+      </w:r>
+    </w:p>
+    <w:p>
+      <w:pPr>
+        <w:pStyle w:val="ListParagraph"/>
+        <w:numPr>
+          <w:ilvl w:val="2"/>
+          <w:numId w:val="1"/>
+        </w:numPr>
+      </w:pPr>
+      <w:r>
+        <w:t xml:space="preserve">With specialized tags similar to </w:t>
+      </w:r>
+      <w:hyperlink r:id="rId9" w:history="1">
+        <w:r>
+          <w:rPr>
+            <w:rStyle w:val="Hyperlink"/>
+          </w:rPr>
+          <w:t>http://jmlr.org/papers/volume2/molina02a/molina02a.pdf</w:t>
+        </w:r>
+      </w:hyperlink>
+      <w:r>
+        <w:t xml:space="preserve"> </w:t>
+      </w:r>
     </w:p>
     <w:p>
       <w:pPr>
@@ -247,13 +377,483 @@
         </w:numPr>
       </w:pPr>
       <w:r>
-        <w:t>does sklearn have any sequence classification?</w:t>
+        <w:t xml:space="preserve"> </w:t>
+      </w:r>
+      <w:r>
+        <w:t xml:space="preserve">(C) </w:t>
+      </w:r>
+      <w:proofErr w:type="gramStart"/>
+      <w:r>
+        <w:t>start</w:t>
+      </w:r>
+      <w:proofErr w:type="gramEnd"/>
+      <w:r>
+        <w:t xml:space="preserve"> on the sentiment task over spring break</w:t>
+      </w:r>
+    </w:p>
+    <w:p>
+      <w:pPr>
+        <w:pStyle w:val="ListParagraph"/>
+        <w:numPr>
+          <w:ilvl w:val="1"/>
+          <w:numId w:val="1"/>
+        </w:numPr>
+      </w:pPr>
+      <w:proofErr w:type="gramStart"/>
+      <w:r>
+        <w:t>measure</w:t>
+      </w:r>
+      <w:proofErr w:type="gramEnd"/>
+      <w:r>
+        <w:t xml:space="preserve"> </w:t>
+      </w:r>
+      <w:proofErr w:type="spellStart"/>
+      <w:r>
+        <w:t>acc</w:t>
+      </w:r>
+      <w:proofErr w:type="spellEnd"/>
+      <w:r>
+        <w:t xml:space="preserve"> of baseline sentiment classifier for entire sentence – does it align with majority label of aspect terms? </w:t>
+      </w:r>
+    </w:p>
+    <w:p>
+      <w:pPr>
+        <w:pStyle w:val="ListParagraph"/>
+        <w:numPr>
+          <w:ilvl w:val="1"/>
+          <w:numId w:val="1"/>
+        </w:numPr>
+      </w:pPr>
+      <w:proofErr w:type="gramStart"/>
+      <w:r>
+        <w:t>extend</w:t>
+      </w:r>
+      <w:proofErr w:type="gramEnd"/>
+      <w:r>
+        <w:t xml:space="preserve"> handling of negation</w:t>
+      </w:r>
+    </w:p>
+    <w:p>
+      <w:pPr>
+        <w:pStyle w:val="ListParagraph"/>
+        <w:numPr>
+          <w:ilvl w:val="2"/>
+          <w:numId w:val="1"/>
+        </w:numPr>
+      </w:pPr>
+      <w:proofErr w:type="gramStart"/>
+      <w:r>
+        <w:t>create</w:t>
+      </w:r>
+      <w:proofErr w:type="gramEnd"/>
+      <w:r>
+        <w:t xml:space="preserve"> “words” out of the negation concatenated with previous &amp; next words (not sure what I meant here!)</w:t>
+      </w:r>
+    </w:p>
+    <w:p>
+      <w:pPr>
+        <w:pStyle w:val="ListParagraph"/>
+        <w:numPr>
+          <w:ilvl w:val="2"/>
+          <w:numId w:val="1"/>
+        </w:numPr>
+      </w:pPr>
+      <w:proofErr w:type="gramStart"/>
+      <w:r>
+        <w:t>get</w:t>
+      </w:r>
+      <w:proofErr w:type="gramEnd"/>
+      <w:r>
+        <w:t xml:space="preserve"> (from parser) the word it modifies</w:t>
+      </w:r>
+    </w:p>
+    <w:p>
+      <w:pPr>
+        <w:pStyle w:val="ListParagraph"/>
+        <w:numPr>
+          <w:ilvl w:val="1"/>
+          <w:numId w:val="1"/>
+        </w:numPr>
+      </w:pPr>
+      <w:proofErr w:type="gramStart"/>
+      <w:r>
+        <w:t>closest</w:t>
+      </w:r>
+      <w:proofErr w:type="gramEnd"/>
+      <w:r>
+        <w:t xml:space="preserve"> sentiment indicator word and/or its polarity (really want the one closest in a parse)</w:t>
+      </w:r>
+      <w:r>
+        <w:t xml:space="preserve"> – could chunks be good enough instead of full dep. P\parse?</w:t>
+      </w:r>
+    </w:p>
+    <w:p>
+      <w:pPr>
+        <w:pStyle w:val="ListParagraph"/>
+        <w:numPr>
+          <w:ilvl w:val="1"/>
+          <w:numId w:val="1"/>
+        </w:numPr>
+      </w:pPr>
+      <w:proofErr w:type="gramStart"/>
+      <w:r>
+        <w:t>feed</w:t>
+      </w:r>
+      <w:proofErr w:type="gramEnd"/>
+      <w:r>
+        <w:t xml:space="preserve"> sentiment classification back into aspect term extraction – if there is only neutral text then there is no aspect term</w:t>
+      </w:r>
+    </w:p>
+    <w:p>
+      <w:pPr>
+        <w:pStyle w:val="ListParagraph"/>
+        <w:numPr>
+          <w:ilvl w:val="1"/>
+          <w:numId w:val="1"/>
+        </w:numPr>
+      </w:pPr>
+      <w:proofErr w:type="gramStart"/>
+      <w:r>
+        <w:t>perhaps</w:t>
+      </w:r>
+      <w:proofErr w:type="gramEnd"/>
+      <w:r>
+        <w:t xml:space="preserve"> divide into two: subjective </w:t>
+      </w:r>
+      <w:proofErr w:type="spellStart"/>
+      <w:r>
+        <w:t>vs</w:t>
+      </w:r>
+      <w:proofErr w:type="spellEnd"/>
+      <w:r>
+        <w:t xml:space="preserve"> objective then </w:t>
+      </w:r>
+      <w:proofErr w:type="spellStart"/>
+      <w:r>
+        <w:t>pos</w:t>
+      </w:r>
+      <w:proofErr w:type="spellEnd"/>
+      <w:r>
+        <w:t>/</w:t>
+      </w:r>
+      <w:proofErr w:type="spellStart"/>
+      <w:r>
+        <w:t>neg</w:t>
+      </w:r>
+      <w:proofErr w:type="spellEnd"/>
+      <w:r>
+        <w:t>/mixed</w:t>
+      </w:r>
+    </w:p>
+    <w:p>
+      <w:pPr>
+        <w:pStyle w:val="ListParagraph"/>
+        <w:numPr>
+          <w:ilvl w:val="0"/>
+          <w:numId w:val="1"/>
+        </w:numPr>
+      </w:pPr>
+      <w:r>
+        <w:t xml:space="preserve">(C) </w:t>
+      </w:r>
+      <w:proofErr w:type="gramStart"/>
+      <w:r>
+        <w:t>figure</w:t>
+      </w:r>
+      <w:proofErr w:type="gramEnd"/>
+      <w:r>
+        <w:t xml:space="preserve"> out how to best generate figures and tables for inclusion in a paper</w:t>
+      </w:r>
+    </w:p>
+    <w:p>
+      <w:pPr>
+        <w:pStyle w:val="ListParagraph"/>
+        <w:numPr>
+          <w:ilvl w:val="0"/>
+          <w:numId w:val="1"/>
+        </w:numPr>
+      </w:pPr>
+      <w:r>
+        <w:t xml:space="preserve">(C) </w:t>
+      </w:r>
+      <w:proofErr w:type="gramStart"/>
+      <w:r>
+        <w:t>add</w:t>
+      </w:r>
+      <w:proofErr w:type="gramEnd"/>
+      <w:r>
+        <w:t xml:space="preserve"> ability to turn on &amp; off different subsets of the features easily</w:t>
+      </w:r>
+    </w:p>
+    <w:p>
+      <w:pPr>
+        <w:pStyle w:val="ListParagraph"/>
+        <w:numPr>
+          <w:ilvl w:val="1"/>
+          <w:numId w:val="1"/>
+        </w:numPr>
+      </w:pPr>
+      <w:proofErr w:type="gramStart"/>
+      <w:r>
+        <w:t>create</w:t>
+      </w:r>
+      <w:proofErr w:type="gramEnd"/>
+      <w:r>
+        <w:t xml:space="preserve"> new dictionaries by copying then removing some key</w:t>
+      </w:r>
+    </w:p>
+    <w:p>
+      <w:pPr>
+        <w:pStyle w:val="ListParagraph"/>
+        <w:numPr>
+          <w:ilvl w:val="1"/>
+          <w:numId w:val="1"/>
+        </w:numPr>
+      </w:pPr>
+      <w:proofErr w:type="gramStart"/>
+      <w:r>
+        <w:t>wrapper</w:t>
+      </w:r>
+      <w:proofErr w:type="gramEnd"/>
+      <w:r>
+        <w:t xml:space="preserve"> around classifier (fit/train &amp; predict/classify) that only uses the proper keys in the passed example</w:t>
+      </w:r>
+    </w:p>
+    <w:p>
+      <w:pPr>
+        <w:pStyle w:val="ListParagraph"/>
+        <w:numPr>
+          <w:ilvl w:val="0"/>
+          <w:numId w:val="1"/>
+        </w:numPr>
+      </w:pPr>
+      <w:r>
+        <w:t>If get to the category tasks: one classifier per topic/category and mixture of experts approach</w:t>
+      </w:r>
+    </w:p>
+    <w:p>
+      <w:pPr>
+        <w:pStyle w:val="ListParagraph"/>
+        <w:numPr>
+          <w:ilvl w:val="0"/>
+          <w:numId w:val="1"/>
+        </w:numPr>
+      </w:pPr>
+      <w:r>
+        <w:t>Bug in xml reader:</w:t>
+      </w:r>
+    </w:p>
+    <w:p>
+      <w:pPr>
+        <w:pStyle w:val="ListParagraph"/>
+        <w:numPr>
+          <w:ilvl w:val="0"/>
+          <w:numId w:val="1"/>
+        </w:numPr>
+      </w:pPr>
+      <w:r>
+        <w:lastRenderedPageBreak/>
+        <w:t>I recommend the garlic shrimp, okra (</w:t>
+      </w:r>
+      <w:proofErr w:type="spellStart"/>
+      <w:r>
+        <w:t>bindi</w:t>
+      </w:r>
+      <w:proofErr w:type="spellEnd"/>
+      <w:r>
+        <w:t xml:space="preserve">), and anything with lamb. – </w:t>
+      </w:r>
+      <w:proofErr w:type="gramStart"/>
+      <w:r>
+        <w:t>okra</w:t>
+      </w:r>
+      <w:proofErr w:type="gramEnd"/>
+      <w:r>
+        <w:t xml:space="preserve"> </w:t>
+      </w:r>
+      <w:proofErr w:type="spellStart"/>
+      <w:r>
+        <w:t>bindi</w:t>
+      </w:r>
+      <w:proofErr w:type="spellEnd"/>
+      <w:r>
+        <w:t xml:space="preserve"> should be a term</w:t>
+      </w:r>
+    </w:p>
+    <w:p>
+      <w:pPr>
+        <w:pStyle w:val="ListParagraph"/>
+        <w:numPr>
+          <w:ilvl w:val="0"/>
+          <w:numId w:val="1"/>
+        </w:numPr>
+      </w:pPr>
+      <w:r>
+        <w:t>[('I', 'PRP', 'O'), ('recommend', 'VBP', 'O'), ('the', 'DT', 'O'), ('garlic', 'JJ', 'B-Aspect'), ('shrimp', 'NN', 'I-Aspect'), (',', ',', 'O'), ('okra', 'NN', 'O'), ('(', ':', 'O'), ('</w:t>
+      </w:r>
+      <w:proofErr w:type="spellStart"/>
+      <w:r>
+        <w:t>bindi</w:t>
+      </w:r>
+      <w:proofErr w:type="spellEnd"/>
+      <w:r>
+        <w:t>', 'NN', 'O'), (')', ':', 'O'), (',', ',', 'O'), ('and', 'CC', 'O'), ('anything', 'NN', 'O'), ('with', 'IN', 'O'), ('lamb', 'NN', 'B-Aspect'), ('.', '.', 'O')]</w:t>
+      </w:r>
+    </w:p>
+    <w:p>
+      <w:pPr>
+        <w:pStyle w:val="ListParagraph"/>
+        <w:numPr>
+          <w:ilvl w:val="0"/>
+          <w:numId w:val="1"/>
+        </w:numPr>
+      </w:pPr>
+      <w:r>
+        <w:t xml:space="preserve">A few tips: skip the turnip cake, roast pork buns and egg custards. – </w:t>
+      </w:r>
+      <w:proofErr w:type="gramStart"/>
+      <w:r>
+        <w:t>roast</w:t>
+      </w:r>
+      <w:proofErr w:type="gramEnd"/>
+      <w:r>
+        <w:t xml:space="preserve"> pork buns term</w:t>
+      </w:r>
+    </w:p>
+    <w:p>
+      <w:pPr>
+        <w:pStyle w:val="ListParagraph"/>
+        <w:numPr>
+          <w:ilvl w:val="0"/>
+          <w:numId w:val="1"/>
+        </w:numPr>
+      </w:pPr>
+      <w:r>
+        <w:t>[('A', 'DT', 'O'), ('few', 'JJ', 'O'), ('tips', 'NNS', 'O'), (':', ':', 'O'), ('skip', 'NN', 'O'), ('the', 'DT', 'O'), ('turnip', 'NN', 'B-Aspect'), ('cake', 'NN', 'I-Aspect'), (',', ',', 'O'), ('roast', 'JJ', 'O'), ('pork', 'NN', 'O'), ('buns', 'NNS', 'O'), ('and', 'CC', 'O'), ('egg', 'NN', 'B-Aspect'), ('custards', 'NNS', 'I-Aspect'), ('.', '.', 'O')]</w:t>
+      </w:r>
+    </w:p>
+    <w:p>
+      <w:pPr>
+        <w:pStyle w:val="ListParagraph"/>
+        <w:numPr>
+          <w:ilvl w:val="0"/>
+          <w:numId w:val="1"/>
+        </w:numPr>
+      </w:pPr>
+      <w:r>
+        <w:t xml:space="preserve">The dishes offered were unique, very tasty and fresh from the lamb sausages, sardines with biscuits, </w:t>
+      </w:r>
+      <w:proofErr w:type="gramStart"/>
+      <w:r>
+        <w:t>large</w:t>
+      </w:r>
+      <w:proofErr w:type="gramEnd"/>
+      <w:r>
+        <w:t xml:space="preserve"> whole shrimp to the amazing pistachio ice cream (the best and freshest I've ever had). – </w:t>
+      </w:r>
+      <w:proofErr w:type="gramStart"/>
+      <w:r>
+        <w:t>sardines</w:t>
+      </w:r>
+      <w:proofErr w:type="gramEnd"/>
+      <w:r>
+        <w:t xml:space="preserve"> w/ biscuits</w:t>
+      </w:r>
+    </w:p>
+    <w:p>
+      <w:pPr>
+        <w:pStyle w:val="ListParagraph"/>
+        <w:numPr>
+          <w:ilvl w:val="0"/>
+          <w:numId w:val="1"/>
+        </w:numPr>
+      </w:pPr>
+      <w:r>
+        <w:t>[('The', 'DT', 'O'), ('dishes', 'NNS', 'B-Aspect'), ('offered', 'VBD', 'O'), ('were', 'VBD', 'O'), ('unique', 'JJ', 'O'), (',', ',', 'O'), ('very', 'RB', 'O'), ('tasty', 'JJ', 'O'), ('and', 'CC', 'O'), ('fresh', 'JJ', 'O'), ('from', 'IN', 'O'), ('the', 'DT', 'O'), ('lamb', 'NN', 'B-Aspect'), ('sausages', 'NNS', 'I-Aspect'), (',', ',', 'O'), ('sardines', 'NNS', 'O'), ('with', 'IN', 'O'), ('biscuits', 'NNS', 'O'), (',', ',', 'O'), ('large', 'JJ', 'O'), ('whole', 'NN', 'O'), ('shrimp', 'NN', 'B-Aspect'), ('to', 'TO', 'O'), ('the', 'DT', 'O'), ('amazing', 'NN', 'O'), ('pistachio', 'NN', 'B-Aspect'), ('ice', 'NN', 'I-Aspect'), ('cream', 'NN', 'I-Aspect'), ('(', ':', 'O'), ('the', 'DT', 'O'), ('best', 'JJS', 'O'), ('and', 'CC', 'O'), ('freshest', 'JJS', 'O'), ('I', 'PRP', 'O'), ("'ve", 'VBP', 'O'), ('ever', 'RB', 'O'), ('had', 'VBD', 'O'), (')', 'CD', 'O'), ('.', '.', 'O')]</w:t>
+      </w:r>
+    </w:p>
+    <w:p>
+      <w:pPr>
+        <w:pStyle w:val="ListParagraph"/>
+        <w:numPr>
+          <w:ilvl w:val="0"/>
+          <w:numId w:val="1"/>
+        </w:numPr>
+      </w:pPr>
+      <w:r>
+        <w:t xml:space="preserve">The tech guy then said the service center does not do 1-to-1 </w:t>
+      </w:r>
+      <w:proofErr w:type="gramStart"/>
+      <w:r>
+        <w:t>exchange</w:t>
+      </w:r>
+      <w:proofErr w:type="gramEnd"/>
+      <w:r>
+        <w:t xml:space="preserve"> and I have to direct my concern to the "sales" team, which is the retail shop which I bought my netbook from. – </w:t>
+      </w:r>
+      <w:proofErr w:type="gramStart"/>
+      <w:r>
+        <w:t>sales</w:t>
+      </w:r>
+      <w:proofErr w:type="gramEnd"/>
+      <w:r>
+        <w:t xml:space="preserve"> </w:t>
+      </w:r>
+    </w:p>
+    <w:p>
+      <w:pPr>
+        <w:pStyle w:val="ListParagraph"/>
+        <w:numPr>
+          <w:ilvl w:val="0"/>
+          <w:numId w:val="1"/>
+        </w:numPr>
+      </w:pPr>
+      <w:r>
+        <w:t xml:space="preserve">[('The', 'DT', 'O'), ('tech', 'NN', 'B-Aspect'), ('guy', 'NN', 'I-Aspect'), ('then', 'RB', 'O'), </w:t>
+      </w:r>
+    </w:p>
+    <w:p>
+      <w:pPr>
+        <w:pStyle w:val="ListParagraph"/>
+        <w:numPr>
+          <w:ilvl w:val="0"/>
+          <w:numId w:val="1"/>
+        </w:numPr>
+      </w:pPr>
+      <w:r>
+        <w:t>(</w:t>
+      </w:r>
+      <w:proofErr w:type="gramStart"/>
+      <w:r>
+        <w:t>'said'</w:t>
+      </w:r>
+      <w:proofErr w:type="gramEnd"/>
+      <w:r>
+        <w:t>, 'VBD', 'O'), ('the', 'DT', 'O'), ('service', 'NN', 'B-Aspect'), ('center', 'NN', 'I-Aspect'), ('does', 'VBZ', 'O'), ('not', 'RB', 'O'), ('do', 'VB', 'O'), ('1-to-1', 'CD', 'O'), ('exchange', 'NN', 'O'), ('and', 'CC', 'O'), ('I', 'PRP', 'O'), ('have', 'VBP', 'O'), ('to', 'TO', 'O'), ('direct', 'VB', 'O'), ('my', 'PRP$', 'O'), ('concern', 'NN', 'O'), ('to', 'TO', 'O'), ('the', 'DT', 'O'), ('``', '``', 'O'), ('sales', 'NNS', 'O'), ("''", "''", 'O'), ('team', 'NN', 'O'), (',', ',', 'O'), ('which', 'WDT', 'O'), ('is', 'VBZ', 'O'), ('the', 'DT', 'O'), ('retail', 'JJ', 'O'), ('shop', 'NN', 'O'), ('which', 'WDT', 'O'), ('I', 'PRP', 'O'), ('bought', 'VBD', 'O'), ('my', 'PRP$', 'O'), ('netbook', 'NN', 'O'), ('from', 'IN', 'O'), ('.', '.', 'O')]</w:t>
+      </w:r>
+    </w:p>
+    <w:p>
+      <w:pPr>
+        <w:pStyle w:val="ListParagraph"/>
+        <w:numPr>
+          <w:ilvl w:val="0"/>
+          <w:numId w:val="1"/>
+        </w:numPr>
+      </w:pPr>
+      <w:r>
+        <w:t>Also doesn’t work when the sentence starts with spaces or (I think) if the word ends with a dash</w:t>
       </w:r>
     </w:p>
     <w:p/>
     <w:p>
       <w:r>
-        <w:t>Some ideas</w:t>
+        <w:t xml:space="preserve">Some </w:t>
+      </w:r>
+      <w:r>
+        <w:t xml:space="preserve">other </w:t>
+      </w:r>
+      <w:r>
+        <w:t>ideas</w:t>
       </w:r>
     </w:p>
     <w:p>
@@ -264,8 +864,21 @@
           <w:numId w:val="1"/>
         </w:numPr>
       </w:pPr>
-      <w:r>
-        <w:t>could also use a NP chunker as additional evidence for aspect term extraction</w:t>
+      <w:proofErr w:type="gramStart"/>
+      <w:r>
+        <w:t>could</w:t>
+      </w:r>
+      <w:proofErr w:type="gramEnd"/>
+      <w:r>
+        <w:t xml:space="preserve"> also use a NP </w:t>
+      </w:r>
+      <w:proofErr w:type="spellStart"/>
+      <w:r>
+        <w:t>chunker</w:t>
+      </w:r>
+      <w:proofErr w:type="spellEnd"/>
+      <w:r>
+        <w:t xml:space="preserve"> as additional evidence for aspect term extraction</w:t>
       </w:r>
     </w:p>
     <w:p>
@@ -276,8 +889,13 @@
           <w:numId w:val="1"/>
         </w:numPr>
       </w:pPr>
-      <w:r>
-        <w:t>really do sequence modeling – seems that the head is stronger evidence than earlier words in the phrase</w:t>
+      <w:proofErr w:type="gramStart"/>
+      <w:r>
+        <w:t>really</w:t>
+      </w:r>
+      <w:proofErr w:type="gramEnd"/>
+      <w:r>
+        <w:t xml:space="preserve"> do sequence modeling – seems that the head is stronger evidence than earlier words in the phrase</w:t>
       </w:r>
     </w:p>
     <w:p>
@@ -288,8 +906,21 @@
           <w:numId w:val="1"/>
         </w:numPr>
       </w:pPr>
-      <w:r>
-        <w:t>are verbs ever extracted? – could print out if we find one</w:t>
+      <w:proofErr w:type="gramStart"/>
+      <w:r>
+        <w:t>are</w:t>
+      </w:r>
+      <w:proofErr w:type="gramEnd"/>
+      <w:r>
+        <w:t xml:space="preserve"> verbs ever extracted? – </w:t>
+      </w:r>
+      <w:proofErr w:type="gramStart"/>
+      <w:r>
+        <w:t>could</w:t>
+      </w:r>
+      <w:proofErr w:type="gramEnd"/>
+      <w:r>
+        <w:t xml:space="preserve"> print out if we find one</w:t>
       </w:r>
     </w:p>
     <w:p>
@@ -300,8 +931,38 @@
           <w:numId w:val="1"/>
         </w:numPr>
       </w:pPr>
-      <w:r>
-        <w:t>add the actual sentiment indicator words (those from the lexicon) as features</w:t>
+      <w:proofErr w:type="gramStart"/>
+      <w:r>
+        <w:t>what</w:t>
+      </w:r>
+      <w:proofErr w:type="gramEnd"/>
+      <w:r>
+        <w:t xml:space="preserve"> is </w:t>
+      </w:r>
+      <w:proofErr w:type="spellStart"/>
+      <w:r>
+        <w:t>apply_features</w:t>
+      </w:r>
+      <w:proofErr w:type="spellEnd"/>
+      <w:r>
+        <w:t xml:space="preserve"> – some kind of sparse data coding?</w:t>
+      </w:r>
+    </w:p>
+    <w:p>
+      <w:pPr>
+        <w:pStyle w:val="ListParagraph"/>
+        <w:numPr>
+          <w:ilvl w:val="0"/>
+          <w:numId w:val="1"/>
+        </w:numPr>
+      </w:pPr>
+      <w:proofErr w:type="gramStart"/>
+      <w:r>
+        <w:t>add</w:t>
+      </w:r>
+      <w:proofErr w:type="gramEnd"/>
+      <w:r>
+        <w:t xml:space="preserve"> the actual sentiment indicator words (those from the lexicon) as features</w:t>
       </w:r>
       <w:r>
         <w:t xml:space="preserve"> for aspect term id</w:t>
@@ -318,32 +979,44 @@
           <w:numId w:val="1"/>
         </w:numPr>
       </w:pPr>
-      <w:r>
-        <w:t xml:space="preserve">closest </w:t>
-      </w:r>
-    </w:p>
-    <w:p>
-      <w:pPr>
-        <w:pStyle w:val="ListParagraph"/>
-        <w:numPr>
-          <w:ilvl w:val="1"/>
-          <w:numId w:val="1"/>
-        </w:numPr>
-      </w:pPr>
+      <w:proofErr w:type="gramStart"/>
+      <w:r>
+        <w:t>closest</w:t>
+      </w:r>
+      <w:proofErr w:type="gramEnd"/>
+      <w:r>
+        <w:t xml:space="preserve"> </w:t>
+      </w:r>
+    </w:p>
+    <w:p>
+      <w:pPr>
+        <w:pStyle w:val="ListParagraph"/>
+        <w:numPr>
+          <w:ilvl w:val="1"/>
+          <w:numId w:val="1"/>
+        </w:numPr>
+      </w:pPr>
+      <w:proofErr w:type="gramStart"/>
       <w:r>
         <w:t>all</w:t>
       </w:r>
-    </w:p>
-    <w:p>
-      <w:pPr>
-        <w:pStyle w:val="ListParagraph"/>
-        <w:numPr>
-          <w:ilvl w:val="1"/>
-          <w:numId w:val="1"/>
-        </w:numPr>
-      </w:pPr>
-      <w:r>
-        <w:t>if in same</w:t>
+      <w:proofErr w:type="gramEnd"/>
+    </w:p>
+    <w:p>
+      <w:pPr>
+        <w:pStyle w:val="ListParagraph"/>
+        <w:numPr>
+          <w:ilvl w:val="1"/>
+          <w:numId w:val="1"/>
+        </w:numPr>
+      </w:pPr>
+      <w:proofErr w:type="gramStart"/>
+      <w:r>
+        <w:t>if</w:t>
+      </w:r>
+      <w:proofErr w:type="gramEnd"/>
+      <w:r>
+        <w:t xml:space="preserve"> in same</w:t>
       </w:r>
       <w:r>
         <w:t xml:space="preserve"> (hi-level)</w:t>
@@ -360,8 +1033,13 @@
           <w:numId w:val="1"/>
         </w:numPr>
       </w:pPr>
-      <w:r>
-        <w:t>the actual word, its polarity, or just the presence of such a word</w:t>
+      <w:proofErr w:type="gramStart"/>
+      <w:r>
+        <w:t>the</w:t>
+      </w:r>
+      <w:proofErr w:type="gramEnd"/>
+      <w:r>
+        <w:t xml:space="preserve"> actual word, its polarity, or just the presence of such a word</w:t>
       </w:r>
     </w:p>
     <w:p>
@@ -372,8 +1050,13 @@
           <w:numId w:val="1"/>
         </w:numPr>
       </w:pPr>
-      <w:r>
-        <w:t xml:space="preserve">use the classifier from the other domain as additional evidence </w:t>
+      <w:proofErr w:type="gramStart"/>
+      <w:r>
+        <w:t>use</w:t>
+      </w:r>
+      <w:proofErr w:type="gramEnd"/>
+      <w:r>
+        <w:t xml:space="preserve"> the classifier from the other domain as additional evidence </w:t>
       </w:r>
       <w:r>
         <w:t>(for all the tasks but starting with aspect term extraction)</w:t>
@@ -387,8 +1070,13 @@
           <w:numId w:val="1"/>
         </w:numPr>
       </w:pPr>
-      <w:r>
-        <w:t>a feature that indicates we’ve seen the word but it’s never been in an aspect term (or the proportion of the time it’s been in an aspect term)</w:t>
+      <w:proofErr w:type="gramStart"/>
+      <w:r>
+        <w:t>a</w:t>
+      </w:r>
+      <w:proofErr w:type="gramEnd"/>
+      <w:r>
+        <w:t xml:space="preserve"> feature that indicates we’ve seen the word but it’s never been in an aspect term (or the proportion of the time it’s been in an aspect term)</w:t>
       </w:r>
     </w:p>
     <w:p>
@@ -400,9 +1088,25 @@
         </w:numPr>
       </w:pPr>
       <w:r>
-        <w:t xml:space="preserve">How to incorporate PMI &amp; log-likelihood into decision of whether to “combine” two words as part of an aspect phrase? (this paper suggest using a minimum for PMI as a threshold then log likelihood test:  (where c(x,y) is count and * is wildcard) </w:t>
-      </w:r>
-      <w:hyperlink r:id="rId6" w:history="1">
+        <w:t>How to incorporate PMI &amp; log-likelihood into decision of whether to “combine” two words as part of an aspect phrase? (</w:t>
+      </w:r>
+      <w:proofErr w:type="gramStart"/>
+      <w:r>
+        <w:t>this</w:t>
+      </w:r>
+      <w:proofErr w:type="gramEnd"/>
+      <w:r>
+        <w:t xml:space="preserve"> paper suggest using a minimum for PMI as a threshold then log likelihood test:  (where c(</w:t>
+      </w:r>
+      <w:proofErr w:type="spellStart"/>
+      <w:r>
+        <w:t>x,y</w:t>
+      </w:r>
+      <w:proofErr w:type="spellEnd"/>
+      <w:r>
+        <w:t xml:space="preserve">) is count and * is wildcard) </w:t>
+      </w:r>
+      <w:hyperlink r:id="rId10" w:history="1">
         <w:r>
           <w:rPr>
             <w:rStyle w:val="Hyperlink"/>
@@ -419,7 +1123,6 @@
         <w:rPr>
           <w:noProof/>
         </w:rPr>
-        <w:lastRenderedPageBreak/>
         <w:drawing>
           <wp:inline distT="0" distB="0" distL="0" distR="0" wp14:anchorId="4FFCDF9B" wp14:editId="31F5C4EA">
             <wp:extent cx="3769494" cy="1276073"/>
@@ -438,7 +1141,7 @@
                     </pic:cNvPicPr>
                   </pic:nvPicPr>
                   <pic:blipFill>
-                    <a:blip r:embed="rId7">
+                    <a:blip r:embed="rId11">
                       <a:extLst>
                         <a:ext uri="{28A0092B-C50C-407E-A947-70E740481C1C}">
                           <a14:useLocalDpi xmlns:a14="http://schemas.microsoft.com/office/drawing/2010/main" val="0"/>
@@ -478,32 +1181,33 @@
           <w:numId w:val="1"/>
         </w:numPr>
       </w:pPr>
-      <w:r>
-        <w:t>sentiment for the aspect terms</w:t>
-      </w:r>
-    </w:p>
-    <w:p>
-      <w:pPr>
-        <w:pStyle w:val="ListParagraph"/>
-        <w:numPr>
-          <w:ilvl w:val="1"/>
-          <w:numId w:val="1"/>
-        </w:numPr>
-      </w:pPr>
-      <w:r>
-        <w:t>as part of it, should really figure out which sentiment-laden words (like “sluggish” modify which aspect terms (like driver, in the phrase sluggish driver)</w:t>
-      </w:r>
-    </w:p>
-    <w:p>
-      <w:pPr>
-        <w:pStyle w:val="ListParagraph"/>
-        <w:numPr>
-          <w:ilvl w:val="1"/>
-          <w:numId w:val="1"/>
-        </w:numPr>
-      </w:pPr>
-      <w:r>
-        <w:t>types of patterns</w:t>
+      <w:proofErr w:type="gramStart"/>
+      <w:r>
+        <w:t>sentiment</w:t>
+      </w:r>
+      <w:proofErr w:type="gramEnd"/>
+      <w:r>
+        <w:t xml:space="preserve"> for the aspect terms</w:t>
+      </w:r>
+    </w:p>
+    <w:p>
+      <w:pPr>
+        <w:pStyle w:val="ListParagraph"/>
+        <w:numPr>
+          <w:ilvl w:val="1"/>
+          <w:numId w:val="1"/>
+        </w:numPr>
+      </w:pPr>
+      <w:proofErr w:type="gramStart"/>
+      <w:r>
+        <w:t>how</w:t>
+      </w:r>
+      <w:proofErr w:type="gramEnd"/>
+      <w:r>
+        <w:t xml:space="preserve"> well is the brute force sentiment classifier I wrote doing? Does it agree with the majority of labels? Are the neutral labels corresponding to no aspect terms?</w:t>
+      </w:r>
+      <w:r>
+        <w:t xml:space="preserve"> How well can we trust that lexicon?</w:t>
       </w:r>
     </w:p>
     <w:p>
@@ -515,7 +1219,41 @@
         </w:numPr>
       </w:pPr>
       <w:r>
-        <w:t>the X was Y (steak was delicious)</w:t>
+        <w:t>Learn other indicators that flip the dominant sentiment (like one aspect term following another has a flipped label)</w:t>
+      </w:r>
+    </w:p>
+    <w:p>
+      <w:pPr>
+        <w:pStyle w:val="ListParagraph"/>
+        <w:numPr>
+          <w:ilvl w:val="1"/>
+          <w:numId w:val="1"/>
+        </w:numPr>
+      </w:pPr>
+      <w:proofErr w:type="gramStart"/>
+      <w:r>
+        <w:t>as</w:t>
+      </w:r>
+      <w:proofErr w:type="gramEnd"/>
+      <w:r>
+        <w:t xml:space="preserve"> part of it, should really figure out which sentiment-laden words (like “sluggish” modify which aspect terms (like driver, in the phrase sluggish driver)</w:t>
+      </w:r>
+    </w:p>
+    <w:p>
+      <w:pPr>
+        <w:pStyle w:val="ListParagraph"/>
+        <w:numPr>
+          <w:ilvl w:val="1"/>
+          <w:numId w:val="1"/>
+        </w:numPr>
+      </w:pPr>
+      <w:proofErr w:type="gramStart"/>
+      <w:r>
+        <w:t>types</w:t>
+      </w:r>
+      <w:proofErr w:type="gramEnd"/>
+      <w:r>
+        <w:t xml:space="preserve"> of patterns</w:t>
       </w:r>
     </w:p>
     <w:p>
@@ -526,6 +1264,23 @@
           <w:numId w:val="1"/>
         </w:numPr>
       </w:pPr>
+      <w:proofErr w:type="gramStart"/>
+      <w:r>
+        <w:t>the</w:t>
+      </w:r>
+      <w:proofErr w:type="gramEnd"/>
+      <w:r>
+        <w:t xml:space="preserve"> X was Y (steak was delicious)</w:t>
+      </w:r>
+    </w:p>
+    <w:p>
+      <w:pPr>
+        <w:pStyle w:val="ListParagraph"/>
+        <w:numPr>
+          <w:ilvl w:val="2"/>
+          <w:numId w:val="1"/>
+        </w:numPr>
+      </w:pPr>
       <w:r>
         <w:t>Y X (poor service)</w:t>
       </w:r>
@@ -551,18 +1306,6 @@
         </w:numPr>
       </w:pPr>
       <w:r>
-        <w:t>Sentiment classification (&amp; confidence/strength) for overall sentence</w:t>
-      </w:r>
-    </w:p>
-    <w:p>
-      <w:pPr>
-        <w:pStyle w:val="ListParagraph"/>
-        <w:numPr>
-          <w:ilvl w:val="1"/>
-          <w:numId w:val="1"/>
-        </w:numPr>
-      </w:pPr>
-      <w:r>
         <w:t>PMI between sentiment words and heads of aspect phrases?</w:t>
       </w:r>
     </w:p>
@@ -582,11 +1325,292 @@
       <w:pPr>
         <w:pStyle w:val="ListParagraph"/>
         <w:numPr>
+          <w:ilvl w:val="2"/>
+          <w:numId w:val="1"/>
+        </w:numPr>
+      </w:pPr>
+      <w:r>
+        <w:t xml:space="preserve">See spring 14 plan file for notes on </w:t>
+      </w:r>
+      <w:proofErr w:type="spellStart"/>
+      <w:r>
+        <w:t>dep</w:t>
+      </w:r>
+      <w:proofErr w:type="spellEnd"/>
+      <w:r>
+        <w:t xml:space="preserve"> parsing</w:t>
+      </w:r>
+    </w:p>
+    <w:p>
+      <w:pPr>
+        <w:pStyle w:val="ListParagraph"/>
+        <w:numPr>
+          <w:ilvl w:val="1"/>
+          <w:numId w:val="1"/>
+        </w:numPr>
+      </w:pPr>
+      <w:r>
+        <w:t>Extending lexicon: words that occur in similar contexts to base words (but it’s a pretty large lexicon already – not sure in our small corpus if we’d find much</w:t>
+      </w:r>
+      <w:r>
+        <w:t>, but maybe so since it’s domain specific</w:t>
+      </w:r>
+      <w:r>
+        <w:t>)</w:t>
+      </w:r>
+    </w:p>
+    <w:p>
+      <w:pPr>
+        <w:pStyle w:val="ListParagraph"/>
+        <w:numPr>
           <w:ilvl w:val="0"/>
           <w:numId w:val="1"/>
         </w:numPr>
       </w:pPr>
       <w:r>
+        <w:t>Features for twitter task</w:t>
+      </w:r>
+    </w:p>
+    <w:p>
+      <w:pPr>
+        <w:pStyle w:val="ListParagraph"/>
+        <w:numPr>
+          <w:ilvl w:val="1"/>
+          <w:numId w:val="1"/>
+        </w:numPr>
+      </w:pPr>
+      <w:proofErr w:type="gramStart"/>
+      <w:r>
+        <w:t>all</w:t>
+      </w:r>
+      <w:proofErr w:type="gramEnd"/>
+      <w:r>
+        <w:t xml:space="preserve"> caps</w:t>
+      </w:r>
+    </w:p>
+    <w:p>
+      <w:pPr>
+        <w:pStyle w:val="ListParagraph"/>
+        <w:numPr>
+          <w:ilvl w:val="1"/>
+          <w:numId w:val="1"/>
+        </w:numPr>
+      </w:pPr>
+      <w:proofErr w:type="gramStart"/>
+      <w:r>
+        <w:t>initial</w:t>
+      </w:r>
+      <w:proofErr w:type="gramEnd"/>
+      <w:r>
+        <w:t xml:space="preserve"> cap</w:t>
+      </w:r>
+    </w:p>
+    <w:p>
+      <w:pPr>
+        <w:pStyle w:val="ListParagraph"/>
+        <w:numPr>
+          <w:ilvl w:val="1"/>
+          <w:numId w:val="1"/>
+        </w:numPr>
+      </w:pPr>
+      <w:proofErr w:type="spellStart"/>
+      <w:proofErr w:type="gramStart"/>
+      <w:r>
+        <w:t>hashtag</w:t>
+      </w:r>
+      <w:proofErr w:type="spellEnd"/>
+      <w:proofErr w:type="gramEnd"/>
+      <w:r>
+        <w:t xml:space="preserve"> (not for aspect task)</w:t>
+      </w:r>
+    </w:p>
+    <w:p>
+      <w:pPr>
+        <w:pStyle w:val="ListParagraph"/>
+        <w:numPr>
+          <w:ilvl w:val="1"/>
+          <w:numId w:val="1"/>
+        </w:numPr>
+      </w:pPr>
+      <w:proofErr w:type="gramStart"/>
+      <w:r>
+        <w:t>stemmed</w:t>
+      </w:r>
+      <w:proofErr w:type="gramEnd"/>
+      <w:r>
+        <w:t xml:space="preserve"> </w:t>
+      </w:r>
+      <w:proofErr w:type="spellStart"/>
+      <w:r>
+        <w:t>vs</w:t>
+      </w:r>
+      <w:proofErr w:type="spellEnd"/>
+      <w:r>
+        <w:t xml:space="preserve"> not</w:t>
+      </w:r>
+    </w:p>
+    <w:p>
+      <w:pPr>
+        <w:pStyle w:val="ListParagraph"/>
+        <w:numPr>
+          <w:ilvl w:val="1"/>
+          <w:numId w:val="1"/>
+        </w:numPr>
+      </w:pPr>
+      <w:proofErr w:type="spellStart"/>
+      <w:proofErr w:type="gramStart"/>
+      <w:r>
+        <w:t>stopwords</w:t>
+      </w:r>
+      <w:proofErr w:type="spellEnd"/>
+      <w:proofErr w:type="gramEnd"/>
+      <w:r>
+        <w:t xml:space="preserve"> </w:t>
+      </w:r>
+      <w:proofErr w:type="spellStart"/>
+      <w:r>
+        <w:t>vs</w:t>
+      </w:r>
+      <w:proofErr w:type="spellEnd"/>
+      <w:r>
+        <w:t xml:space="preserve"> not</w:t>
+      </w:r>
+    </w:p>
+    <w:p>
+      <w:pPr>
+        <w:pStyle w:val="ListParagraph"/>
+        <w:numPr>
+          <w:ilvl w:val="1"/>
+          <w:numId w:val="1"/>
+        </w:numPr>
+      </w:pPr>
+      <w:proofErr w:type="gramStart"/>
+      <w:r>
+        <w:t>lowercase</w:t>
+      </w:r>
+      <w:proofErr w:type="gramEnd"/>
+      <w:r>
+        <w:t xml:space="preserve"> </w:t>
+      </w:r>
+      <w:proofErr w:type="spellStart"/>
+      <w:r>
+        <w:t>vs</w:t>
+      </w:r>
+      <w:proofErr w:type="spellEnd"/>
+      <w:r>
+        <w:t xml:space="preserve"> not</w:t>
+      </w:r>
+    </w:p>
+    <w:p>
+      <w:pPr>
+        <w:pStyle w:val="ListParagraph"/>
+        <w:numPr>
+          <w:ilvl w:val="1"/>
+          <w:numId w:val="1"/>
+        </w:numPr>
+      </w:pPr>
+      <w:proofErr w:type="gramStart"/>
+      <w:r>
+        <w:t>emoticons</w:t>
+      </w:r>
+      <w:proofErr w:type="gramEnd"/>
+      <w:r>
+        <w:t xml:space="preserve"> as a single feature</w:t>
+      </w:r>
+    </w:p>
+    <w:p>
+      <w:pPr>
+        <w:pStyle w:val="ListParagraph"/>
+        <w:numPr>
+          <w:ilvl w:val="1"/>
+          <w:numId w:val="1"/>
+        </w:numPr>
+      </w:pPr>
+      <w:proofErr w:type="gramStart"/>
+      <w:r>
+        <w:t>other</w:t>
+      </w:r>
+      <w:proofErr w:type="gramEnd"/>
+      <w:r>
+        <w:t xml:space="preserve"> normalization (numbers, </w:t>
+      </w:r>
+      <w:proofErr w:type="spellStart"/>
+      <w:r>
+        <w:t>hashtags</w:t>
+      </w:r>
+      <w:proofErr w:type="spellEnd"/>
+      <w:r>
+        <w:t>)</w:t>
+      </w:r>
+    </w:p>
+    <w:p>
+      <w:pPr>
+        <w:pStyle w:val="ListParagraph"/>
+        <w:numPr>
+          <w:ilvl w:val="1"/>
+          <w:numId w:val="1"/>
+        </w:numPr>
+      </w:pPr>
+      <w:proofErr w:type="gramStart"/>
+      <w:r>
+        <w:t>whether</w:t>
+      </w:r>
+      <w:proofErr w:type="gramEnd"/>
+      <w:r>
+        <w:t xml:space="preserve"> a RT or not</w:t>
+      </w:r>
+    </w:p>
+    <w:p>
+      <w:pPr>
+        <w:pStyle w:val="ListParagraph"/>
+        <w:numPr>
+          <w:ilvl w:val="1"/>
+          <w:numId w:val="1"/>
+        </w:numPr>
+      </w:pPr>
+      <w:proofErr w:type="gramStart"/>
+      <w:r>
+        <w:t>removing</w:t>
+      </w:r>
+      <w:proofErr w:type="gramEnd"/>
+      <w:r>
+        <w:t xml:space="preserve"> URLs (but keeping them aside for later getting the text in them)</w:t>
+      </w:r>
+    </w:p>
+    <w:p>
+      <w:pPr>
+        <w:pStyle w:val="ListParagraph"/>
+        <w:numPr>
+          <w:ilvl w:val="1"/>
+          <w:numId w:val="1"/>
+        </w:numPr>
+      </w:pPr>
+      <w:proofErr w:type="gramStart"/>
+      <w:r>
+        <w:t>replacing</w:t>
+      </w:r>
+      <w:proofErr w:type="gramEnd"/>
+      <w:r>
+        <w:t xml:space="preserve"> @&lt;</w:t>
+      </w:r>
+      <w:proofErr w:type="spellStart"/>
+      <w:r>
+        <w:t>uname</w:t>
+      </w:r>
+      <w:proofErr w:type="spellEnd"/>
+      <w:r>
+        <w:t>&gt; with just “@”</w:t>
+      </w:r>
+    </w:p>
+    <w:p>
+      <w:pPr>
+        <w:pStyle w:val="ListParagraph"/>
+        <w:numPr>
+          <w:ilvl w:val="0"/>
+          <w:numId w:val="1"/>
+        </w:numPr>
+      </w:pPr>
+      <w:r>
         <w:t>What helps in WSD?</w:t>
       </w:r>
     </w:p>
@@ -599,7 +1623,15 @@
         </w:numPr>
       </w:pPr>
       <w:r>
-        <w:t>Character ngrams?</w:t>
+        <w:t xml:space="preserve">Character </w:t>
+      </w:r>
+      <w:proofErr w:type="spellStart"/>
+      <w:r>
+        <w:t>ngrams</w:t>
+      </w:r>
+      <w:proofErr w:type="spellEnd"/>
+      <w:r>
+        <w:t>?</w:t>
       </w:r>
     </w:p>
     <w:p/>
@@ -617,7 +1649,15 @@
         </w:numPr>
       </w:pPr>
       <w:r>
-        <w:t>The create_exs method now assumes each aspect token appears only once in a given sentence, rather than worrying about which occurrence of the token actually is the aspect term if there are multiple ones. See next bullet for problems faced with dealing with both POS tagging and punctuation in finding the aspect terms (doable but messy!)</w:t>
+        <w:t xml:space="preserve">The </w:t>
+      </w:r>
+      <w:proofErr w:type="spellStart"/>
+      <w:r>
+        <w:t>create_exs</w:t>
+      </w:r>
+      <w:proofErr w:type="spellEnd"/>
+      <w:r>
+        <w:t xml:space="preserve"> method now assumes each aspect token appears only once in a given sentence, rather than worrying about which occurrence of the token actually is the aspect term if there are multiple ones. See next bullet for problems faced with dealing with both POS tagging and punctuation in finding the aspect terms (doable but messy!)</w:t>
       </w:r>
     </w:p>
     <w:p>
@@ -628,8 +1668,13 @@
           <w:numId w:val="1"/>
         </w:numPr>
       </w:pPr>
-      <w:r>
-        <w:t xml:space="preserve">the </w:t>
+      <w:proofErr w:type="gramStart"/>
+      <w:r>
+        <w:t>the</w:t>
+      </w:r>
+      <w:proofErr w:type="gramEnd"/>
+      <w:r>
+        <w:t xml:space="preserve"> </w:t>
       </w:r>
       <w:r>
         <w:t xml:space="preserve">first version of the </w:t>
@@ -638,7 +1683,15 @@
         <w:t>code counts</w:t>
       </w:r>
       <w:r>
-        <w:t xml:space="preserve"> (create_one_withPOS)</w:t>
+        <w:t xml:space="preserve"> (</w:t>
+      </w:r>
+      <w:proofErr w:type="spellStart"/>
+      <w:r>
+        <w:t>create_one_withPOS</w:t>
+      </w:r>
+      <w:proofErr w:type="spellEnd"/>
+      <w:r>
+        <w:t>)</w:t>
       </w:r>
       <w:r>
         <w:t xml:space="preserve"> the character</w:t>
@@ -647,7 +1700,15 @@
         <w:t xml:space="preserve"> indexe</w:t>
       </w:r>
       <w:r>
-        <w:t>s incorrectly when punctuation is involved (for the POS tag case, may also be true for non-pos case, not sure)</w:t>
+        <w:t>s incorrectly when punctuation is involved (for the POS tag case, may also be true for non-</w:t>
+      </w:r>
+      <w:proofErr w:type="spellStart"/>
+      <w:r>
+        <w:t>pos</w:t>
+      </w:r>
+      <w:proofErr w:type="spellEnd"/>
+      <w:r>
+        <w:t xml:space="preserve"> case, not sure)</w:t>
       </w:r>
     </w:p>
     <w:p>
@@ -671,7 +1732,28 @@
         </w:numPr>
       </w:pPr>
       <w:r>
-        <w:t>Could use a dictionary with start index as keys, (word, BIO-tag) as values, and include punctuation in that? Then iterate through range(len(sentence) and see if those are in the dict keys. But how to get that dictionary</w:t>
+        <w:t xml:space="preserve">Could use a dictionary with start index as keys, (word, BIO-tag) as values, and include punctuation in that? Then iterate through </w:t>
+      </w:r>
+      <w:proofErr w:type="gramStart"/>
+      <w:r>
+        <w:t>range(</w:t>
+      </w:r>
+      <w:proofErr w:type="spellStart"/>
+      <w:proofErr w:type="gramEnd"/>
+      <w:r>
+        <w:t>len</w:t>
+      </w:r>
+      <w:proofErr w:type="spellEnd"/>
+      <w:r>
+        <w:t xml:space="preserve">(sentence) and see if those are in the </w:t>
+      </w:r>
+      <w:proofErr w:type="spellStart"/>
+      <w:r>
+        <w:t>dict</w:t>
+      </w:r>
+      <w:proofErr w:type="spellEnd"/>
+      <w:r>
+        <w:t xml:space="preserve"> keys. But how to get that dictionary</w:t>
       </w:r>
     </w:p>
     <w:p>
@@ -683,7 +1765,23 @@
         </w:numPr>
       </w:pPr>
       <w:r>
-        <w:t>Assume punctuation always attached to a word? So don’t add 1 in that case, just add len of punct? Or see if the punctuation is in the split sentence at the appropriate position.</w:t>
+        <w:t xml:space="preserve">Assume punctuation always attached to a word? So don’t add 1 in that case, just add </w:t>
+      </w:r>
+      <w:proofErr w:type="spellStart"/>
+      <w:r>
+        <w:t>len</w:t>
+      </w:r>
+      <w:proofErr w:type="spellEnd"/>
+      <w:r>
+        <w:t xml:space="preserve"> of </w:t>
+      </w:r>
+      <w:proofErr w:type="spellStart"/>
+      <w:r>
+        <w:t>punct</w:t>
+      </w:r>
+      <w:proofErr w:type="spellEnd"/>
+      <w:r>
+        <w:t>? Or see if the punctuation is in the split sentence at the appropriate position.</w:t>
       </w:r>
     </w:p>
     <w:p>
@@ -715,8 +1813,21 @@
           <w:numId w:val="1"/>
         </w:numPr>
       </w:pPr>
-      <w:r>
-        <w:t>to use is Bing Liu’s lexicon and Wilson etal’s lexicon</w:t>
+      <w:proofErr w:type="gramStart"/>
+      <w:r>
+        <w:t>to</w:t>
+      </w:r>
+      <w:proofErr w:type="gramEnd"/>
+      <w:r>
+        <w:t xml:space="preserve"> use is Bing Liu’s lexicon and Wilson </w:t>
+      </w:r>
+      <w:proofErr w:type="spellStart"/>
+      <w:r>
+        <w:t>etal’s</w:t>
+      </w:r>
+      <w:proofErr w:type="spellEnd"/>
+      <w:r>
+        <w:t xml:space="preserve"> lexicon</w:t>
       </w:r>
     </w:p>
     <w:p>
@@ -727,9 +1838,27 @@
           <w:numId w:val="1"/>
         </w:numPr>
       </w:pPr>
-      <w:r>
-        <w:t>B.Liu’s is just word list for pos &amp; neg</w:t>
-      </w:r>
+      <w:proofErr w:type="spellStart"/>
+      <w:r>
+        <w:t>B.Liu’s</w:t>
+      </w:r>
+      <w:proofErr w:type="spellEnd"/>
+      <w:r>
+        <w:t xml:space="preserve"> is just word list for </w:t>
+      </w:r>
+      <w:proofErr w:type="spellStart"/>
+      <w:r>
+        <w:t>pos</w:t>
+      </w:r>
+      <w:proofErr w:type="spellEnd"/>
+      <w:r>
+        <w:t xml:space="preserve"> &amp; </w:t>
+      </w:r>
+      <w:proofErr w:type="spellStart"/>
+      <w:r>
+        <w:t>neg</w:t>
+      </w:r>
+      <w:proofErr w:type="spellEnd"/>
       <w:r>
         <w:tab/>
         <w:t>```````````</w:t>
@@ -744,7 +1873,23 @@
         </w:numPr>
       </w:pPr>
       <w:r>
-        <w:t>Wilson etals associates words with pos tags and stemmed versions of the words, so to use that well need stemming</w:t>
+        <w:t xml:space="preserve">Wilson </w:t>
+      </w:r>
+      <w:proofErr w:type="spellStart"/>
+      <w:r>
+        <w:t>etals</w:t>
+      </w:r>
+      <w:proofErr w:type="spellEnd"/>
+      <w:r>
+        <w:t xml:space="preserve"> associates words with </w:t>
+      </w:r>
+      <w:proofErr w:type="spellStart"/>
+      <w:r>
+        <w:t>pos</w:t>
+      </w:r>
+      <w:proofErr w:type="spellEnd"/>
+      <w:r>
+        <w:t xml:space="preserve"> tags and stemmed versions of the words, so to use that well need stemming</w:t>
       </w:r>
     </w:p>
     <w:p>
@@ -756,7 +1901,23 @@
         </w:numPr>
       </w:pPr>
       <w:r>
-        <w:t>Not sure yet how to use s.lex. entries for evidence in aspect term extraction, but presence within a window is a first reasonable cut, and of course it should be used for the polarity tagging task</w:t>
+        <w:t xml:space="preserve">Not sure yet how to use </w:t>
+      </w:r>
+      <w:proofErr w:type="spellStart"/>
+      <w:r>
+        <w:t>s.lex</w:t>
+      </w:r>
+      <w:proofErr w:type="spellEnd"/>
+      <w:r>
+        <w:t xml:space="preserve">. </w:t>
+      </w:r>
+      <w:proofErr w:type="gramStart"/>
+      <w:r>
+        <w:t>entries</w:t>
+      </w:r>
+      <w:proofErr w:type="gramEnd"/>
+      <w:r>
+        <w:t xml:space="preserve"> for evidence in aspect term extraction, but presence within a window is a first reasonable cut, and of course it should be used for the polarity tagging task</w:t>
       </w:r>
     </w:p>
     <w:p/>
@@ -774,13 +1935,41 @@
       </w:r>
     </w:p>
     <w:p>
-      <w:r>
-        <w:t>sys.path.extend(['/users/cindi/semeval'])</w:t>
-      </w:r>
-    </w:p>
-    <w:p>
-      <w:r>
-        <w:t>import semevalTask4</w:t>
+      <w:proofErr w:type="spellStart"/>
+      <w:proofErr w:type="gramStart"/>
+      <w:r>
+        <w:t>sys.path.extend</w:t>
+      </w:r>
+      <w:proofErr w:type="spellEnd"/>
+      <w:proofErr w:type="gramEnd"/>
+      <w:r>
+        <w:t>(['/users/</w:t>
+      </w:r>
+      <w:proofErr w:type="spellStart"/>
+      <w:r>
+        <w:t>cindi</w:t>
+      </w:r>
+      <w:proofErr w:type="spellEnd"/>
+      <w:r>
+        <w:t>/</w:t>
+      </w:r>
+      <w:proofErr w:type="spellStart"/>
+      <w:r>
+        <w:t>semeval</w:t>
+      </w:r>
+      <w:proofErr w:type="spellEnd"/>
+      <w:r>
+        <w:t>'])</w:t>
+      </w:r>
+    </w:p>
+    <w:p>
+      <w:proofErr w:type="gramStart"/>
+      <w:r>
+        <w:t>import</w:t>
+      </w:r>
+      <w:proofErr w:type="gramEnd"/>
+      <w:r>
+        <w:t xml:space="preserve"> semevalTask4</w:t>
       </w:r>
     </w:p>
     <w:p/>
@@ -796,11 +1985,42 @@
         </w:rPr>
         <w:t xml:space="preserve">Try train and test on the trial data first to see how it works. </w:t>
       </w:r>
+      <w:r>
+        <w:rPr>
+          <w:b/>
+        </w:rPr>
+        <w:t>(</w:t>
+      </w:r>
+      <w:proofErr w:type="gramStart"/>
+      <w:r>
+        <w:rPr>
+          <w:b/>
+        </w:rPr>
+        <w:t>don’t</w:t>
+      </w:r>
+      <w:proofErr w:type="gramEnd"/>
+      <w:r>
+        <w:rPr>
+          <w:b/>
+        </w:rPr>
+        <w:t xml:space="preserve"> trust these scores anymore as of 3/</w:t>
+      </w:r>
+      <w:r>
+        <w:rPr>
+          <w:b/>
+        </w:rPr>
+        <w:t>11)</w:t>
+      </w:r>
     </w:p>
     <w:p/>
     <w:p>
-      <w:r>
-        <w:t>ChunkParse score o</w:t>
+      <w:proofErr w:type="spellStart"/>
+      <w:r>
+        <w:t>ChunkParse</w:t>
+      </w:r>
+      <w:proofErr w:type="spellEnd"/>
+      <w:r>
+        <w:t xml:space="preserve"> score o</w:t>
       </w:r>
       <w:r>
         <w:t>n restaurants-trial 80/20 split with no POS tagging (~2/23)</w:t>
@@ -832,7 +2052,15 @@
         <w:t>Added POS tags, 3/1: Slightly hurts precision but awesome</w:t>
       </w:r>
       <w:r>
-        <w:t xml:space="preserve"> (in comparison to prev)</w:t>
+        <w:t xml:space="preserve"> (in comparison to </w:t>
+      </w:r>
+      <w:proofErr w:type="spellStart"/>
+      <w:r>
+        <w:t>prev</w:t>
+      </w:r>
+      <w:proofErr w:type="spellEnd"/>
+      <w:r>
+        <w:t>)</w:t>
       </w:r>
       <w:r>
         <w:t xml:space="preserve"> on recall</w:t>
@@ -885,6 +2113,66 @@
     <w:p>
       <w:r>
         <w:t xml:space="preserve">    F-Measure:     54.1%</w:t>
+      </w:r>
+    </w:p>
+    <w:p/>
+    <w:p>
+      <w:r>
+        <w:t>HMM tagger, basic using both w/</w:t>
+      </w:r>
+      <w:proofErr w:type="spellStart"/>
+      <w:r>
+        <w:t>pos</w:t>
+      </w:r>
+      <w:proofErr w:type="spellEnd"/>
+      <w:r>
+        <w:t xml:space="preserve"> (crazy, but…), gets:</w:t>
+      </w:r>
+    </w:p>
+    <w:p>
+      <w:r>
+        <w:t>IOB Accuracy:  90.7%</w:t>
+      </w:r>
+    </w:p>
+    <w:p>
+      <w:r>
+        <w:t xml:space="preserve">    Precision:    100.0%</w:t>
+      </w:r>
+    </w:p>
+    <w:p>
+      <w:r>
+        <w:t xml:space="preserve">    Recall:        16.7%</w:t>
+      </w:r>
+    </w:p>
+    <w:p>
+      <w:r>
+        <w:t xml:space="preserve">    F-Measure:     28.6%</w:t>
+      </w:r>
+    </w:p>
+    <w:p/>
+    <w:p>
+      <w:r>
+        <w:t>Took out words:</w:t>
+      </w:r>
+    </w:p>
+    <w:p>
+      <w:r>
+        <w:t>IOB Accuracy:  86.6%</w:t>
+      </w:r>
+    </w:p>
+    <w:p>
+      <w:r>
+        <w:t xml:space="preserve">    Precision:     31.6%</w:t>
+      </w:r>
+    </w:p>
+    <w:p>
+      <w:r>
+        <w:t xml:space="preserve">    Recall:        25.0%</w:t>
+      </w:r>
+    </w:p>
+    <w:p>
+      <w:r>
+        <w:t xml:space="preserve">    F-Measure:     27.9%</w:t>
       </w:r>
     </w:p>
     <w:p/>
@@ -910,7 +2198,23 @@
         </w:numPr>
       </w:pPr>
       <w:r>
-        <w:t>3/9, initial classifier = maxent iis, features as below, accuracy = 64%!</w:t>
+        <w:t xml:space="preserve">3/9, initial classifier = </w:t>
+      </w:r>
+      <w:proofErr w:type="spellStart"/>
+      <w:r>
+        <w:t>maxent</w:t>
+      </w:r>
+      <w:proofErr w:type="spellEnd"/>
+      <w:r>
+        <w:t xml:space="preserve"> </w:t>
+      </w:r>
+      <w:proofErr w:type="spellStart"/>
+      <w:r>
+        <w:t>iis</w:t>
+      </w:r>
+      <w:proofErr w:type="spellEnd"/>
+      <w:r>
+        <w:t>, features as below, accuracy = 64%!</w:t>
       </w:r>
     </w:p>
     <w:p>
@@ -946,19 +2250,43 @@
         </w:numPr>
       </w:pPr>
       <w:r>
-        <w:t>POS, word, iob, sentiment of word preceding &amp; following aspect phrase</w:t>
-      </w:r>
-    </w:p>
-    <w:p>
-      <w:pPr>
-        <w:pStyle w:val="ListParagraph"/>
-        <w:numPr>
-          <w:ilvl w:val="1"/>
-          <w:numId w:val="1"/>
-        </w:numPr>
-      </w:pPr>
-      <w:r>
-        <w:t>Word, pos &amp; iob of head of aspect phrase</w:t>
+        <w:t xml:space="preserve">POS, word, </w:t>
+      </w:r>
+      <w:proofErr w:type="spellStart"/>
+      <w:r>
+        <w:t>iob</w:t>
+      </w:r>
+      <w:proofErr w:type="spellEnd"/>
+      <w:r>
+        <w:t>, sentiment of word preceding &amp; following aspect phrase</w:t>
+      </w:r>
+    </w:p>
+    <w:p>
+      <w:pPr>
+        <w:pStyle w:val="ListParagraph"/>
+        <w:numPr>
+          <w:ilvl w:val="1"/>
+          <w:numId w:val="1"/>
+        </w:numPr>
+      </w:pPr>
+      <w:r>
+        <w:t xml:space="preserve">Word, </w:t>
+      </w:r>
+      <w:proofErr w:type="spellStart"/>
+      <w:r>
+        <w:t>pos</w:t>
+      </w:r>
+      <w:proofErr w:type="spellEnd"/>
+      <w:r>
+        <w:t xml:space="preserve"> &amp; </w:t>
+      </w:r>
+      <w:proofErr w:type="spellStart"/>
+      <w:r>
+        <w:t>iob</w:t>
+      </w:r>
+      <w:proofErr w:type="spellEnd"/>
+      <w:r>
+        <w:t xml:space="preserve"> of head of aspect phrase</w:t>
       </w:r>
     </w:p>
     <w:sectPr>
@@ -969,6 +2297,44 @@
     </w:sectPr>
   </w:body>
 </w:document>
+</file>
+
+<file path=word/endnotes.xml><?xml version="1.0" encoding="utf-8"?>
+<w:endnotes xmlns:wpc="http://schemas.microsoft.com/office/word/2010/wordprocessingCanvas" xmlns:mo="http://schemas.microsoft.com/office/mac/office/2008/main" xmlns:mc="http://schemas.openxmlformats.org/markup-compatibility/2006" xmlns:mv="urn:schemas-microsoft-com:mac:vml" xmlns:o="urn:schemas-microsoft-com:office:office" xmlns:r="http://schemas.openxmlformats.org/officeDocument/2006/relationships" xmlns:m="http://schemas.openxmlformats.org/officeDocument/2006/math" xmlns:v="urn:schemas-microsoft-com:vml" xmlns:wp14="http://schemas.microsoft.com/office/word/2010/wordprocessingDrawing" xmlns:wp="http://schemas.openxmlformats.org/drawingml/2006/wordprocessingDrawing" xmlns:w10="urn:schemas-microsoft-com:office:word" xmlns:w="http://schemas.openxmlformats.org/wordprocessingml/2006/main" xmlns:w14="http://schemas.microsoft.com/office/word/2010/wordml" xmlns:wpg="http://schemas.microsoft.com/office/word/2010/wordprocessingGroup" xmlns:wpi="http://schemas.microsoft.com/office/word/2010/wordprocessingInk" xmlns:wne="http://schemas.microsoft.com/office/word/2006/wordml" xmlns:wps="http://schemas.microsoft.com/office/word/2010/wordprocessingShape" mc:Ignorable="w14 wp14">
+  <w:endnote w:type="separator" w:id="-1">
+    <w:p>
+      <w:r>
+        <w:separator/>
+      </w:r>
+    </w:p>
+  </w:endnote>
+  <w:endnote w:type="continuationSeparator" w:id="0">
+    <w:p>
+      <w:r>
+        <w:continuationSeparator/>
+      </w:r>
+    </w:p>
+  </w:endnote>
+</w:endnotes>
+</file>
+
+<file path=word/footnotes.xml><?xml version="1.0" encoding="utf-8"?>
+<w:footnotes xmlns:wpc="http://schemas.microsoft.com/office/word/2010/wordprocessingCanvas" xmlns:mo="http://schemas.microsoft.com/office/mac/office/2008/main" xmlns:mc="http://schemas.openxmlformats.org/markup-compatibility/2006" xmlns:mv="urn:schemas-microsoft-com:mac:vml" xmlns:o="urn:schemas-microsoft-com:office:office" xmlns:r="http://schemas.openxmlformats.org/officeDocument/2006/relationships" xmlns:m="http://schemas.openxmlformats.org/officeDocument/2006/math" xmlns:v="urn:schemas-microsoft-com:vml" xmlns:wp14="http://schemas.microsoft.com/office/word/2010/wordprocessingDrawing" xmlns:wp="http://schemas.openxmlformats.org/drawingml/2006/wordprocessingDrawing" xmlns:w10="urn:schemas-microsoft-com:office:word" xmlns:w="http://schemas.openxmlformats.org/wordprocessingml/2006/main" xmlns:w14="http://schemas.microsoft.com/office/word/2010/wordml" xmlns:wpg="http://schemas.microsoft.com/office/word/2010/wordprocessingGroup" xmlns:wpi="http://schemas.microsoft.com/office/word/2010/wordprocessingInk" xmlns:wne="http://schemas.microsoft.com/office/word/2006/wordml" xmlns:wps="http://schemas.microsoft.com/office/word/2010/wordprocessingShape" mc:Ignorable="w14 wp14">
+  <w:footnote w:type="separator" w:id="-1">
+    <w:p>
+      <w:r>
+        <w:separator/>
+      </w:r>
+    </w:p>
+  </w:footnote>
+  <w:footnote w:type="continuationSeparator" w:id="0">
+    <w:p>
+      <w:r>
+        <w:continuationSeparator/>
+      </w:r>
+    </w:p>
+  </w:footnote>
+</w:footnotes>
 </file>
 
 <file path=word/numbering.xml><?xml version="1.0" encoding="utf-8"?>
@@ -1013,7 +2379,7 @@
         <w:rFonts w:ascii="Wingdings" w:hAnsi="Wingdings" w:hint="default"/>
       </w:rPr>
     </w:lvl>
-    <w:lvl w:ilvl="3" w:tplc="04090001" w:tentative="1">
+    <w:lvl w:ilvl="3" w:tplc="04090001">
       <w:start w:val="1"/>
       <w:numFmt w:val="bullet"/>
       <w:lvlText w:val=""/>
@@ -1086,8 +2452,240 @@
       </w:rPr>
     </w:lvl>
   </w:abstractNum>
+  <w:abstractNum w:abstractNumId="1">
+    <w:nsid w:val="4C78636E"/>
+    <w:multiLevelType w:val="hybridMultilevel"/>
+    <w:tmpl w:val="AB902452"/>
+    <w:lvl w:ilvl="0" w:tplc="EDECF4A2">
+      <w:start w:val="1"/>
+      <w:numFmt w:val="bullet"/>
+      <w:lvlText w:val=""/>
+      <w:lvlJc w:val="left"/>
+      <w:pPr>
+        <w:ind w:left="720" w:hanging="360"/>
+      </w:pPr>
+      <w:rPr>
+        <w:rFonts w:ascii="Symbol" w:eastAsiaTheme="minorEastAsia" w:hAnsi="Symbol" w:cstheme="minorBidi" w:hint="default"/>
+      </w:rPr>
+    </w:lvl>
+    <w:lvl w:ilvl="1" w:tplc="04090003">
+      <w:start w:val="1"/>
+      <w:numFmt w:val="bullet"/>
+      <w:lvlText w:val="o"/>
+      <w:lvlJc w:val="left"/>
+      <w:pPr>
+        <w:ind w:left="1440" w:hanging="360"/>
+      </w:pPr>
+      <w:rPr>
+        <w:rFonts w:ascii="Courier New" w:hAnsi="Courier New" w:hint="default"/>
+      </w:rPr>
+    </w:lvl>
+    <w:lvl w:ilvl="2" w:tplc="04090005">
+      <w:start w:val="1"/>
+      <w:numFmt w:val="bullet"/>
+      <w:lvlText w:val=""/>
+      <w:lvlJc w:val="left"/>
+      <w:pPr>
+        <w:ind w:left="2160" w:hanging="360"/>
+      </w:pPr>
+      <w:rPr>
+        <w:rFonts w:ascii="Wingdings" w:hAnsi="Wingdings" w:hint="default"/>
+      </w:rPr>
+    </w:lvl>
+    <w:lvl w:ilvl="3" w:tplc="04090001" w:tentative="1">
+      <w:start w:val="1"/>
+      <w:numFmt w:val="bullet"/>
+      <w:lvlText w:val=""/>
+      <w:lvlJc w:val="left"/>
+      <w:pPr>
+        <w:ind w:left="2880" w:hanging="360"/>
+      </w:pPr>
+      <w:rPr>
+        <w:rFonts w:ascii="Symbol" w:hAnsi="Symbol" w:hint="default"/>
+      </w:rPr>
+    </w:lvl>
+    <w:lvl w:ilvl="4" w:tplc="04090003" w:tentative="1">
+      <w:start w:val="1"/>
+      <w:numFmt w:val="bullet"/>
+      <w:lvlText w:val="o"/>
+      <w:lvlJc w:val="left"/>
+      <w:pPr>
+        <w:ind w:left="3600" w:hanging="360"/>
+      </w:pPr>
+      <w:rPr>
+        <w:rFonts w:ascii="Courier New" w:hAnsi="Courier New" w:hint="default"/>
+      </w:rPr>
+    </w:lvl>
+    <w:lvl w:ilvl="5" w:tplc="04090005" w:tentative="1">
+      <w:start w:val="1"/>
+      <w:numFmt w:val="bullet"/>
+      <w:lvlText w:val=""/>
+      <w:lvlJc w:val="left"/>
+      <w:pPr>
+        <w:ind w:left="4320" w:hanging="360"/>
+      </w:pPr>
+      <w:rPr>
+        <w:rFonts w:ascii="Wingdings" w:hAnsi="Wingdings" w:hint="default"/>
+      </w:rPr>
+    </w:lvl>
+    <w:lvl w:ilvl="6" w:tplc="04090001" w:tentative="1">
+      <w:start w:val="1"/>
+      <w:numFmt w:val="bullet"/>
+      <w:lvlText w:val=""/>
+      <w:lvlJc w:val="left"/>
+      <w:pPr>
+        <w:ind w:left="5040" w:hanging="360"/>
+      </w:pPr>
+      <w:rPr>
+        <w:rFonts w:ascii="Symbol" w:hAnsi="Symbol" w:hint="default"/>
+      </w:rPr>
+    </w:lvl>
+    <w:lvl w:ilvl="7" w:tplc="04090003" w:tentative="1">
+      <w:start w:val="1"/>
+      <w:numFmt w:val="bullet"/>
+      <w:lvlText w:val="o"/>
+      <w:lvlJc w:val="left"/>
+      <w:pPr>
+        <w:ind w:left="5760" w:hanging="360"/>
+      </w:pPr>
+      <w:rPr>
+        <w:rFonts w:ascii="Courier New" w:hAnsi="Courier New" w:hint="default"/>
+      </w:rPr>
+    </w:lvl>
+    <w:lvl w:ilvl="8" w:tplc="04090005" w:tentative="1">
+      <w:start w:val="1"/>
+      <w:numFmt w:val="bullet"/>
+      <w:lvlText w:val=""/>
+      <w:lvlJc w:val="left"/>
+      <w:pPr>
+        <w:ind w:left="6480" w:hanging="360"/>
+      </w:pPr>
+      <w:rPr>
+        <w:rFonts w:ascii="Wingdings" w:hAnsi="Wingdings" w:hint="default"/>
+      </w:rPr>
+    </w:lvl>
+  </w:abstractNum>
+  <w:abstractNum w:abstractNumId="2">
+    <w:nsid w:val="74F528A1"/>
+    <w:multiLevelType w:val="hybridMultilevel"/>
+    <w:tmpl w:val="5D980CC8"/>
+    <w:lvl w:ilvl="0" w:tplc="6F848434">
+      <w:start w:val="23"/>
+      <w:numFmt w:val="bullet"/>
+      <w:lvlText w:val=""/>
+      <w:lvlJc w:val="left"/>
+      <w:pPr>
+        <w:ind w:left="720" w:hanging="360"/>
+      </w:pPr>
+      <w:rPr>
+        <w:rFonts w:ascii="Symbol" w:eastAsiaTheme="minorHAnsi" w:hAnsi="Symbol" w:cstheme="minorBidi" w:hint="default"/>
+      </w:rPr>
+    </w:lvl>
+    <w:lvl w:ilvl="1" w:tplc="04090003">
+      <w:start w:val="1"/>
+      <w:numFmt w:val="bullet"/>
+      <w:lvlText w:val="o"/>
+      <w:lvlJc w:val="left"/>
+      <w:pPr>
+        <w:ind w:left="1440" w:hanging="360"/>
+      </w:pPr>
+      <w:rPr>
+        <w:rFonts w:ascii="Courier New" w:hAnsi="Courier New" w:cs="Courier New" w:hint="default"/>
+      </w:rPr>
+    </w:lvl>
+    <w:lvl w:ilvl="2" w:tplc="04090005">
+      <w:start w:val="1"/>
+      <w:numFmt w:val="bullet"/>
+      <w:lvlText w:val=""/>
+      <w:lvlJc w:val="left"/>
+      <w:pPr>
+        <w:ind w:left="2160" w:hanging="360"/>
+      </w:pPr>
+      <w:rPr>
+        <w:rFonts w:ascii="Wingdings" w:hAnsi="Wingdings" w:hint="default"/>
+      </w:rPr>
+    </w:lvl>
+    <w:lvl w:ilvl="3" w:tplc="04090001">
+      <w:start w:val="1"/>
+      <w:numFmt w:val="bullet"/>
+      <w:lvlText w:val=""/>
+      <w:lvlJc w:val="left"/>
+      <w:pPr>
+        <w:ind w:left="2880" w:hanging="360"/>
+      </w:pPr>
+      <w:rPr>
+        <w:rFonts w:ascii="Symbol" w:hAnsi="Symbol" w:hint="default"/>
+      </w:rPr>
+    </w:lvl>
+    <w:lvl w:ilvl="4" w:tplc="04090003" w:tentative="1">
+      <w:start w:val="1"/>
+      <w:numFmt w:val="bullet"/>
+      <w:lvlText w:val="o"/>
+      <w:lvlJc w:val="left"/>
+      <w:pPr>
+        <w:ind w:left="3600" w:hanging="360"/>
+      </w:pPr>
+      <w:rPr>
+        <w:rFonts w:ascii="Courier New" w:hAnsi="Courier New" w:cs="Courier New" w:hint="default"/>
+      </w:rPr>
+    </w:lvl>
+    <w:lvl w:ilvl="5" w:tplc="04090005" w:tentative="1">
+      <w:start w:val="1"/>
+      <w:numFmt w:val="bullet"/>
+      <w:lvlText w:val=""/>
+      <w:lvlJc w:val="left"/>
+      <w:pPr>
+        <w:ind w:left="4320" w:hanging="360"/>
+      </w:pPr>
+      <w:rPr>
+        <w:rFonts w:ascii="Wingdings" w:hAnsi="Wingdings" w:hint="default"/>
+      </w:rPr>
+    </w:lvl>
+    <w:lvl w:ilvl="6" w:tplc="04090001" w:tentative="1">
+      <w:start w:val="1"/>
+      <w:numFmt w:val="bullet"/>
+      <w:lvlText w:val=""/>
+      <w:lvlJc w:val="left"/>
+      <w:pPr>
+        <w:ind w:left="5040" w:hanging="360"/>
+      </w:pPr>
+      <w:rPr>
+        <w:rFonts w:ascii="Symbol" w:hAnsi="Symbol" w:hint="default"/>
+      </w:rPr>
+    </w:lvl>
+    <w:lvl w:ilvl="7" w:tplc="04090003" w:tentative="1">
+      <w:start w:val="1"/>
+      <w:numFmt w:val="bullet"/>
+      <w:lvlText w:val="o"/>
+      <w:lvlJc w:val="left"/>
+      <w:pPr>
+        <w:ind w:left="5760" w:hanging="360"/>
+      </w:pPr>
+      <w:rPr>
+        <w:rFonts w:ascii="Courier New" w:hAnsi="Courier New" w:cs="Courier New" w:hint="default"/>
+      </w:rPr>
+    </w:lvl>
+    <w:lvl w:ilvl="8" w:tplc="04090005" w:tentative="1">
+      <w:start w:val="1"/>
+      <w:numFmt w:val="bullet"/>
+      <w:lvlText w:val=""/>
+      <w:lvlJc w:val="left"/>
+      <w:pPr>
+        <w:ind w:left="6480" w:hanging="360"/>
+      </w:pPr>
+      <w:rPr>
+        <w:rFonts w:ascii="Wingdings" w:hAnsi="Wingdings" w:hint="default"/>
+      </w:rPr>
+    </w:lvl>
+  </w:abstractNum>
   <w:num w:numId="1">
     <w:abstractNumId w:val="0"/>
+  </w:num>
+  <w:num w:numId="2">
+    <w:abstractNumId w:val="1"/>
+  </w:num>
+  <w:num w:numId="3">
+    <w:abstractNumId w:val="2"/>
   </w:num>
 </w:numbering>
 </file>
@@ -1329,6 +2927,58 @@
       <w:szCs w:val="18"/>
     </w:rPr>
   </w:style>
+  <w:style w:type="paragraph" w:styleId="Header">
+    <w:name w:val="header"/>
+    <w:basedOn w:val="Normal"/>
+    <w:link w:val="HeaderChar"/>
+    <w:uiPriority w:val="99"/>
+    <w:unhideWhenUsed/>
+    <w:rsid w:val="00256EC0"/>
+    <w:pPr>
+      <w:tabs>
+        <w:tab w:val="center" w:pos="4320"/>
+        <w:tab w:val="right" w:pos="8640"/>
+      </w:tabs>
+    </w:pPr>
+  </w:style>
+  <w:style w:type="character" w:customStyle="1" w:styleId="HeaderChar">
+    <w:name w:val="Header Char"/>
+    <w:basedOn w:val="DefaultParagraphFont"/>
+    <w:link w:val="Header"/>
+    <w:uiPriority w:val="99"/>
+    <w:rsid w:val="00256EC0"/>
+    <w:rPr>
+      <w:rFonts w:eastAsiaTheme="minorHAnsi"/>
+      <w:sz w:val="22"/>
+      <w:szCs w:val="22"/>
+    </w:rPr>
+  </w:style>
+  <w:style w:type="paragraph" w:styleId="Footer">
+    <w:name w:val="footer"/>
+    <w:basedOn w:val="Normal"/>
+    <w:link w:val="FooterChar"/>
+    <w:uiPriority w:val="99"/>
+    <w:unhideWhenUsed/>
+    <w:rsid w:val="00256EC0"/>
+    <w:pPr>
+      <w:tabs>
+        <w:tab w:val="center" w:pos="4320"/>
+        <w:tab w:val="right" w:pos="8640"/>
+      </w:tabs>
+    </w:pPr>
+  </w:style>
+  <w:style w:type="character" w:customStyle="1" w:styleId="FooterChar">
+    <w:name w:val="Footer Char"/>
+    <w:basedOn w:val="DefaultParagraphFont"/>
+    <w:link w:val="Footer"/>
+    <w:uiPriority w:val="99"/>
+    <w:rsid w:val="00256EC0"/>
+    <w:rPr>
+      <w:rFonts w:eastAsiaTheme="minorHAnsi"/>
+      <w:sz w:val="22"/>
+      <w:szCs w:val="22"/>
+    </w:rPr>
+  </w:style>
 </w:styles>
 </file>
 
@@ -1567,6 +3217,58 @@
       <w:rFonts w:ascii="Lucida Grande" w:eastAsiaTheme="minorHAnsi" w:hAnsi="Lucida Grande" w:cs="Lucida Grande"/>
       <w:sz w:val="18"/>
       <w:szCs w:val="18"/>
+    </w:rPr>
+  </w:style>
+  <w:style w:type="paragraph" w:styleId="Header">
+    <w:name w:val="header"/>
+    <w:basedOn w:val="Normal"/>
+    <w:link w:val="HeaderChar"/>
+    <w:uiPriority w:val="99"/>
+    <w:unhideWhenUsed/>
+    <w:rsid w:val="00256EC0"/>
+    <w:pPr>
+      <w:tabs>
+        <w:tab w:val="center" w:pos="4320"/>
+        <w:tab w:val="right" w:pos="8640"/>
+      </w:tabs>
+    </w:pPr>
+  </w:style>
+  <w:style w:type="character" w:customStyle="1" w:styleId="HeaderChar">
+    <w:name w:val="Header Char"/>
+    <w:basedOn w:val="DefaultParagraphFont"/>
+    <w:link w:val="Header"/>
+    <w:uiPriority w:val="99"/>
+    <w:rsid w:val="00256EC0"/>
+    <w:rPr>
+      <w:rFonts w:eastAsiaTheme="minorHAnsi"/>
+      <w:sz w:val="22"/>
+      <w:szCs w:val="22"/>
+    </w:rPr>
+  </w:style>
+  <w:style w:type="paragraph" w:styleId="Footer">
+    <w:name w:val="footer"/>
+    <w:basedOn w:val="Normal"/>
+    <w:link w:val="FooterChar"/>
+    <w:uiPriority w:val="99"/>
+    <w:unhideWhenUsed/>
+    <w:rsid w:val="00256EC0"/>
+    <w:pPr>
+      <w:tabs>
+        <w:tab w:val="center" w:pos="4320"/>
+        <w:tab w:val="right" w:pos="8640"/>
+      </w:tabs>
+    </w:pPr>
+  </w:style>
+  <w:style w:type="character" w:customStyle="1" w:styleId="FooterChar">
+    <w:name w:val="Footer Char"/>
+    <w:basedOn w:val="DefaultParagraphFont"/>
+    <w:link w:val="Footer"/>
+    <w:uiPriority w:val="99"/>
+    <w:rsid w:val="00256EC0"/>
+    <w:rPr>
+      <w:rFonts w:eastAsiaTheme="minorHAnsi"/>
+      <w:sz w:val="22"/>
+      <w:szCs w:val="22"/>
     </w:rPr>
   </w:style>
 </w:styles>

</xml_diff>

<commit_message>
XML small bug fix
</commit_message>
<xml_diff>
--- a/TODO.docx
+++ b/TODO.docx
@@ -46,32 +46,30 @@
           <w:numId w:val="1"/>
         </w:numPr>
       </w:pPr>
-      <w:r>
-        <w:t>Try the actual scoring code on our output to see if our P/R/F1 is close to theirs!!</w:t>
-      </w:r>
-    </w:p>
-    <w:p>
-      <w:pPr>
-        <w:pStyle w:val="ListParagraph"/>
-        <w:numPr>
-          <w:ilvl w:val="0"/>
-          <w:numId w:val="1"/>
-        </w:numPr>
-      </w:pPr>
-      <w:r>
-        <w:t>aspect term model improvements</w:t>
-      </w:r>
-    </w:p>
-    <w:p>
-      <w:pPr>
-        <w:pStyle w:val="ListParagraph"/>
-        <w:numPr>
-          <w:ilvl w:val="1"/>
-          <w:numId w:val="1"/>
-        </w:numPr>
-      </w:pPr>
-      <w:r>
-        <w:t>do some error analysis</w:t>
+      <w:proofErr w:type="gramStart"/>
+      <w:r>
+        <w:t>aspect</w:t>
+      </w:r>
+      <w:proofErr w:type="gramEnd"/>
+      <w:r>
+        <w:t xml:space="preserve"> term model improvements</w:t>
+      </w:r>
+    </w:p>
+    <w:p>
+      <w:pPr>
+        <w:pStyle w:val="ListParagraph"/>
+        <w:numPr>
+          <w:ilvl w:val="1"/>
+          <w:numId w:val="1"/>
+        </w:numPr>
+      </w:pPr>
+      <w:proofErr w:type="gramStart"/>
+      <w:r>
+        <w:t>do</w:t>
+      </w:r>
+      <w:proofErr w:type="gramEnd"/>
+      <w:r>
+        <w:t xml:space="preserve"> some error analysis</w:t>
       </w:r>
     </w:p>
     <w:p>
@@ -82,20 +80,46 @@
           <w:numId w:val="1"/>
         </w:numPr>
       </w:pPr>
-      <w:r>
-        <w:t>features of FPs and FNs, stuck into a dictionary?</w:t>
-      </w:r>
-    </w:p>
-    <w:p>
-      <w:pPr>
-        <w:pStyle w:val="ListParagraph"/>
-        <w:numPr>
-          <w:ilvl w:val="1"/>
-          <w:numId w:val="1"/>
-        </w:numPr>
-      </w:pPr>
-      <w:r>
-        <w:t>add a feature that indicates whether the word is one of the category words (food, etc.), and later extend to looking for its wordnet synset; could also, if parsing indicate whether the current word is in the same clause as a category word</w:t>
+      <w:proofErr w:type="gramStart"/>
+      <w:r>
+        <w:t>features</w:t>
+      </w:r>
+      <w:proofErr w:type="gramEnd"/>
+      <w:r>
+        <w:t xml:space="preserve"> of FPs and FNs, stuck into a dictionary?</w:t>
+      </w:r>
+    </w:p>
+    <w:p>
+      <w:pPr>
+        <w:pStyle w:val="ListParagraph"/>
+        <w:numPr>
+          <w:ilvl w:val="1"/>
+          <w:numId w:val="1"/>
+        </w:numPr>
+      </w:pPr>
+      <w:proofErr w:type="gramStart"/>
+      <w:r>
+        <w:t>add</w:t>
+      </w:r>
+      <w:proofErr w:type="gramEnd"/>
+      <w:r>
+        <w:t xml:space="preserve"> a feature that indicates whether the word is one of the category words (food, etc.), and later extend to looking for its </w:t>
+      </w:r>
+      <w:proofErr w:type="spellStart"/>
+      <w:r>
+        <w:t>wordnet</w:t>
+      </w:r>
+      <w:proofErr w:type="spellEnd"/>
+      <w:r>
+        <w:t xml:space="preserve"> </w:t>
+      </w:r>
+      <w:proofErr w:type="spellStart"/>
+      <w:r>
+        <w:t>synset</w:t>
+      </w:r>
+      <w:proofErr w:type="spellEnd"/>
+      <w:r>
+        <w:t>; could also, if parsing indicate whether the current word is in the same clause as a category word</w:t>
       </w:r>
     </w:p>
     <w:p>
@@ -154,8 +178,13 @@
           <w:numId w:val="1"/>
         </w:numPr>
       </w:pPr>
-      <w:r>
-        <w:t>and use weighted voting</w:t>
+      <w:proofErr w:type="gramStart"/>
+      <w:r>
+        <w:t>and</w:t>
+      </w:r>
+      <w:proofErr w:type="gramEnd"/>
+      <w:r>
+        <w:t xml:space="preserve"> use weighted voting</w:t>
       </w:r>
     </w:p>
     <w:p>
@@ -167,7 +196,12 @@
         </w:numPr>
       </w:pPr>
       <w:r>
-        <w:t>Different chunk representations</w:t>
+        <w:t>Di</w:t>
+      </w:r>
+      <w:bookmarkStart w:id="0" w:name="_GoBack"/>
+      <w:bookmarkEnd w:id="0"/>
+      <w:r>
+        <w:t>fferent chunk representations</w:t>
       </w:r>
     </w:p>
     <w:p>
@@ -260,32 +294,47 @@
           <w:numId w:val="1"/>
         </w:numPr>
       </w:pPr>
-      <w:r>
-        <w:t>expand n-gram window</w:t>
-      </w:r>
-    </w:p>
-    <w:p>
-      <w:pPr>
-        <w:pStyle w:val="ListParagraph"/>
-        <w:numPr>
-          <w:ilvl w:val="1"/>
-          <w:numId w:val="1"/>
-        </w:numPr>
-      </w:pPr>
-      <w:r>
-        <w:t>character n-grams (could work for sentiment too)</w:t>
-      </w:r>
-    </w:p>
-    <w:p>
-      <w:pPr>
-        <w:pStyle w:val="ListParagraph"/>
-        <w:numPr>
-          <w:ilvl w:val="1"/>
-          <w:numId w:val="1"/>
-        </w:numPr>
-      </w:pPr>
-      <w:r>
-        <w:t>add the more complicated sentiment dictionary</w:t>
+      <w:proofErr w:type="gramStart"/>
+      <w:r>
+        <w:t>expand</w:t>
+      </w:r>
+      <w:proofErr w:type="gramEnd"/>
+      <w:r>
+        <w:t xml:space="preserve"> n-gram window</w:t>
+      </w:r>
+    </w:p>
+    <w:p>
+      <w:pPr>
+        <w:pStyle w:val="ListParagraph"/>
+        <w:numPr>
+          <w:ilvl w:val="1"/>
+          <w:numId w:val="1"/>
+        </w:numPr>
+      </w:pPr>
+      <w:proofErr w:type="gramStart"/>
+      <w:r>
+        <w:t>character</w:t>
+      </w:r>
+      <w:proofErr w:type="gramEnd"/>
+      <w:r>
+        <w:t xml:space="preserve"> n-grams (could work for sentiment too)</w:t>
+      </w:r>
+    </w:p>
+    <w:p>
+      <w:pPr>
+        <w:pStyle w:val="ListParagraph"/>
+        <w:numPr>
+          <w:ilvl w:val="1"/>
+          <w:numId w:val="1"/>
+        </w:numPr>
+      </w:pPr>
+      <w:proofErr w:type="gramStart"/>
+      <w:r>
+        <w:t>add</w:t>
+      </w:r>
+      <w:proofErr w:type="gramEnd"/>
+      <w:r>
+        <w:t xml:space="preserve"> the more complicated sentiment dictionary</w:t>
       </w:r>
     </w:p>
     <w:p>
@@ -302,33 +351,53 @@
       <w:r>
         <w:t xml:space="preserve">(C) </w:t>
       </w:r>
-      <w:r>
-        <w:t>sentiment task</w:t>
-      </w:r>
-    </w:p>
-    <w:p>
-      <w:pPr>
-        <w:pStyle w:val="ListParagraph"/>
-        <w:numPr>
-          <w:ilvl w:val="1"/>
-          <w:numId w:val="1"/>
-        </w:numPr>
-      </w:pPr>
-      <w:r>
-        <w:t xml:space="preserve">measure acc of baseline sentiment classifier for entire sentence – does it align with majority label of aspect terms? </w:t>
-      </w:r>
-    </w:p>
-    <w:p>
-      <w:pPr>
-        <w:pStyle w:val="ListParagraph"/>
-        <w:numPr>
-          <w:ilvl w:val="1"/>
-          <w:numId w:val="1"/>
-        </w:numPr>
-      </w:pPr>
+      <w:proofErr w:type="gramStart"/>
+      <w:r>
+        <w:t>sentiment</w:t>
+      </w:r>
+      <w:proofErr w:type="gramEnd"/>
+      <w:r>
+        <w:t xml:space="preserve"> task</w:t>
+      </w:r>
+    </w:p>
+    <w:p>
+      <w:pPr>
+        <w:pStyle w:val="ListParagraph"/>
+        <w:numPr>
+          <w:ilvl w:val="1"/>
+          <w:numId w:val="1"/>
+        </w:numPr>
+      </w:pPr>
+      <w:proofErr w:type="gramStart"/>
+      <w:r>
+        <w:t>measure</w:t>
+      </w:r>
+      <w:proofErr w:type="gramEnd"/>
+      <w:r>
+        <w:t xml:space="preserve"> </w:t>
+      </w:r>
+      <w:proofErr w:type="spellStart"/>
+      <w:r>
+        <w:t>acc</w:t>
+      </w:r>
+      <w:proofErr w:type="spellEnd"/>
+      <w:r>
+        <w:t xml:space="preserve"> of baseline sentiment classifier for entire sentence – does it align with majority label of aspect terms? </w:t>
+      </w:r>
+    </w:p>
+    <w:p>
+      <w:pPr>
+        <w:pStyle w:val="ListParagraph"/>
+        <w:numPr>
+          <w:ilvl w:val="1"/>
+          <w:numId w:val="1"/>
+        </w:numPr>
+      </w:pPr>
+      <w:proofErr w:type="gramStart"/>
       <w:r>
         <w:t>extend</w:t>
       </w:r>
+      <w:proofErr w:type="gramEnd"/>
       <w:r>
         <w:t xml:space="preserve"> handling of negation</w:t>
       </w:r>
@@ -341,8 +410,13 @@
           <w:numId w:val="1"/>
         </w:numPr>
       </w:pPr>
-      <w:r>
-        <w:t>create “words” out of the negation concatenated with previous &amp; next words (not sure what I meant here!)</w:t>
+      <w:proofErr w:type="gramStart"/>
+      <w:r>
+        <w:t>create</w:t>
+      </w:r>
+      <w:proofErr w:type="gramEnd"/>
+      <w:r>
+        <w:t xml:space="preserve"> “words” out of the negation concatenated with previous &amp; next words (not sure what I meant here!)</w:t>
       </w:r>
     </w:p>
     <w:p>
@@ -353,20 +427,30 @@
           <w:numId w:val="1"/>
         </w:numPr>
       </w:pPr>
-      <w:r>
-        <w:t>get (from parser) the word it modifies</w:t>
-      </w:r>
-    </w:p>
-    <w:p>
-      <w:pPr>
-        <w:pStyle w:val="ListParagraph"/>
-        <w:numPr>
-          <w:ilvl w:val="1"/>
-          <w:numId w:val="1"/>
-        </w:numPr>
-      </w:pPr>
-      <w:r>
-        <w:t>closest sentiment indicator word and/or its polarity (really want the one closest in a parse)</w:t>
+      <w:proofErr w:type="gramStart"/>
+      <w:r>
+        <w:t>get</w:t>
+      </w:r>
+      <w:proofErr w:type="gramEnd"/>
+      <w:r>
+        <w:t xml:space="preserve"> (from parser) the word it modifies</w:t>
+      </w:r>
+    </w:p>
+    <w:p>
+      <w:pPr>
+        <w:pStyle w:val="ListParagraph"/>
+        <w:numPr>
+          <w:ilvl w:val="1"/>
+          <w:numId w:val="1"/>
+        </w:numPr>
+      </w:pPr>
+      <w:proofErr w:type="gramStart"/>
+      <w:r>
+        <w:t>closest</w:t>
+      </w:r>
+      <w:proofErr w:type="gramEnd"/>
+      <w:r>
+        <w:t xml:space="preserve"> sentiment indicator word and/or its polarity (really want the one closest in a parse)</w:t>
       </w:r>
       <w:r>
         <w:t xml:space="preserve"> – could chunks be good enough instead of full dep. P\parse?</w:t>
@@ -380,20 +464,54 @@
           <w:numId w:val="1"/>
         </w:numPr>
       </w:pPr>
-      <w:r>
-        <w:t>feed sentiment classification back into aspect term extraction – if there is only neutral text then there is no aspect term</w:t>
-      </w:r>
-    </w:p>
-    <w:p>
-      <w:pPr>
-        <w:pStyle w:val="ListParagraph"/>
-        <w:numPr>
-          <w:ilvl w:val="1"/>
-          <w:numId w:val="1"/>
-        </w:numPr>
-      </w:pPr>
-      <w:r>
-        <w:t>perhaps divide into two: subjective vs objective then pos/neg/mixed</w:t>
+      <w:proofErr w:type="gramStart"/>
+      <w:r>
+        <w:t>feed</w:t>
+      </w:r>
+      <w:proofErr w:type="gramEnd"/>
+      <w:r>
+        <w:t xml:space="preserve"> sentiment classification back into aspect term extraction – if there is only neutral text then there is no aspect term</w:t>
+      </w:r>
+    </w:p>
+    <w:p>
+      <w:pPr>
+        <w:pStyle w:val="ListParagraph"/>
+        <w:numPr>
+          <w:ilvl w:val="1"/>
+          <w:numId w:val="1"/>
+        </w:numPr>
+      </w:pPr>
+      <w:proofErr w:type="gramStart"/>
+      <w:r>
+        <w:t>perhaps</w:t>
+      </w:r>
+      <w:proofErr w:type="gramEnd"/>
+      <w:r>
+        <w:t xml:space="preserve"> divide into two: subjective </w:t>
+      </w:r>
+      <w:proofErr w:type="spellStart"/>
+      <w:r>
+        <w:t>vs</w:t>
+      </w:r>
+      <w:proofErr w:type="spellEnd"/>
+      <w:r>
+        <w:t xml:space="preserve"> objective then </w:t>
+      </w:r>
+      <w:proofErr w:type="spellStart"/>
+      <w:r>
+        <w:t>pos</w:t>
+      </w:r>
+      <w:proofErr w:type="spellEnd"/>
+      <w:r>
+        <w:t>/</w:t>
+      </w:r>
+      <w:proofErr w:type="spellStart"/>
+      <w:r>
+        <w:t>neg</w:t>
+      </w:r>
+      <w:proofErr w:type="spellEnd"/>
+      <w:r>
+        <w:t>/mixed</w:t>
       </w:r>
     </w:p>
     <w:p>
@@ -405,7 +523,15 @@
         </w:numPr>
       </w:pPr>
       <w:r>
-        <w:t>(C) figure out how to best generate figures and tables for inclusion in a paper</w:t>
+        <w:t xml:space="preserve">(C) </w:t>
+      </w:r>
+      <w:proofErr w:type="gramStart"/>
+      <w:r>
+        <w:t>figure</w:t>
+      </w:r>
+      <w:proofErr w:type="gramEnd"/>
+      <w:r>
+        <w:t xml:space="preserve"> out how to best generate figures and tables for inclusion in a paper</w:t>
       </w:r>
     </w:p>
     <w:p>
@@ -417,31 +543,49 @@
         </w:numPr>
       </w:pPr>
       <w:r>
-        <w:t>(C) add ability to turn on &amp; off different subsets of the features easily</w:t>
-      </w:r>
-    </w:p>
-    <w:p>
-      <w:pPr>
-        <w:pStyle w:val="ListParagraph"/>
-        <w:numPr>
-          <w:ilvl w:val="1"/>
-          <w:numId w:val="1"/>
-        </w:numPr>
-      </w:pPr>
-      <w:r>
-        <w:t>create new dictionaries by copying then removing some key</w:t>
-      </w:r>
-    </w:p>
-    <w:p>
-      <w:pPr>
-        <w:pStyle w:val="ListParagraph"/>
-        <w:numPr>
-          <w:ilvl w:val="1"/>
-          <w:numId w:val="1"/>
-        </w:numPr>
-      </w:pPr>
-      <w:r>
-        <w:t>wrapper around classifier (fit/train &amp; predict/classify) that only uses the proper keys in the passed example</w:t>
+        <w:t xml:space="preserve">(C) </w:t>
+      </w:r>
+      <w:proofErr w:type="gramStart"/>
+      <w:r>
+        <w:t>add</w:t>
+      </w:r>
+      <w:proofErr w:type="gramEnd"/>
+      <w:r>
+        <w:t xml:space="preserve"> ability to turn on &amp; off different subsets of the features easily</w:t>
+      </w:r>
+    </w:p>
+    <w:p>
+      <w:pPr>
+        <w:pStyle w:val="ListParagraph"/>
+        <w:numPr>
+          <w:ilvl w:val="1"/>
+          <w:numId w:val="1"/>
+        </w:numPr>
+      </w:pPr>
+      <w:proofErr w:type="gramStart"/>
+      <w:r>
+        <w:t>create</w:t>
+      </w:r>
+      <w:proofErr w:type="gramEnd"/>
+      <w:r>
+        <w:t xml:space="preserve"> new dictionaries by copying then removing some key</w:t>
+      </w:r>
+    </w:p>
+    <w:p>
+      <w:pPr>
+        <w:pStyle w:val="ListParagraph"/>
+        <w:numPr>
+          <w:ilvl w:val="1"/>
+          <w:numId w:val="1"/>
+        </w:numPr>
+      </w:pPr>
+      <w:proofErr w:type="gramStart"/>
+      <w:r>
+        <w:t>wrapper</w:t>
+      </w:r>
+      <w:proofErr w:type="gramEnd"/>
+      <w:r>
+        <w:t xml:space="preserve"> around classifier (fit/train &amp; predict/classify) that only uses the proper keys in the passed example</w:t>
       </w:r>
     </w:p>
     <w:p>
@@ -465,14 +609,56 @@
         </w:numPr>
       </w:pPr>
       <w:r>
+        <w:t>Bug</w:t>
+      </w:r>
+      <w:r>
+        <w:t>s</w:t>
+      </w:r>
+      <w:r>
+        <w:t xml:space="preserve"> in xml reader:</w:t>
+      </w:r>
+      <w:r>
+        <w:t xml:space="preserve"> </w:t>
+      </w:r>
+    </w:p>
+    <w:p>
+      <w:pPr>
+        <w:pStyle w:val="ListParagraph"/>
+        <w:numPr>
+          <w:ilvl w:val="1"/>
+          <w:numId w:val="1"/>
+        </w:numPr>
+      </w:pPr>
+      <w:proofErr w:type="gramStart"/>
+      <w:r>
         <w:lastRenderedPageBreak/>
-        <w:t>Bug in xml reader:</w:t>
-      </w:r>
-      <w:r>
-        <w:t xml:space="preserve"> quotes</w:t>
-      </w:r>
-      <w:bookmarkStart w:id="0" w:name="_GoBack"/>
-      <w:bookmarkEnd w:id="0"/>
+        <w:t>quotes</w:t>
+      </w:r>
+      <w:proofErr w:type="gramEnd"/>
+    </w:p>
+    <w:p>
+      <w:pPr>
+        <w:pStyle w:val="ListParagraph"/>
+        <w:numPr>
+          <w:ilvl w:val="1"/>
+          <w:numId w:val="1"/>
+        </w:numPr>
+      </w:pPr>
+      <w:r>
+        <w:t>Also doesn’t work if the word ends with a dash</w:t>
+      </w:r>
+    </w:p>
+    <w:p/>
+    <w:p>
+      <w:r>
+        <w:t xml:space="preserve">Some </w:t>
+      </w:r>
+      <w:r>
+        <w:t xml:space="preserve">other </w:t>
+      </w:r>
+      <w:r>
+        <w:t>ideas</w:t>
+      </w:r>
     </w:p>
     <w:p>
       <w:pPr>
@@ -482,8 +668,21 @@
           <w:numId w:val="1"/>
         </w:numPr>
       </w:pPr>
-      <w:r>
-        <w:t>I recommend the garlic shrimp, okra (bindi), and anything with lamb. – okra bindi should be a term</w:t>
+      <w:proofErr w:type="gramStart"/>
+      <w:r>
+        <w:t>could</w:t>
+      </w:r>
+      <w:proofErr w:type="gramEnd"/>
+      <w:r>
+        <w:t xml:space="preserve"> also use a NP </w:t>
+      </w:r>
+      <w:proofErr w:type="spellStart"/>
+      <w:r>
+        <w:t>chunker</w:t>
+      </w:r>
+      <w:proofErr w:type="spellEnd"/>
+      <w:r>
+        <w:t xml:space="preserve"> as additional evidence for aspect term extraction</w:t>
       </w:r>
     </w:p>
     <w:p>
@@ -494,8 +693,21 @@
           <w:numId w:val="1"/>
         </w:numPr>
       </w:pPr>
-      <w:r>
-        <w:t>[('I', 'PRP', 'O'), ('recommend', 'VBP', 'O'), ('the', 'DT', 'O'), ('garlic', 'JJ', 'B-Aspect'), ('shrimp', 'NN', 'I-Aspect'), (',', ',', 'O'), ('okra', 'NN', 'O'), ('(', ':', 'O'), ('bindi', 'NN', 'O'), (')', ':', 'O'), (',', ',', 'O'), ('and', 'CC', 'O'), ('anything', 'NN', 'O'), ('with', 'IN', 'O'), ('lamb', 'NN', 'B-Aspect'), ('.', '.', 'O')]</w:t>
+      <w:proofErr w:type="gramStart"/>
+      <w:r>
+        <w:t>are</w:t>
+      </w:r>
+      <w:proofErr w:type="gramEnd"/>
+      <w:r>
+        <w:t xml:space="preserve"> verbs ever extracted? – </w:t>
+      </w:r>
+      <w:proofErr w:type="gramStart"/>
+      <w:r>
+        <w:t>could</w:t>
+      </w:r>
+      <w:proofErr w:type="gramEnd"/>
+      <w:r>
+        <w:t xml:space="preserve"> print out if we find one</w:t>
       </w:r>
     </w:p>
     <w:p>
@@ -506,8 +718,21 @@
           <w:numId w:val="1"/>
         </w:numPr>
       </w:pPr>
-      <w:r>
-        <w:t>A few tips: skip the turnip cake, roast pork buns and egg custards. – roast pork buns term</w:t>
+      <w:proofErr w:type="gramStart"/>
+      <w:r>
+        <w:t>what</w:t>
+      </w:r>
+      <w:proofErr w:type="gramEnd"/>
+      <w:r>
+        <w:t xml:space="preserve"> is </w:t>
+      </w:r>
+      <w:proofErr w:type="spellStart"/>
+      <w:r>
+        <w:t>apply_features</w:t>
+      </w:r>
+      <w:proofErr w:type="spellEnd"/>
+      <w:r>
+        <w:t xml:space="preserve"> – some kind of sparse data coding?</w:t>
       </w:r>
     </w:p>
     <w:p>
@@ -518,8 +743,90 @@
           <w:numId w:val="1"/>
         </w:numPr>
       </w:pPr>
-      <w:r>
-        <w:t>[('A', 'DT', 'O'), ('few', 'JJ', 'O'), ('tips', 'NNS', 'O'), (':', ':', 'O'), ('skip', 'NN', 'O'), ('the', 'DT', 'O'), ('turnip', 'NN', 'B-Aspect'), ('cake', 'NN', 'I-Aspect'), (',', ',', 'O'), ('roast', 'JJ', 'O'), ('pork', 'NN', 'O'), ('buns', 'NNS', 'O'), ('and', 'CC', 'O'), ('egg', 'NN', 'B-Aspect'), ('custards', 'NNS', 'I-Aspect'), ('.', '.', 'O')]</w:t>
+      <w:proofErr w:type="gramStart"/>
+      <w:r>
+        <w:t>add</w:t>
+      </w:r>
+      <w:proofErr w:type="gramEnd"/>
+      <w:r>
+        <w:t xml:space="preserve"> the actual sentiment indicator words (those from the lexicon) as features</w:t>
+      </w:r>
+      <w:r>
+        <w:t xml:space="preserve"> for aspect term id</w:t>
+      </w:r>
+      <w:r>
+        <w:t>, but explore different ways to do it</w:t>
+      </w:r>
+    </w:p>
+    <w:p>
+      <w:pPr>
+        <w:pStyle w:val="ListParagraph"/>
+        <w:numPr>
+          <w:ilvl w:val="1"/>
+          <w:numId w:val="1"/>
+        </w:numPr>
+      </w:pPr>
+      <w:proofErr w:type="gramStart"/>
+      <w:r>
+        <w:t>closest</w:t>
+      </w:r>
+      <w:proofErr w:type="gramEnd"/>
+      <w:r>
+        <w:t xml:space="preserve"> </w:t>
+      </w:r>
+    </w:p>
+    <w:p>
+      <w:pPr>
+        <w:pStyle w:val="ListParagraph"/>
+        <w:numPr>
+          <w:ilvl w:val="1"/>
+          <w:numId w:val="1"/>
+        </w:numPr>
+      </w:pPr>
+      <w:proofErr w:type="gramStart"/>
+      <w:r>
+        <w:t>all</w:t>
+      </w:r>
+      <w:proofErr w:type="gramEnd"/>
+    </w:p>
+    <w:p>
+      <w:pPr>
+        <w:pStyle w:val="ListParagraph"/>
+        <w:numPr>
+          <w:ilvl w:val="1"/>
+          <w:numId w:val="1"/>
+        </w:numPr>
+      </w:pPr>
+      <w:proofErr w:type="gramStart"/>
+      <w:r>
+        <w:t>if</w:t>
+      </w:r>
+      <w:proofErr w:type="gramEnd"/>
+      <w:r>
+        <w:t xml:space="preserve"> in same</w:t>
+      </w:r>
+      <w:r>
+        <w:t xml:space="preserve"> (hi-level)</w:t>
+      </w:r>
+      <w:r>
+        <w:t xml:space="preserve"> NP</w:t>
+      </w:r>
+    </w:p>
+    <w:p>
+      <w:pPr>
+        <w:pStyle w:val="ListParagraph"/>
+        <w:numPr>
+          <w:ilvl w:val="1"/>
+          <w:numId w:val="1"/>
+        </w:numPr>
+      </w:pPr>
+      <w:proofErr w:type="gramStart"/>
+      <w:r>
+        <w:t>the</w:t>
+      </w:r>
+      <w:proofErr w:type="gramEnd"/>
+      <w:r>
+        <w:t xml:space="preserve"> actual word, its polarity, or just the presence of such a word</w:t>
       </w:r>
     </w:p>
     <w:p>
@@ -530,8 +837,16 @@
           <w:numId w:val="1"/>
         </w:numPr>
       </w:pPr>
-      <w:r>
-        <w:t>The dishes offered were unique, very tasty and fresh from the lamb sausages, sardines with biscuits, large whole shrimp to the amazing pistachio ice cream (the best and freshest I've ever had). – sardines w/ biscuits</w:t>
+      <w:proofErr w:type="gramStart"/>
+      <w:r>
+        <w:t>use</w:t>
+      </w:r>
+      <w:proofErr w:type="gramEnd"/>
+      <w:r>
+        <w:t xml:space="preserve"> the classifier from the other domain as additional evidence </w:t>
+      </w:r>
+      <w:r>
+        <w:t>(for all the tasks but starting with aspect term extraction)</w:t>
       </w:r>
     </w:p>
     <w:p>
@@ -542,8 +857,13 @@
           <w:numId w:val="1"/>
         </w:numPr>
       </w:pPr>
-      <w:r>
-        <w:t>[('The', 'DT', 'O'), ('dishes', 'NNS', 'B-Aspect'), ('offered', 'VBD', 'O'), ('were', 'VBD', 'O'), ('unique', 'JJ', 'O'), (',', ',', 'O'), ('very', 'RB', 'O'), ('tasty', 'JJ', 'O'), ('and', 'CC', 'O'), ('fresh', 'JJ', 'O'), ('from', 'IN', 'O'), ('the', 'DT', 'O'), ('lamb', 'NN', 'B-Aspect'), ('sausages', 'NNS', 'I-Aspect'), (',', ',', 'O'), ('sardines', 'NNS', 'O'), ('with', 'IN', 'O'), ('biscuits', 'NNS', 'O'), (',', ',', 'O'), ('large', 'JJ', 'O'), ('whole', 'NN', 'O'), ('shrimp', 'NN', 'B-Aspect'), ('to', 'TO', 'O'), ('the', 'DT', 'O'), ('amazing', 'NN', 'O'), ('pistachio', 'NN', 'B-Aspect'), ('ice', 'NN', 'I-Aspect'), ('cream', 'NN', 'I-Aspect'), ('(', ':', 'O'), ('the', 'DT', 'O'), ('best', 'JJS', 'O'), ('and', 'CC', 'O'), ('freshest', 'JJS', 'O'), ('I', 'PRP', 'O'), ("'ve", 'VBP', 'O'), ('ever', 'RB', 'O'), ('had', 'VBD', 'O'), (')', 'CD', 'O'), ('.', '.', 'O')]</w:t>
+      <w:proofErr w:type="gramStart"/>
+      <w:r>
+        <w:t>a</w:t>
+      </w:r>
+      <w:proofErr w:type="gramEnd"/>
+      <w:r>
+        <w:t xml:space="preserve"> feature that indicates we’ve seen the word but it’s never been in an aspect term (or the proportion of the time it’s been in an aspect term)</w:t>
       </w:r>
     </w:p>
     <w:p>
@@ -555,166 +875,23 @@
         </w:numPr>
       </w:pPr>
       <w:r>
-        <w:t>Also doesn’t work when the sentence starts with spaces or (I think) if the word ends with a dash</w:t>
-      </w:r>
-    </w:p>
-    <w:p/>
-    <w:p>
-      <w:r>
-        <w:t xml:space="preserve">Some </w:t>
-      </w:r>
-      <w:r>
-        <w:t xml:space="preserve">other </w:t>
-      </w:r>
-      <w:r>
-        <w:t>ideas</w:t>
-      </w:r>
-    </w:p>
-    <w:p>
-      <w:pPr>
-        <w:pStyle w:val="ListParagraph"/>
-        <w:numPr>
-          <w:ilvl w:val="0"/>
-          <w:numId w:val="1"/>
-        </w:numPr>
-      </w:pPr>
-      <w:r>
-        <w:t>could also use a NP chunker as additional evidence for aspect term extraction</w:t>
-      </w:r>
-    </w:p>
-    <w:p>
-      <w:pPr>
-        <w:pStyle w:val="ListParagraph"/>
-        <w:numPr>
-          <w:ilvl w:val="0"/>
-          <w:numId w:val="1"/>
-        </w:numPr>
-      </w:pPr>
-      <w:r>
-        <w:t>are verbs ever extracted? – could print out if we find one</w:t>
-      </w:r>
-    </w:p>
-    <w:p>
-      <w:pPr>
-        <w:pStyle w:val="ListParagraph"/>
-        <w:numPr>
-          <w:ilvl w:val="0"/>
-          <w:numId w:val="1"/>
-        </w:numPr>
-      </w:pPr>
-      <w:r>
-        <w:t>what is apply_features – some kind of sparse data coding?</w:t>
-      </w:r>
-    </w:p>
-    <w:p>
-      <w:pPr>
-        <w:pStyle w:val="ListParagraph"/>
-        <w:numPr>
-          <w:ilvl w:val="0"/>
-          <w:numId w:val="1"/>
-        </w:numPr>
-      </w:pPr>
-      <w:r>
-        <w:t>add the actual sentiment indicator words (those from the lexicon) as features</w:t>
-      </w:r>
-      <w:r>
-        <w:t xml:space="preserve"> for aspect term id</w:t>
-      </w:r>
-      <w:r>
-        <w:t>, but explore different ways to do it</w:t>
-      </w:r>
-    </w:p>
-    <w:p>
-      <w:pPr>
-        <w:pStyle w:val="ListParagraph"/>
-        <w:numPr>
-          <w:ilvl w:val="1"/>
-          <w:numId w:val="1"/>
-        </w:numPr>
-      </w:pPr>
-      <w:r>
-        <w:t xml:space="preserve">closest </w:t>
-      </w:r>
-    </w:p>
-    <w:p>
-      <w:pPr>
-        <w:pStyle w:val="ListParagraph"/>
-        <w:numPr>
-          <w:ilvl w:val="1"/>
-          <w:numId w:val="1"/>
-        </w:numPr>
-      </w:pPr>
-      <w:r>
-        <w:t>all</w:t>
-      </w:r>
-    </w:p>
-    <w:p>
-      <w:pPr>
-        <w:pStyle w:val="ListParagraph"/>
-        <w:numPr>
-          <w:ilvl w:val="1"/>
-          <w:numId w:val="1"/>
-        </w:numPr>
-      </w:pPr>
-      <w:r>
-        <w:t>if in same</w:t>
-      </w:r>
-      <w:r>
-        <w:t xml:space="preserve"> (hi-level)</w:t>
-      </w:r>
-      <w:r>
-        <w:t xml:space="preserve"> NP</w:t>
-      </w:r>
-    </w:p>
-    <w:p>
-      <w:pPr>
-        <w:pStyle w:val="ListParagraph"/>
-        <w:numPr>
-          <w:ilvl w:val="1"/>
-          <w:numId w:val="1"/>
-        </w:numPr>
-      </w:pPr>
-      <w:r>
-        <w:t>the actual word, its polarity, or just the presence of such a word</w:t>
-      </w:r>
-    </w:p>
-    <w:p>
-      <w:pPr>
-        <w:pStyle w:val="ListParagraph"/>
-        <w:numPr>
-          <w:ilvl w:val="0"/>
-          <w:numId w:val="1"/>
-        </w:numPr>
-      </w:pPr>
-      <w:r>
-        <w:t xml:space="preserve">use the classifier from the other domain as additional evidence </w:t>
-      </w:r>
-      <w:r>
-        <w:t>(for all the tasks but starting with aspect term extraction)</w:t>
-      </w:r>
-    </w:p>
-    <w:p>
-      <w:pPr>
-        <w:pStyle w:val="ListParagraph"/>
-        <w:numPr>
-          <w:ilvl w:val="0"/>
-          <w:numId w:val="1"/>
-        </w:numPr>
-      </w:pPr>
-      <w:r>
-        <w:t>a feature that indicates we’ve seen the word but it’s never been in an aspect term (or the proportion of the time it’s been in an aspect term)</w:t>
-      </w:r>
-    </w:p>
-    <w:p>
-      <w:pPr>
-        <w:pStyle w:val="ListParagraph"/>
-        <w:numPr>
-          <w:ilvl w:val="0"/>
-          <w:numId w:val="1"/>
-        </w:numPr>
-      </w:pPr>
-      <w:r>
-        <w:t xml:space="preserve">How to incorporate PMI &amp; log-likelihood into decision of whether to “combine” two words as part of an aspect phrase? (this paper suggest using a minimum for PMI as a threshold then log likelihood test:  (where c(x,y) is count and * is wildcard) </w:t>
+        <w:t>How to incorporate PMI &amp; log-likelihood into decision of whether to “combine” two words as part of an aspect phrase? (</w:t>
+      </w:r>
+      <w:proofErr w:type="gramStart"/>
+      <w:r>
+        <w:t>this</w:t>
+      </w:r>
+      <w:proofErr w:type="gramEnd"/>
+      <w:r>
+        <w:t xml:space="preserve"> paper suggest using a minimum for PMI as a threshold then log likelihood test:  (where c(</w:t>
+      </w:r>
+      <w:proofErr w:type="spellStart"/>
+      <w:r>
+        <w:t>x,y</w:t>
+      </w:r>
+      <w:proofErr w:type="spellEnd"/>
+      <w:r>
+        <w:t xml:space="preserve">) is count and * is wildcard) </w:t>
       </w:r>
       <w:hyperlink r:id="rId10" w:history="1">
         <w:r>
@@ -791,20 +968,30 @@
           <w:numId w:val="1"/>
         </w:numPr>
       </w:pPr>
-      <w:r>
-        <w:t>sentiment for the aspect terms</w:t>
-      </w:r>
-    </w:p>
-    <w:p>
-      <w:pPr>
-        <w:pStyle w:val="ListParagraph"/>
-        <w:numPr>
-          <w:ilvl w:val="1"/>
-          <w:numId w:val="1"/>
-        </w:numPr>
-      </w:pPr>
-      <w:r>
-        <w:t>how well is the brute force sentiment classifier I wrote doing? Does it agree with the majority of labels? Are the neutral labels corresponding to no aspect terms?</w:t>
+      <w:proofErr w:type="gramStart"/>
+      <w:r>
+        <w:t>sentiment</w:t>
+      </w:r>
+      <w:proofErr w:type="gramEnd"/>
+      <w:r>
+        <w:t xml:space="preserve"> for the aspect terms</w:t>
+      </w:r>
+    </w:p>
+    <w:p>
+      <w:pPr>
+        <w:pStyle w:val="ListParagraph"/>
+        <w:numPr>
+          <w:ilvl w:val="1"/>
+          <w:numId w:val="1"/>
+        </w:numPr>
+      </w:pPr>
+      <w:proofErr w:type="gramStart"/>
+      <w:r>
+        <w:t>how</w:t>
+      </w:r>
+      <w:proofErr w:type="gramEnd"/>
+      <w:r>
+        <w:t xml:space="preserve"> well is the brute force sentiment classifier I wrote doing? Does it agree with the majority of labels? Are the neutral labels corresponding to no aspect terms?</w:t>
       </w:r>
       <w:r>
         <w:t xml:space="preserve"> How well can we trust that lexicon?</w:t>
@@ -830,20 +1017,30 @@
           <w:numId w:val="1"/>
         </w:numPr>
       </w:pPr>
-      <w:r>
-        <w:t>as part of it, should really figure out which sentiment-laden words (like “sluggish” modify which aspect terms (like driver, in the phrase sluggish driver)</w:t>
-      </w:r>
-    </w:p>
-    <w:p>
-      <w:pPr>
-        <w:pStyle w:val="ListParagraph"/>
-        <w:numPr>
-          <w:ilvl w:val="1"/>
-          <w:numId w:val="1"/>
-        </w:numPr>
-      </w:pPr>
-      <w:r>
-        <w:t>types of patterns</w:t>
+      <w:proofErr w:type="gramStart"/>
+      <w:r>
+        <w:t>as</w:t>
+      </w:r>
+      <w:proofErr w:type="gramEnd"/>
+      <w:r>
+        <w:t xml:space="preserve"> part of it, should really figure out which sentiment-laden words (like “sluggish” modify which aspect terms (like driver, in the phrase sluggish driver)</w:t>
+      </w:r>
+    </w:p>
+    <w:p>
+      <w:pPr>
+        <w:pStyle w:val="ListParagraph"/>
+        <w:numPr>
+          <w:ilvl w:val="1"/>
+          <w:numId w:val="1"/>
+        </w:numPr>
+      </w:pPr>
+      <w:proofErr w:type="gramStart"/>
+      <w:r>
+        <w:t>types</w:t>
+      </w:r>
+      <w:proofErr w:type="gramEnd"/>
+      <w:r>
+        <w:t xml:space="preserve"> of patterns</w:t>
       </w:r>
     </w:p>
     <w:p>
@@ -854,8 +1051,13 @@
           <w:numId w:val="1"/>
         </w:numPr>
       </w:pPr>
-      <w:r>
-        <w:t>the X was Y (steak was delicious)</w:t>
+      <w:proofErr w:type="gramStart"/>
+      <w:r>
+        <w:t>the</w:t>
+      </w:r>
+      <w:proofErr w:type="gramEnd"/>
+      <w:r>
+        <w:t xml:space="preserve"> X was Y (steak was delicious)</w:t>
       </w:r>
     </w:p>
     <w:p>
@@ -915,7 +1117,15 @@
         </w:numPr>
       </w:pPr>
       <w:r>
-        <w:t>See spring 14 plan file for notes on dep parsing</w:t>
+        <w:t xml:space="preserve">See spring 14 plan file for notes on </w:t>
+      </w:r>
+      <w:proofErr w:type="spellStart"/>
+      <w:r>
+        <w:t>dep</w:t>
+      </w:r>
+      <w:proofErr w:type="spellEnd"/>
+      <w:r>
+        <w:t xml:space="preserve"> parsing</w:t>
       </w:r>
     </w:p>
     <w:p>
@@ -956,128 +1166,227 @@
           <w:numId w:val="1"/>
         </w:numPr>
       </w:pPr>
-      <w:r>
-        <w:t>all caps</w:t>
-      </w:r>
-    </w:p>
-    <w:p>
-      <w:pPr>
-        <w:pStyle w:val="ListParagraph"/>
-        <w:numPr>
-          <w:ilvl w:val="1"/>
-          <w:numId w:val="1"/>
-        </w:numPr>
-      </w:pPr>
-      <w:r>
-        <w:t>initial cap</w:t>
-      </w:r>
-    </w:p>
-    <w:p>
-      <w:pPr>
-        <w:pStyle w:val="ListParagraph"/>
-        <w:numPr>
-          <w:ilvl w:val="1"/>
-          <w:numId w:val="1"/>
-        </w:numPr>
-      </w:pPr>
-      <w:r>
-        <w:t>hashtag (not for aspect task)</w:t>
-      </w:r>
-    </w:p>
-    <w:p>
-      <w:pPr>
-        <w:pStyle w:val="ListParagraph"/>
-        <w:numPr>
-          <w:ilvl w:val="1"/>
-          <w:numId w:val="1"/>
-        </w:numPr>
-      </w:pPr>
-      <w:r>
-        <w:t>stemmed vs not</w:t>
-      </w:r>
-    </w:p>
-    <w:p>
-      <w:pPr>
-        <w:pStyle w:val="ListParagraph"/>
-        <w:numPr>
-          <w:ilvl w:val="1"/>
-          <w:numId w:val="1"/>
-        </w:numPr>
-      </w:pPr>
-      <w:r>
-        <w:t>stopwords vs not</w:t>
-      </w:r>
-    </w:p>
-    <w:p>
-      <w:pPr>
-        <w:pStyle w:val="ListParagraph"/>
-        <w:numPr>
-          <w:ilvl w:val="1"/>
-          <w:numId w:val="1"/>
-        </w:numPr>
-      </w:pPr>
-      <w:r>
-        <w:t>lowercase vs not</w:t>
-      </w:r>
-    </w:p>
-    <w:p>
-      <w:pPr>
-        <w:pStyle w:val="ListParagraph"/>
-        <w:numPr>
-          <w:ilvl w:val="1"/>
-          <w:numId w:val="1"/>
-        </w:numPr>
-      </w:pPr>
-      <w:r>
-        <w:t>emoticons as a single feature</w:t>
-      </w:r>
-    </w:p>
-    <w:p>
-      <w:pPr>
-        <w:pStyle w:val="ListParagraph"/>
-        <w:numPr>
-          <w:ilvl w:val="1"/>
-          <w:numId w:val="1"/>
-        </w:numPr>
-      </w:pPr>
-      <w:r>
-        <w:t>other normalization (numbers, hashtags)</w:t>
-      </w:r>
-    </w:p>
-    <w:p>
-      <w:pPr>
-        <w:pStyle w:val="ListParagraph"/>
-        <w:numPr>
-          <w:ilvl w:val="1"/>
-          <w:numId w:val="1"/>
-        </w:numPr>
-      </w:pPr>
-      <w:r>
-        <w:t>whether a RT or not</w:t>
-      </w:r>
-    </w:p>
-    <w:p>
-      <w:pPr>
-        <w:pStyle w:val="ListParagraph"/>
-        <w:numPr>
-          <w:ilvl w:val="1"/>
-          <w:numId w:val="1"/>
-        </w:numPr>
-      </w:pPr>
-      <w:r>
-        <w:t>removing URLs (but keeping them aside for later getting the text in them)</w:t>
-      </w:r>
-    </w:p>
-    <w:p>
-      <w:pPr>
-        <w:pStyle w:val="ListParagraph"/>
-        <w:numPr>
-          <w:ilvl w:val="1"/>
-          <w:numId w:val="1"/>
-        </w:numPr>
-      </w:pPr>
-      <w:r>
-        <w:t>replacing @&lt;uname&gt; with just “@”</w:t>
+      <w:proofErr w:type="gramStart"/>
+      <w:r>
+        <w:t>all</w:t>
+      </w:r>
+      <w:proofErr w:type="gramEnd"/>
+      <w:r>
+        <w:t xml:space="preserve"> caps</w:t>
+      </w:r>
+    </w:p>
+    <w:p>
+      <w:pPr>
+        <w:pStyle w:val="ListParagraph"/>
+        <w:numPr>
+          <w:ilvl w:val="1"/>
+          <w:numId w:val="1"/>
+        </w:numPr>
+      </w:pPr>
+      <w:proofErr w:type="gramStart"/>
+      <w:r>
+        <w:t>initial</w:t>
+      </w:r>
+      <w:proofErr w:type="gramEnd"/>
+      <w:r>
+        <w:t xml:space="preserve"> cap</w:t>
+      </w:r>
+    </w:p>
+    <w:p>
+      <w:pPr>
+        <w:pStyle w:val="ListParagraph"/>
+        <w:numPr>
+          <w:ilvl w:val="1"/>
+          <w:numId w:val="1"/>
+        </w:numPr>
+      </w:pPr>
+      <w:proofErr w:type="spellStart"/>
+      <w:proofErr w:type="gramStart"/>
+      <w:r>
+        <w:t>hashtag</w:t>
+      </w:r>
+      <w:proofErr w:type="spellEnd"/>
+      <w:proofErr w:type="gramEnd"/>
+      <w:r>
+        <w:t xml:space="preserve"> (not for aspect task)</w:t>
+      </w:r>
+    </w:p>
+    <w:p>
+      <w:pPr>
+        <w:pStyle w:val="ListParagraph"/>
+        <w:numPr>
+          <w:ilvl w:val="1"/>
+          <w:numId w:val="1"/>
+        </w:numPr>
+      </w:pPr>
+      <w:proofErr w:type="gramStart"/>
+      <w:r>
+        <w:t>stemmed</w:t>
+      </w:r>
+      <w:proofErr w:type="gramEnd"/>
+      <w:r>
+        <w:t xml:space="preserve"> </w:t>
+      </w:r>
+      <w:proofErr w:type="spellStart"/>
+      <w:r>
+        <w:t>vs</w:t>
+      </w:r>
+      <w:proofErr w:type="spellEnd"/>
+      <w:r>
+        <w:t xml:space="preserve"> not</w:t>
+      </w:r>
+    </w:p>
+    <w:p>
+      <w:pPr>
+        <w:pStyle w:val="ListParagraph"/>
+        <w:numPr>
+          <w:ilvl w:val="1"/>
+          <w:numId w:val="1"/>
+        </w:numPr>
+      </w:pPr>
+      <w:proofErr w:type="spellStart"/>
+      <w:proofErr w:type="gramStart"/>
+      <w:r>
+        <w:t>stopwords</w:t>
+      </w:r>
+      <w:proofErr w:type="spellEnd"/>
+      <w:proofErr w:type="gramEnd"/>
+      <w:r>
+        <w:t xml:space="preserve"> </w:t>
+      </w:r>
+      <w:proofErr w:type="spellStart"/>
+      <w:r>
+        <w:t>vs</w:t>
+      </w:r>
+      <w:proofErr w:type="spellEnd"/>
+      <w:r>
+        <w:t xml:space="preserve"> not</w:t>
+      </w:r>
+    </w:p>
+    <w:p>
+      <w:pPr>
+        <w:pStyle w:val="ListParagraph"/>
+        <w:numPr>
+          <w:ilvl w:val="1"/>
+          <w:numId w:val="1"/>
+        </w:numPr>
+      </w:pPr>
+      <w:proofErr w:type="gramStart"/>
+      <w:r>
+        <w:t>lowercase</w:t>
+      </w:r>
+      <w:proofErr w:type="gramEnd"/>
+      <w:r>
+        <w:t xml:space="preserve"> </w:t>
+      </w:r>
+      <w:proofErr w:type="spellStart"/>
+      <w:r>
+        <w:t>vs</w:t>
+      </w:r>
+      <w:proofErr w:type="spellEnd"/>
+      <w:r>
+        <w:t xml:space="preserve"> not</w:t>
+      </w:r>
+    </w:p>
+    <w:p>
+      <w:pPr>
+        <w:pStyle w:val="ListParagraph"/>
+        <w:numPr>
+          <w:ilvl w:val="1"/>
+          <w:numId w:val="1"/>
+        </w:numPr>
+      </w:pPr>
+      <w:proofErr w:type="gramStart"/>
+      <w:r>
+        <w:t>emoticons</w:t>
+      </w:r>
+      <w:proofErr w:type="gramEnd"/>
+      <w:r>
+        <w:t xml:space="preserve"> as a single feature</w:t>
+      </w:r>
+    </w:p>
+    <w:p>
+      <w:pPr>
+        <w:pStyle w:val="ListParagraph"/>
+        <w:numPr>
+          <w:ilvl w:val="1"/>
+          <w:numId w:val="1"/>
+        </w:numPr>
+      </w:pPr>
+      <w:proofErr w:type="gramStart"/>
+      <w:r>
+        <w:t>other</w:t>
+      </w:r>
+      <w:proofErr w:type="gramEnd"/>
+      <w:r>
+        <w:t xml:space="preserve"> normalization (numbers, </w:t>
+      </w:r>
+      <w:proofErr w:type="spellStart"/>
+      <w:r>
+        <w:t>hashtags</w:t>
+      </w:r>
+      <w:proofErr w:type="spellEnd"/>
+      <w:r>
+        <w:t>)</w:t>
+      </w:r>
+    </w:p>
+    <w:p>
+      <w:pPr>
+        <w:pStyle w:val="ListParagraph"/>
+        <w:numPr>
+          <w:ilvl w:val="1"/>
+          <w:numId w:val="1"/>
+        </w:numPr>
+      </w:pPr>
+      <w:proofErr w:type="gramStart"/>
+      <w:r>
+        <w:t>whether</w:t>
+      </w:r>
+      <w:proofErr w:type="gramEnd"/>
+      <w:r>
+        <w:t xml:space="preserve"> a RT or not</w:t>
+      </w:r>
+    </w:p>
+    <w:p>
+      <w:pPr>
+        <w:pStyle w:val="ListParagraph"/>
+        <w:numPr>
+          <w:ilvl w:val="1"/>
+          <w:numId w:val="1"/>
+        </w:numPr>
+      </w:pPr>
+      <w:proofErr w:type="gramStart"/>
+      <w:r>
+        <w:t>removing</w:t>
+      </w:r>
+      <w:proofErr w:type="gramEnd"/>
+      <w:r>
+        <w:t xml:space="preserve"> URLs (but keeping them aside for later getting the text in them)</w:t>
+      </w:r>
+    </w:p>
+    <w:p>
+      <w:pPr>
+        <w:pStyle w:val="ListParagraph"/>
+        <w:numPr>
+          <w:ilvl w:val="1"/>
+          <w:numId w:val="1"/>
+        </w:numPr>
+      </w:pPr>
+      <w:proofErr w:type="gramStart"/>
+      <w:r>
+        <w:t>replacing</w:t>
+      </w:r>
+      <w:proofErr w:type="gramEnd"/>
+      <w:r>
+        <w:t xml:space="preserve"> @&lt;</w:t>
+      </w:r>
+      <w:proofErr w:type="spellStart"/>
+      <w:r>
+        <w:t>uname</w:t>
+      </w:r>
+      <w:proofErr w:type="spellEnd"/>
+      <w:r>
+        <w:t>&gt; with just “@”</w:t>
       </w:r>
     </w:p>
     <w:p>
@@ -1101,7 +1410,15 @@
         </w:numPr>
       </w:pPr>
       <w:r>
-        <w:t>Character ngrams?</w:t>
+        <w:t xml:space="preserve">Character </w:t>
+      </w:r>
+      <w:proofErr w:type="spellStart"/>
+      <w:r>
+        <w:t>ngrams</w:t>
+      </w:r>
+      <w:proofErr w:type="spellEnd"/>
+      <w:r>
+        <w:t>?</w:t>
       </w:r>
     </w:p>
     <w:p/>
@@ -1119,7 +1436,15 @@
         </w:numPr>
       </w:pPr>
       <w:r>
-        <w:t>The create_exs method now assumes each aspect token appears only once in a given sentence, rather than worrying about which occurrence of the token actually is the aspect term if there are multiple ones. See next bullet for problems faced with dealing with both POS tagging and punctuation in finding the aspect terms (doable but messy!)</w:t>
+        <w:t xml:space="preserve">The </w:t>
+      </w:r>
+      <w:proofErr w:type="spellStart"/>
+      <w:r>
+        <w:t>create_exs</w:t>
+      </w:r>
+      <w:proofErr w:type="spellEnd"/>
+      <w:r>
+        <w:t xml:space="preserve"> method now assumes each aspect token appears only once in a given sentence, rather than worrying about which occurrence of the token actually is the aspect term if there are multiple ones. See next bullet for problems faced with dealing with both POS tagging and punctuation in finding the aspect terms (doable but messy!)</w:t>
       </w:r>
     </w:p>
     <w:p>
@@ -1130,8 +1455,13 @@
           <w:numId w:val="1"/>
         </w:numPr>
       </w:pPr>
-      <w:r>
-        <w:t xml:space="preserve">the </w:t>
+      <w:proofErr w:type="gramStart"/>
+      <w:r>
+        <w:t>the</w:t>
+      </w:r>
+      <w:proofErr w:type="gramEnd"/>
+      <w:r>
+        <w:t xml:space="preserve"> </w:t>
       </w:r>
       <w:r>
         <w:t xml:space="preserve">first version of the </w:t>
@@ -1140,7 +1470,15 @@
         <w:t>code counts</w:t>
       </w:r>
       <w:r>
-        <w:t xml:space="preserve"> (create_one_withPOS)</w:t>
+        <w:t xml:space="preserve"> (</w:t>
+      </w:r>
+      <w:proofErr w:type="spellStart"/>
+      <w:r>
+        <w:t>create_one_withPOS</w:t>
+      </w:r>
+      <w:proofErr w:type="spellEnd"/>
+      <w:r>
+        <w:t>)</w:t>
       </w:r>
       <w:r>
         <w:t xml:space="preserve"> the character</w:t>
@@ -1149,7 +1487,15 @@
         <w:t xml:space="preserve"> indexe</w:t>
       </w:r>
       <w:r>
-        <w:t>s incorrectly when punctuation is involved (for the POS tag case, may also be true for non-pos case, not sure)</w:t>
+        <w:t>s incorrectly when punctuation is involved (for the POS tag case, may also be true for non-</w:t>
+      </w:r>
+      <w:proofErr w:type="spellStart"/>
+      <w:r>
+        <w:t>pos</w:t>
+      </w:r>
+      <w:proofErr w:type="spellEnd"/>
+      <w:r>
+        <w:t xml:space="preserve"> case, not sure)</w:t>
       </w:r>
     </w:p>
     <w:p>
@@ -1181,8 +1527,21 @@
           <w:numId w:val="1"/>
         </w:numPr>
       </w:pPr>
-      <w:r>
-        <w:t>to use is Bing Liu’s lexicon and Wilson etal’s lexicon</w:t>
+      <w:proofErr w:type="gramStart"/>
+      <w:r>
+        <w:t>to</w:t>
+      </w:r>
+      <w:proofErr w:type="gramEnd"/>
+      <w:r>
+        <w:t xml:space="preserve"> use is Bing Liu’s lexicon and Wilson </w:t>
+      </w:r>
+      <w:proofErr w:type="spellStart"/>
+      <w:r>
+        <w:t>etal’s</w:t>
+      </w:r>
+      <w:proofErr w:type="spellEnd"/>
+      <w:r>
+        <w:t xml:space="preserve"> lexicon</w:t>
       </w:r>
     </w:p>
     <w:p>
@@ -1193,9 +1552,27 @@
           <w:numId w:val="1"/>
         </w:numPr>
       </w:pPr>
-      <w:r>
-        <w:t>B.Liu’s is just word list for pos &amp; neg</w:t>
-      </w:r>
+      <w:proofErr w:type="spellStart"/>
+      <w:r>
+        <w:t>B.Liu’s</w:t>
+      </w:r>
+      <w:proofErr w:type="spellEnd"/>
+      <w:r>
+        <w:t xml:space="preserve"> is just word list for </w:t>
+      </w:r>
+      <w:proofErr w:type="spellStart"/>
+      <w:r>
+        <w:t>pos</w:t>
+      </w:r>
+      <w:proofErr w:type="spellEnd"/>
+      <w:r>
+        <w:t xml:space="preserve"> &amp; </w:t>
+      </w:r>
+      <w:proofErr w:type="spellStart"/>
+      <w:r>
+        <w:t>neg</w:t>
+      </w:r>
+      <w:proofErr w:type="spellEnd"/>
       <w:r>
         <w:tab/>
       </w:r>
@@ -1209,7 +1586,23 @@
         </w:numPr>
       </w:pPr>
       <w:r>
-        <w:t>Wilson etals associates words with pos tags and stemmed versions of the words, so to use that well need stemming</w:t>
+        <w:t xml:space="preserve">Wilson </w:t>
+      </w:r>
+      <w:proofErr w:type="spellStart"/>
+      <w:r>
+        <w:t>etals</w:t>
+      </w:r>
+      <w:proofErr w:type="spellEnd"/>
+      <w:r>
+        <w:t xml:space="preserve"> associates words with </w:t>
+      </w:r>
+      <w:proofErr w:type="spellStart"/>
+      <w:r>
+        <w:t>pos</w:t>
+      </w:r>
+      <w:proofErr w:type="spellEnd"/>
+      <w:r>
+        <w:t xml:space="preserve"> tags and stemmed versions of the words, so to use that well need stemming</w:t>
       </w:r>
     </w:p>
     <w:p>
@@ -1221,7 +1614,23 @@
         </w:numPr>
       </w:pPr>
       <w:r>
-        <w:t>Not sure yet how to use s.lex. entries for evidence in aspect term extraction, but presence within a window is a first reasonable cut, and of course it should be used for the polarity tagging task</w:t>
+        <w:t xml:space="preserve">Not sure yet how to use </w:t>
+      </w:r>
+      <w:proofErr w:type="spellStart"/>
+      <w:r>
+        <w:t>s.lex</w:t>
+      </w:r>
+      <w:proofErr w:type="spellEnd"/>
+      <w:r>
+        <w:t xml:space="preserve">. </w:t>
+      </w:r>
+      <w:proofErr w:type="gramStart"/>
+      <w:r>
+        <w:t>entries</w:t>
+      </w:r>
+      <w:proofErr w:type="gramEnd"/>
+      <w:r>
+        <w:t xml:space="preserve"> for evidence in aspect term extraction, but presence within a window is a first reasonable cut, and of course it should be used for the polarity tagging task</w:t>
       </w:r>
     </w:p>
     <w:p/>
@@ -1239,13 +1648,41 @@
       </w:r>
     </w:p>
     <w:p>
-      <w:r>
-        <w:t>sys.path.extend(['/users/cindi/semeval'])</w:t>
-      </w:r>
-    </w:p>
-    <w:p>
-      <w:r>
-        <w:t>import semevalTask4</w:t>
+      <w:proofErr w:type="spellStart"/>
+      <w:proofErr w:type="gramStart"/>
+      <w:r>
+        <w:t>sys.path.extend</w:t>
+      </w:r>
+      <w:proofErr w:type="spellEnd"/>
+      <w:proofErr w:type="gramEnd"/>
+      <w:r>
+        <w:t>(['/users/</w:t>
+      </w:r>
+      <w:proofErr w:type="spellStart"/>
+      <w:r>
+        <w:t>cindi</w:t>
+      </w:r>
+      <w:proofErr w:type="spellEnd"/>
+      <w:r>
+        <w:t>/</w:t>
+      </w:r>
+      <w:proofErr w:type="spellStart"/>
+      <w:r>
+        <w:t>semeval</w:t>
+      </w:r>
+      <w:proofErr w:type="spellEnd"/>
+      <w:r>
+        <w:t>'])</w:t>
+      </w:r>
+    </w:p>
+    <w:p>
+      <w:proofErr w:type="gramStart"/>
+      <w:r>
+        <w:t>import</w:t>
+      </w:r>
+      <w:proofErr w:type="gramEnd"/>
+      <w:r>
+        <w:t xml:space="preserve"> semevalTask4</w:t>
       </w:r>
     </w:p>
     <w:p/>
@@ -1271,29 +1708,181 @@
         </w:numPr>
       </w:pPr>
       <w:r>
-        <w:t>(3/16) our version of P/R/F with maxent and these features: 'word': word, 'pos': pos, 'sentiment': sentiment,             'prevpos': prevpos, 'prevtag': prevtag, 'prev_sentiment': prev_sentiment,</w:t>
-      </w:r>
-    </w:p>
-    <w:p>
-      <w:r>
-        <w:t xml:space="preserve">            'nextpos': nextpos, 'next_sentiment': next_sentiment}</w:t>
+        <w:t xml:space="preserve">(3/16) our version of P/R/F with </w:t>
+      </w:r>
+      <w:proofErr w:type="spellStart"/>
+      <w:r>
+        <w:t>maxent</w:t>
+      </w:r>
+      <w:proofErr w:type="spellEnd"/>
+      <w:r>
+        <w:t xml:space="preserve"> and these features: 'word': word, '</w:t>
+      </w:r>
+      <w:proofErr w:type="spellStart"/>
+      <w:r>
+        <w:t>pos</w:t>
+      </w:r>
+      <w:proofErr w:type="spellEnd"/>
+      <w:r>
+        <w:t xml:space="preserve">': </w:t>
+      </w:r>
+      <w:proofErr w:type="spellStart"/>
+      <w:r>
+        <w:t>pos</w:t>
+      </w:r>
+      <w:proofErr w:type="spellEnd"/>
+      <w:r>
+        <w:t>, 'sentiment': sentiment,             '</w:t>
+      </w:r>
+      <w:proofErr w:type="spellStart"/>
+      <w:r>
+        <w:t>prevpos</w:t>
+      </w:r>
+      <w:proofErr w:type="spellEnd"/>
+      <w:r>
+        <w:t xml:space="preserve">': </w:t>
+      </w:r>
+      <w:proofErr w:type="spellStart"/>
+      <w:r>
+        <w:t>prevpos</w:t>
+      </w:r>
+      <w:proofErr w:type="spellEnd"/>
+      <w:r>
+        <w:t>, '</w:t>
+      </w:r>
+      <w:proofErr w:type="spellStart"/>
+      <w:r>
+        <w:t>prevtag</w:t>
+      </w:r>
+      <w:proofErr w:type="spellEnd"/>
+      <w:r>
+        <w:t xml:space="preserve">': </w:t>
+      </w:r>
+      <w:proofErr w:type="spellStart"/>
+      <w:r>
+        <w:t>prevtag</w:t>
+      </w:r>
+      <w:proofErr w:type="spellEnd"/>
+      <w:r>
+        <w:t>, '</w:t>
+      </w:r>
+      <w:proofErr w:type="spellStart"/>
+      <w:r>
+        <w:t>prev_sentiment</w:t>
+      </w:r>
+      <w:proofErr w:type="spellEnd"/>
+      <w:r>
+        <w:t xml:space="preserve">': </w:t>
+      </w:r>
+      <w:proofErr w:type="spellStart"/>
+      <w:r>
+        <w:t>prev_sentiment</w:t>
+      </w:r>
+      <w:proofErr w:type="spellEnd"/>
+      <w:r>
+        <w:t>,</w:t>
+      </w:r>
+    </w:p>
+    <w:p>
+      <w:r>
+        <w:t xml:space="preserve">            '</w:t>
+      </w:r>
+      <w:proofErr w:type="spellStart"/>
+      <w:proofErr w:type="gramStart"/>
+      <w:r>
+        <w:t>nextpos</w:t>
+      </w:r>
+      <w:proofErr w:type="spellEnd"/>
+      <w:r>
+        <w:t>'</w:t>
+      </w:r>
+      <w:proofErr w:type="gramEnd"/>
+      <w:r>
+        <w:t xml:space="preserve">: </w:t>
+      </w:r>
+      <w:proofErr w:type="spellStart"/>
+      <w:r>
+        <w:t>nextpos</w:t>
+      </w:r>
+      <w:proofErr w:type="spellEnd"/>
+      <w:r>
+        <w:t>, '</w:t>
+      </w:r>
+      <w:proofErr w:type="spellStart"/>
+      <w:r>
+        <w:t>next_sentiment</w:t>
+      </w:r>
+      <w:proofErr w:type="spellEnd"/>
+      <w:r>
+        <w:t xml:space="preserve">': </w:t>
+      </w:r>
+      <w:proofErr w:type="spellStart"/>
+      <w:r>
+        <w:t>next_sentiment</w:t>
+      </w:r>
+      <w:proofErr w:type="spellEnd"/>
+      <w:r>
+        <w:t>}</w:t>
       </w:r>
     </w:p>
     <w:p>
       <w:r>
         <w:tab/>
-        <w:t xml:space="preserve">restaurant_trial: </w:t>
-      </w:r>
-      <w:r>
-        <w:t>ave Prec: 0.82, Rec: 0.74, F1: 0.78</w:t>
-      </w:r>
-    </w:p>
-    <w:p>
-      <w:r>
-        <w:t xml:space="preserve">laptop trial: </w:t>
-      </w:r>
-      <w:r>
-        <w:t>ave Prec: 0.72, Rec: 0.62, F1: 0.66</w:t>
+      </w:r>
+      <w:proofErr w:type="spellStart"/>
+      <w:proofErr w:type="gramStart"/>
+      <w:r>
+        <w:t>restaurant</w:t>
+      </w:r>
+      <w:proofErr w:type="gramEnd"/>
+      <w:r>
+        <w:t>_trial</w:t>
+      </w:r>
+      <w:proofErr w:type="spellEnd"/>
+      <w:r>
+        <w:t xml:space="preserve">: </w:t>
+      </w:r>
+      <w:proofErr w:type="spellStart"/>
+      <w:r>
+        <w:t>ave</w:t>
+      </w:r>
+      <w:proofErr w:type="spellEnd"/>
+      <w:r>
+        <w:t xml:space="preserve"> </w:t>
+      </w:r>
+      <w:proofErr w:type="spellStart"/>
+      <w:r>
+        <w:t>Prec</w:t>
+      </w:r>
+      <w:proofErr w:type="spellEnd"/>
+      <w:r>
+        <w:t>: 0.82, Rec: 0.74, F1: 0.78</w:t>
+      </w:r>
+    </w:p>
+    <w:p>
+      <w:proofErr w:type="gramStart"/>
+      <w:r>
+        <w:t>laptop</w:t>
+      </w:r>
+      <w:proofErr w:type="gramEnd"/>
+      <w:r>
+        <w:t xml:space="preserve"> trial: </w:t>
+      </w:r>
+      <w:proofErr w:type="spellStart"/>
+      <w:r>
+        <w:t>ave</w:t>
+      </w:r>
+      <w:proofErr w:type="spellEnd"/>
+      <w:r>
+        <w:t xml:space="preserve"> </w:t>
+      </w:r>
+      <w:proofErr w:type="spellStart"/>
+      <w:r>
+        <w:t>Prec</w:t>
+      </w:r>
+      <w:proofErr w:type="spellEnd"/>
+      <w:r>
+        <w:t>: 0.72, Rec: 0.62, F1: 0.66</w:t>
       </w:r>
       <w:r>
         <w:t xml:space="preserve"> (more Unicode issues there?)</w:t>
@@ -1308,8 +1897,13 @@
           <w:numId w:val="4"/>
         </w:numPr>
       </w:pPr>
-      <w:r>
-        <w:t>testing on the training set for a 1000-example subset of laptop, gets .9/.85/.87 P/R/F1 results for the baseline of 3/19</w:t>
+      <w:proofErr w:type="gramStart"/>
+      <w:r>
+        <w:t>testing</w:t>
+      </w:r>
+      <w:proofErr w:type="gramEnd"/>
+      <w:r>
+        <w:t xml:space="preserve"> on the training set for a 1000-example subset of laptop, gets .9/.85/.87 P/R/F1 results for the baseline of 3/19</w:t>
       </w:r>
     </w:p>
     <w:p>
@@ -1320,11 +1914,37 @@
           <w:numId w:val="4"/>
         </w:numPr>
       </w:pPr>
-      <w:r>
-        <w:t xml:space="preserve">same subset, Xval: </w:t>
-      </w:r>
-      <w:r>
-        <w:t>ave Prec: 0.78, Rec: 0.41, F1: 0.54</w:t>
+      <w:proofErr w:type="gramStart"/>
+      <w:r>
+        <w:t>same</w:t>
+      </w:r>
+      <w:proofErr w:type="gramEnd"/>
+      <w:r>
+        <w:t xml:space="preserve"> subset, </w:t>
+      </w:r>
+      <w:proofErr w:type="spellStart"/>
+      <w:r>
+        <w:t>Xval</w:t>
+      </w:r>
+      <w:proofErr w:type="spellEnd"/>
+      <w:r>
+        <w:t xml:space="preserve">: </w:t>
+      </w:r>
+      <w:proofErr w:type="spellStart"/>
+      <w:r>
+        <w:t>ave</w:t>
+      </w:r>
+      <w:proofErr w:type="spellEnd"/>
+      <w:r>
+        <w:t xml:space="preserve"> </w:t>
+      </w:r>
+      <w:proofErr w:type="spellStart"/>
+      <w:r>
+        <w:t>Prec</w:t>
+      </w:r>
+      <w:proofErr w:type="spellEnd"/>
+      <w:r>
+        <w:t>: 0.78, Rec: 0.41, F1: 0.54</w:t>
       </w:r>
     </w:p>
     <w:p>
@@ -1335,8 +1955,21 @@
           <w:numId w:val="4"/>
         </w:numPr>
       </w:pPr>
-      <w:r>
-        <w:t>adding unk handling to above: (running @ noon Wed)</w:t>
+      <w:proofErr w:type="gramStart"/>
+      <w:r>
+        <w:t>adding</w:t>
+      </w:r>
+      <w:proofErr w:type="gramEnd"/>
+      <w:r>
+        <w:t xml:space="preserve"> </w:t>
+      </w:r>
+      <w:proofErr w:type="spellStart"/>
+      <w:r>
+        <w:t>unk</w:t>
+      </w:r>
+      <w:proofErr w:type="spellEnd"/>
+      <w:r>
+        <w:t xml:space="preserve"> handling to above: (running @ noon Wed)</w:t>
       </w:r>
       <w:r>
         <w:t>:</w:t>
@@ -1344,8 +1977,21 @@
       <w:r>
         <w:t xml:space="preserve"> </w:t>
       </w:r>
-      <w:r>
-        <w:t>ave Prec: 0.70, Rec: 0.38, F1: 0.49</w:t>
+      <w:proofErr w:type="spellStart"/>
+      <w:r>
+        <w:t>ave</w:t>
+      </w:r>
+      <w:proofErr w:type="spellEnd"/>
+      <w:r>
+        <w:t xml:space="preserve"> </w:t>
+      </w:r>
+      <w:proofErr w:type="spellStart"/>
+      <w:r>
+        <w:t>Prec</w:t>
+      </w:r>
+      <w:proofErr w:type="spellEnd"/>
+      <w:r>
+        <w:t>: 0.70, Rec: 0.38, F1: 0.49</w:t>
       </w:r>
       <w:r>
         <w:t>; Okay, so much for that!</w:t>
@@ -1369,7 +2015,15 @@
         </w:numPr>
       </w:pPr>
       <w:r>
-        <w:t xml:space="preserve">The semeval_base gets </w:t>
+        <w:t xml:space="preserve">The </w:t>
+      </w:r>
+      <w:proofErr w:type="spellStart"/>
+      <w:r>
+        <w:t>semeval_base</w:t>
+      </w:r>
+      <w:proofErr w:type="spellEnd"/>
+      <w:r>
+        <w:t xml:space="preserve"> gets </w:t>
       </w:r>
       <w:r>
         <w:t>P = 0.401709 -- R = 0.381339 -- F1 = 0.391259 (#correct: 188, #retrieved: 468, #relevant: 493)</w:t>
@@ -1401,7 +2055,21 @@
         <w:rPr>
           <w:b/>
         </w:rPr>
-        <w:t>(don’t trust these scores anymore as of 3/</w:t>
+        <w:t>(</w:t>
+      </w:r>
+      <w:proofErr w:type="gramStart"/>
+      <w:r>
+        <w:rPr>
+          <w:b/>
+        </w:rPr>
+        <w:t>don’t</w:t>
+      </w:r>
+      <w:proofErr w:type="gramEnd"/>
+      <w:r>
+        <w:rPr>
+          <w:b/>
+        </w:rPr>
+        <w:t xml:space="preserve"> trust these scores anymore as of 3/</w:t>
       </w:r>
       <w:r>
         <w:rPr>
@@ -1412,8 +2080,13 @@
     </w:p>
     <w:p/>
     <w:p>
-      <w:r>
-        <w:t>ChunkParse score o</w:t>
+      <w:proofErr w:type="spellStart"/>
+      <w:r>
+        <w:t>ChunkParse</w:t>
+      </w:r>
+      <w:proofErr w:type="spellEnd"/>
+      <w:r>
+        <w:t xml:space="preserve"> score o</w:t>
       </w:r>
       <w:r>
         <w:t>n restaurants-trial 80/20 split with no POS tagging (~2/23)</w:t>
@@ -1445,7 +2118,15 @@
         <w:t>Added POS tags, 3/1: Slightly hurts precision but awesome</w:t>
       </w:r>
       <w:r>
-        <w:t xml:space="preserve"> (in comparison to prev)</w:t>
+        <w:t xml:space="preserve"> (in comparison to </w:t>
+      </w:r>
+      <w:proofErr w:type="spellStart"/>
+      <w:r>
+        <w:t>prev</w:t>
+      </w:r>
+      <w:proofErr w:type="spellEnd"/>
+      <w:r>
+        <w:t>)</w:t>
       </w:r>
       <w:r>
         <w:t xml:space="preserve"> on recall</w:t>
@@ -1503,7 +2184,15 @@
     <w:p/>
     <w:p>
       <w:r>
-        <w:t>HMM tagger, basic using both w/pos (crazy, but…), gets:</w:t>
+        <w:t>HMM tagger, basic using both w/</w:t>
+      </w:r>
+      <w:proofErr w:type="spellStart"/>
+      <w:r>
+        <w:t>pos</w:t>
+      </w:r>
+      <w:proofErr w:type="spellEnd"/>
+      <w:r>
+        <w:t xml:space="preserve"> (crazy, but…), gets:</w:t>
       </w:r>
     </w:p>
     <w:p>
@@ -1575,7 +2264,23 @@
         </w:numPr>
       </w:pPr>
       <w:r>
-        <w:t>3/9, initial classifier = maxent iis, features as below, accuracy = 64%!</w:t>
+        <w:t xml:space="preserve">3/9, initial classifier = </w:t>
+      </w:r>
+      <w:proofErr w:type="spellStart"/>
+      <w:r>
+        <w:t>maxent</w:t>
+      </w:r>
+      <w:proofErr w:type="spellEnd"/>
+      <w:r>
+        <w:t xml:space="preserve"> </w:t>
+      </w:r>
+      <w:proofErr w:type="spellStart"/>
+      <w:r>
+        <w:t>iis</w:t>
+      </w:r>
+      <w:proofErr w:type="spellEnd"/>
+      <w:r>
+        <w:t>, features as below, accuracy = 64%!</w:t>
       </w:r>
     </w:p>
     <w:p>
@@ -1611,19 +2316,43 @@
         </w:numPr>
       </w:pPr>
       <w:r>
-        <w:t>POS, word, iob, sentiment of word preceding &amp; following aspect phrase</w:t>
-      </w:r>
-    </w:p>
-    <w:p>
-      <w:pPr>
-        <w:pStyle w:val="ListParagraph"/>
-        <w:numPr>
-          <w:ilvl w:val="1"/>
-          <w:numId w:val="1"/>
-        </w:numPr>
-      </w:pPr>
-      <w:r>
-        <w:t>Word, pos &amp; iob of head of aspect phrase</w:t>
+        <w:t xml:space="preserve">POS, word, </w:t>
+      </w:r>
+      <w:proofErr w:type="spellStart"/>
+      <w:r>
+        <w:t>iob</w:t>
+      </w:r>
+      <w:proofErr w:type="spellEnd"/>
+      <w:r>
+        <w:t>, sentiment of word preceding &amp; following aspect phrase</w:t>
+      </w:r>
+    </w:p>
+    <w:p>
+      <w:pPr>
+        <w:pStyle w:val="ListParagraph"/>
+        <w:numPr>
+          <w:ilvl w:val="1"/>
+          <w:numId w:val="1"/>
+        </w:numPr>
+      </w:pPr>
+      <w:r>
+        <w:t xml:space="preserve">Word, </w:t>
+      </w:r>
+      <w:proofErr w:type="spellStart"/>
+      <w:r>
+        <w:t>pos</w:t>
+      </w:r>
+      <w:proofErr w:type="spellEnd"/>
+      <w:r>
+        <w:t xml:space="preserve"> &amp; </w:t>
+      </w:r>
+      <w:proofErr w:type="spellStart"/>
+      <w:r>
+        <w:t>iob</w:t>
+      </w:r>
+      <w:proofErr w:type="spellEnd"/>
+      <w:r>
+        <w:t xml:space="preserve"> of head of aspect phrase</w:t>
       </w:r>
     </w:p>
     <w:sectPr>

</xml_diff>

<commit_message>
Addition of semeval_util & dependency parse
Split out some methods into semeval_util. Also added dependency parsing
to semeval_util, but is not yet in use within task4. Small updates to
task4 and XMLParser.
</commit_message>
<xml_diff>
--- a/TODO.docx
+++ b/TODO.docx
@@ -32,6 +32,39 @@
         </w:numPr>
       </w:pPr>
       <w:r>
+        <w:t xml:space="preserve">Setup to run </w:t>
+      </w:r>
+      <w:proofErr w:type="spellStart"/>
+      <w:r>
+        <w:t>Xfold</w:t>
+      </w:r>
+      <w:proofErr w:type="spellEnd"/>
+      <w:r>
+        <w:t xml:space="preserve"> from </w:t>
+      </w:r>
+      <w:proofErr w:type="spellStart"/>
+      <w:r>
+        <w:t>cmd</w:t>
+      </w:r>
+      <w:proofErr w:type="spellEnd"/>
+      <w:r>
+        <w:t xml:space="preserve"> line rather than in </w:t>
+      </w:r>
+      <w:proofErr w:type="spellStart"/>
+      <w:r>
+        <w:t>pycharm</w:t>
+      </w:r>
+      <w:proofErr w:type="spellEnd"/>
+    </w:p>
+    <w:p>
+      <w:pPr>
+        <w:pStyle w:val="ListParagraph"/>
+        <w:numPr>
+          <w:ilvl w:val="1"/>
+          <w:numId w:val="1"/>
+        </w:numPr>
+      </w:pPr>
+      <w:r>
         <w:t>Try other classifiers</w:t>
       </w:r>
       <w:r>
@@ -196,12 +229,7 @@
         </w:numPr>
       </w:pPr>
       <w:r>
-        <w:t>Di</w:t>
-      </w:r>
-      <w:bookmarkStart w:id="0" w:name="_GoBack"/>
-      <w:bookmarkEnd w:id="0"/>
-      <w:r>
-        <w:t>fferent chunk representations</w:t>
+        <w:t>Different chunk representations</w:t>
       </w:r>
     </w:p>
     <w:p>
@@ -267,7 +295,19 @@
           <w:rPr>
             <w:rStyle w:val="Hyperlink"/>
           </w:rPr>
-          <w:t>http://jmlr.org/papers/volume2/molina02a/molina02a.pdf</w:t>
+          <w:t>http://jmlr.org/papers/volume2/molina02a/</w:t>
+        </w:r>
+        <w:r>
+          <w:rPr>
+            <w:rStyle w:val="Hyperlink"/>
+          </w:rPr>
+          <w:t>m</w:t>
+        </w:r>
+        <w:r>
+          <w:rPr>
+            <w:rStyle w:val="Hyperlink"/>
+          </w:rPr>
+          <w:t>olina02a.pdf</w:t>
         </w:r>
       </w:hyperlink>
       <w:r>
@@ -631,120 +671,120 @@
       </w:pPr>
       <w:proofErr w:type="gramStart"/>
       <w:r>
+        <w:t>quotes</w:t>
+      </w:r>
+      <w:proofErr w:type="gramEnd"/>
+    </w:p>
+    <w:p>
+      <w:pPr>
+        <w:pStyle w:val="ListParagraph"/>
+        <w:numPr>
+          <w:ilvl w:val="1"/>
+          <w:numId w:val="1"/>
+        </w:numPr>
+      </w:pPr>
+      <w:r>
+        <w:t>Also doesn’t work if the word ends with a dash</w:t>
+      </w:r>
+    </w:p>
+    <w:p/>
+    <w:p>
+      <w:r>
+        <w:t xml:space="preserve">Some </w:t>
+      </w:r>
+      <w:r>
+        <w:t xml:space="preserve">other </w:t>
+      </w:r>
+      <w:r>
+        <w:t>ideas</w:t>
+      </w:r>
+    </w:p>
+    <w:p>
+      <w:pPr>
+        <w:pStyle w:val="ListParagraph"/>
+        <w:numPr>
+          <w:ilvl w:val="0"/>
+          <w:numId w:val="1"/>
+        </w:numPr>
+      </w:pPr>
+      <w:proofErr w:type="gramStart"/>
+      <w:r>
+        <w:t>could</w:t>
+      </w:r>
+      <w:proofErr w:type="gramEnd"/>
+      <w:r>
+        <w:t xml:space="preserve"> also use a NP </w:t>
+      </w:r>
+      <w:proofErr w:type="spellStart"/>
+      <w:r>
+        <w:t>chunker</w:t>
+      </w:r>
+      <w:proofErr w:type="spellEnd"/>
+      <w:r>
+        <w:t xml:space="preserve"> as additional evidence for aspect term extraction</w:t>
+      </w:r>
+    </w:p>
+    <w:p>
+      <w:pPr>
+        <w:pStyle w:val="ListParagraph"/>
+        <w:numPr>
+          <w:ilvl w:val="0"/>
+          <w:numId w:val="1"/>
+        </w:numPr>
+      </w:pPr>
+      <w:proofErr w:type="gramStart"/>
+      <w:r>
+        <w:t>are</w:t>
+      </w:r>
+      <w:proofErr w:type="gramEnd"/>
+      <w:r>
+        <w:t xml:space="preserve"> verbs ever extracted? – </w:t>
+      </w:r>
+      <w:proofErr w:type="gramStart"/>
+      <w:r>
+        <w:t>could</w:t>
+      </w:r>
+      <w:proofErr w:type="gramEnd"/>
+      <w:r>
+        <w:t xml:space="preserve"> print out if we find one</w:t>
+      </w:r>
+    </w:p>
+    <w:p>
+      <w:pPr>
+        <w:pStyle w:val="ListParagraph"/>
+        <w:numPr>
+          <w:ilvl w:val="0"/>
+          <w:numId w:val="1"/>
+        </w:numPr>
+      </w:pPr>
+      <w:proofErr w:type="gramStart"/>
+      <w:r>
+        <w:t>what</w:t>
+      </w:r>
+      <w:proofErr w:type="gramEnd"/>
+      <w:r>
+        <w:t xml:space="preserve"> is </w:t>
+      </w:r>
+      <w:proofErr w:type="spellStart"/>
+      <w:r>
+        <w:t>apply_features</w:t>
+      </w:r>
+      <w:proofErr w:type="spellEnd"/>
+      <w:r>
+        <w:t xml:space="preserve"> – some kind of sparse data coding?</w:t>
+      </w:r>
+    </w:p>
+    <w:p>
+      <w:pPr>
+        <w:pStyle w:val="ListParagraph"/>
+        <w:numPr>
+          <w:ilvl w:val="0"/>
+          <w:numId w:val="1"/>
+        </w:numPr>
+      </w:pPr>
+      <w:proofErr w:type="gramStart"/>
+      <w:r>
         <w:lastRenderedPageBreak/>
-        <w:t>quotes</w:t>
-      </w:r>
-      <w:proofErr w:type="gramEnd"/>
-    </w:p>
-    <w:p>
-      <w:pPr>
-        <w:pStyle w:val="ListParagraph"/>
-        <w:numPr>
-          <w:ilvl w:val="1"/>
-          <w:numId w:val="1"/>
-        </w:numPr>
-      </w:pPr>
-      <w:r>
-        <w:t>Also doesn’t work if the word ends with a dash</w:t>
-      </w:r>
-    </w:p>
-    <w:p/>
-    <w:p>
-      <w:r>
-        <w:t xml:space="preserve">Some </w:t>
-      </w:r>
-      <w:r>
-        <w:t xml:space="preserve">other </w:t>
-      </w:r>
-      <w:r>
-        <w:t>ideas</w:t>
-      </w:r>
-    </w:p>
-    <w:p>
-      <w:pPr>
-        <w:pStyle w:val="ListParagraph"/>
-        <w:numPr>
-          <w:ilvl w:val="0"/>
-          <w:numId w:val="1"/>
-        </w:numPr>
-      </w:pPr>
-      <w:proofErr w:type="gramStart"/>
-      <w:r>
-        <w:t>could</w:t>
-      </w:r>
-      <w:proofErr w:type="gramEnd"/>
-      <w:r>
-        <w:t xml:space="preserve"> also use a NP </w:t>
-      </w:r>
-      <w:proofErr w:type="spellStart"/>
-      <w:r>
-        <w:t>chunker</w:t>
-      </w:r>
-      <w:proofErr w:type="spellEnd"/>
-      <w:r>
-        <w:t xml:space="preserve"> as additional evidence for aspect term extraction</w:t>
-      </w:r>
-    </w:p>
-    <w:p>
-      <w:pPr>
-        <w:pStyle w:val="ListParagraph"/>
-        <w:numPr>
-          <w:ilvl w:val="0"/>
-          <w:numId w:val="1"/>
-        </w:numPr>
-      </w:pPr>
-      <w:proofErr w:type="gramStart"/>
-      <w:r>
-        <w:t>are</w:t>
-      </w:r>
-      <w:proofErr w:type="gramEnd"/>
-      <w:r>
-        <w:t xml:space="preserve"> verbs ever extracted? – </w:t>
-      </w:r>
-      <w:proofErr w:type="gramStart"/>
-      <w:r>
-        <w:t>could</w:t>
-      </w:r>
-      <w:proofErr w:type="gramEnd"/>
-      <w:r>
-        <w:t xml:space="preserve"> print out if we find one</w:t>
-      </w:r>
-    </w:p>
-    <w:p>
-      <w:pPr>
-        <w:pStyle w:val="ListParagraph"/>
-        <w:numPr>
-          <w:ilvl w:val="0"/>
-          <w:numId w:val="1"/>
-        </w:numPr>
-      </w:pPr>
-      <w:proofErr w:type="gramStart"/>
-      <w:r>
-        <w:t>what</w:t>
-      </w:r>
-      <w:proofErr w:type="gramEnd"/>
-      <w:r>
-        <w:t xml:space="preserve"> is </w:t>
-      </w:r>
-      <w:proofErr w:type="spellStart"/>
-      <w:r>
-        <w:t>apply_features</w:t>
-      </w:r>
-      <w:proofErr w:type="spellEnd"/>
-      <w:r>
-        <w:t xml:space="preserve"> – some kind of sparse data coding?</w:t>
-      </w:r>
-    </w:p>
-    <w:p>
-      <w:pPr>
-        <w:pStyle w:val="ListParagraph"/>
-        <w:numPr>
-          <w:ilvl w:val="0"/>
-          <w:numId w:val="1"/>
-        </w:numPr>
-      </w:pPr>
-      <w:proofErr w:type="gramStart"/>
-      <w:r>
         <w:t>add</w:t>
       </w:r>
       <w:proofErr w:type="gramEnd"/>
@@ -1093,7 +1133,12 @@
         </w:numPr>
       </w:pPr>
       <w:r>
-        <w:t>PMI between sentiment words and heads of aspect phrases?</w:t>
+        <w:t>PMI between sen</w:t>
+      </w:r>
+      <w:bookmarkStart w:id="0" w:name="_GoBack"/>
+      <w:bookmarkEnd w:id="0"/>
+      <w:r>
+        <w:t>timent words and heads of aspect phrases?</w:t>
       </w:r>
     </w:p>
     <w:p>
@@ -1424,27 +1469,38 @@
     <w:p/>
     <w:p>
       <w:r>
+        <w:t>Dependency parse notes</w:t>
+      </w:r>
+    </w:p>
+    <w:p>
+      <w:pPr>
+        <w:pStyle w:val="ListParagraph"/>
+        <w:numPr>
+          <w:ilvl w:val="0"/>
+          <w:numId w:val="1"/>
+        </w:numPr>
+      </w:pPr>
+      <w:proofErr w:type="gramStart"/>
+      <w:r>
+        <w:t>find</w:t>
+      </w:r>
+      <w:proofErr w:type="gramEnd"/>
+      <w:r>
+        <w:t xml:space="preserve"> the sentiment term that is closest to a given term</w:t>
+      </w:r>
+    </w:p>
+    <w:p>
+      <w:pPr>
+        <w:pStyle w:val="ListParagraph"/>
+        <w:numPr>
+          <w:ilvl w:val="0"/>
+          <w:numId w:val="1"/>
+        </w:numPr>
+      </w:pPr>
+    </w:p>
+    <w:p>
+      <w:r>
         <w:t>POS tagging notes:</w:t>
-      </w:r>
-    </w:p>
-    <w:p>
-      <w:pPr>
-        <w:pStyle w:val="ListParagraph"/>
-        <w:numPr>
-          <w:ilvl w:val="0"/>
-          <w:numId w:val="1"/>
-        </w:numPr>
-      </w:pPr>
-      <w:r>
-        <w:t xml:space="preserve">The </w:t>
-      </w:r>
-      <w:proofErr w:type="spellStart"/>
-      <w:r>
-        <w:t>create_exs</w:t>
-      </w:r>
-      <w:proofErr w:type="spellEnd"/>
-      <w:r>
-        <w:t xml:space="preserve"> method now assumes each aspect token appears only once in a given sentence, rather than worrying about which occurrence of the token actually is the aspect term if there are multiple ones. See next bullet for problems faced with dealing with both POS tagging and punctuation in finding the aspect terms (doable but messy!)</w:t>
       </w:r>
     </w:p>
     <w:p>
@@ -1692,553 +1748,734 @@
           <w:b/>
         </w:rPr>
       </w:pPr>
+      <w:proofErr w:type="gramStart"/>
       <w:r>
         <w:rPr>
           <w:b/>
         </w:rPr>
-        <w:t>Newer results that I do trust</w:t>
-      </w:r>
-    </w:p>
-    <w:p>
-      <w:pPr>
-        <w:pStyle w:val="ListParagraph"/>
-        <w:numPr>
-          <w:ilvl w:val="0"/>
-          <w:numId w:val="4"/>
-        </w:numPr>
-      </w:pPr>
-      <w:r>
-        <w:t xml:space="preserve">(3/16) our version of P/R/F with </w:t>
-      </w:r>
-      <w:proofErr w:type="spellStart"/>
-      <w:r>
-        <w:t>maxent</w:t>
-      </w:r>
-      <w:proofErr w:type="spellEnd"/>
-      <w:r>
-        <w:t xml:space="preserve"> and these features: 'word': word, '</w:t>
-      </w:r>
-      <w:proofErr w:type="spellStart"/>
-      <w:r>
-        <w:t>pos</w:t>
-      </w:r>
-      <w:proofErr w:type="spellEnd"/>
-      <w:r>
-        <w:t xml:space="preserve">': </w:t>
-      </w:r>
-      <w:proofErr w:type="spellStart"/>
-      <w:r>
-        <w:t>pos</w:t>
-      </w:r>
-      <w:proofErr w:type="spellEnd"/>
-      <w:r>
-        <w:t>, 'sentiment': sentiment,             '</w:t>
-      </w:r>
-      <w:proofErr w:type="spellStart"/>
-      <w:r>
-        <w:t>prevpos</w:t>
-      </w:r>
-      <w:proofErr w:type="spellEnd"/>
-      <w:r>
-        <w:t xml:space="preserve">': </w:t>
-      </w:r>
-      <w:proofErr w:type="spellStart"/>
-      <w:r>
-        <w:t>prevpos</w:t>
-      </w:r>
-      <w:proofErr w:type="spellEnd"/>
-      <w:r>
-        <w:t>, '</w:t>
-      </w:r>
-      <w:proofErr w:type="spellStart"/>
-      <w:r>
-        <w:t>prevtag</w:t>
-      </w:r>
-      <w:proofErr w:type="spellEnd"/>
-      <w:r>
-        <w:t xml:space="preserve">': </w:t>
-      </w:r>
-      <w:proofErr w:type="spellStart"/>
-      <w:r>
-        <w:t>prevtag</w:t>
-      </w:r>
-      <w:proofErr w:type="spellEnd"/>
-      <w:r>
-        <w:t>, '</w:t>
-      </w:r>
-      <w:proofErr w:type="spellStart"/>
-      <w:r>
-        <w:t>prev_sentiment</w:t>
-      </w:r>
-      <w:proofErr w:type="spellEnd"/>
-      <w:r>
-        <w:t xml:space="preserve">': </w:t>
-      </w:r>
-      <w:proofErr w:type="spellStart"/>
-      <w:r>
-        <w:t>prev_sentiment</w:t>
-      </w:r>
-      <w:proofErr w:type="spellEnd"/>
-      <w:r>
-        <w:t>,</w:t>
-      </w:r>
-    </w:p>
-    <w:p>
-      <w:r>
-        <w:t xml:space="preserve">            '</w:t>
-      </w:r>
-      <w:proofErr w:type="spellStart"/>
-      <w:proofErr w:type="gramStart"/>
-      <w:r>
-        <w:t>nextpos</w:t>
-      </w:r>
-      <w:proofErr w:type="spellEnd"/>
-      <w:r>
-        <w:t>'</w:t>
-      </w:r>
-      <w:proofErr w:type="gramEnd"/>
-      <w:r>
-        <w:t xml:space="preserve">: </w:t>
-      </w:r>
-      <w:proofErr w:type="spellStart"/>
-      <w:r>
-        <w:t>nextpos</w:t>
-      </w:r>
-      <w:proofErr w:type="spellEnd"/>
-      <w:r>
-        <w:t>, '</w:t>
-      </w:r>
-      <w:proofErr w:type="spellStart"/>
-      <w:r>
-        <w:t>next_sentiment</w:t>
-      </w:r>
-      <w:proofErr w:type="spellEnd"/>
-      <w:r>
-        <w:t xml:space="preserve">': </w:t>
-      </w:r>
-      <w:proofErr w:type="spellStart"/>
-      <w:r>
-        <w:t>next_sentiment</w:t>
-      </w:r>
-      <w:proofErr w:type="spellEnd"/>
-      <w:r>
-        <w:t>}</w:t>
-      </w:r>
-    </w:p>
-    <w:p>
-      <w:r>
-        <w:tab/>
-      </w:r>
-      <w:proofErr w:type="spellStart"/>
-      <w:proofErr w:type="gramStart"/>
-      <w:r>
-        <w:t>restaurant</w:t>
-      </w:r>
-      <w:proofErr w:type="gramEnd"/>
-      <w:r>
-        <w:t>_trial</w:t>
-      </w:r>
-      <w:proofErr w:type="spellEnd"/>
-      <w:r>
-        <w:t xml:space="preserve">: </w:t>
-      </w:r>
-      <w:proofErr w:type="spellStart"/>
-      <w:r>
-        <w:t>ave</w:t>
-      </w:r>
-      <w:proofErr w:type="spellEnd"/>
-      <w:r>
-        <w:t xml:space="preserve"> </w:t>
-      </w:r>
-      <w:proofErr w:type="spellStart"/>
-      <w:r>
-        <w:t>Prec</w:t>
-      </w:r>
-      <w:proofErr w:type="spellEnd"/>
-      <w:r>
-        <w:t>: 0.82, Rec: 0.74, F1: 0.78</w:t>
-      </w:r>
-    </w:p>
-    <w:p>
-      <w:proofErr w:type="gramStart"/>
-      <w:r>
-        <w:t>laptop</w:t>
-      </w:r>
-      <w:proofErr w:type="gramEnd"/>
-      <w:r>
-        <w:t xml:space="preserve"> trial: </w:t>
-      </w:r>
-      <w:proofErr w:type="spellStart"/>
-      <w:r>
-        <w:t>ave</w:t>
-      </w:r>
-      <w:proofErr w:type="spellEnd"/>
-      <w:r>
-        <w:t xml:space="preserve"> </w:t>
-      </w:r>
-      <w:proofErr w:type="spellStart"/>
-      <w:r>
-        <w:t>Prec</w:t>
-      </w:r>
-      <w:proofErr w:type="spellEnd"/>
-      <w:r>
-        <w:t>: 0.72, Rec: 0.62, F1: 0.66</w:t>
-      </w:r>
-      <w:r>
-        <w:t xml:space="preserve"> (more Unicode issues there?)</w:t>
-      </w:r>
-    </w:p>
-    <w:p/>
-    <w:p>
-      <w:pPr>
-        <w:pStyle w:val="ListParagraph"/>
-        <w:numPr>
-          <w:ilvl w:val="0"/>
-          <w:numId w:val="4"/>
-        </w:numPr>
-      </w:pPr>
-      <w:proofErr w:type="gramStart"/>
-      <w:r>
-        <w:t>testing</w:t>
-      </w:r>
-      <w:proofErr w:type="gramEnd"/>
-      <w:r>
-        <w:t xml:space="preserve"> on the training set for a 1000-example subset of laptop, gets .9/.85/.87 P/R/F1 results for the baseline of 3/19</w:t>
-      </w:r>
-    </w:p>
-    <w:p>
-      <w:pPr>
-        <w:pStyle w:val="ListParagraph"/>
-        <w:numPr>
-          <w:ilvl w:val="0"/>
-          <w:numId w:val="4"/>
-        </w:numPr>
-      </w:pPr>
-      <w:proofErr w:type="gramStart"/>
-      <w:r>
-        <w:t>same</w:t>
-      </w:r>
-      <w:proofErr w:type="gramEnd"/>
-      <w:r>
-        <w:t xml:space="preserve"> subset, </w:t>
-      </w:r>
-      <w:proofErr w:type="spellStart"/>
-      <w:r>
-        <w:t>Xval</w:t>
-      </w:r>
-      <w:proofErr w:type="spellEnd"/>
-      <w:r>
-        <w:t xml:space="preserve">: </w:t>
-      </w:r>
-      <w:proofErr w:type="spellStart"/>
-      <w:r>
-        <w:t>ave</w:t>
-      </w:r>
-      <w:proofErr w:type="spellEnd"/>
-      <w:r>
-        <w:t xml:space="preserve"> </w:t>
-      </w:r>
-      <w:proofErr w:type="spellStart"/>
-      <w:r>
-        <w:t>Prec</w:t>
-      </w:r>
-      <w:proofErr w:type="spellEnd"/>
-      <w:r>
-        <w:t>: 0.78, Rec: 0.41, F1: 0.54</w:t>
-      </w:r>
-    </w:p>
-    <w:p>
-      <w:pPr>
-        <w:pStyle w:val="ListParagraph"/>
-        <w:numPr>
-          <w:ilvl w:val="0"/>
-          <w:numId w:val="4"/>
-        </w:numPr>
-      </w:pPr>
-      <w:proofErr w:type="gramStart"/>
-      <w:r>
-        <w:t>adding</w:t>
-      </w:r>
-      <w:proofErr w:type="gramEnd"/>
-      <w:r>
-        <w:t xml:space="preserve"> </w:t>
-      </w:r>
-      <w:proofErr w:type="spellStart"/>
-      <w:r>
-        <w:t>unk</w:t>
-      </w:r>
-      <w:proofErr w:type="spellEnd"/>
-      <w:r>
-        <w:t xml:space="preserve"> handling to above: (running @ noon Wed)</w:t>
-      </w:r>
-      <w:r>
-        <w:t>:</w:t>
-      </w:r>
-      <w:r>
-        <w:t xml:space="preserve"> </w:t>
-      </w:r>
-      <w:proofErr w:type="spellStart"/>
-      <w:r>
-        <w:t>ave</w:t>
-      </w:r>
-      <w:proofErr w:type="spellEnd"/>
-      <w:r>
-        <w:t xml:space="preserve"> </w:t>
-      </w:r>
-      <w:proofErr w:type="spellStart"/>
-      <w:r>
-        <w:t>Prec</w:t>
-      </w:r>
-      <w:proofErr w:type="spellEnd"/>
-      <w:r>
-        <w:t>: 0.70, Rec: 0.38, F1: 0.49</w:t>
-      </w:r>
-      <w:r>
-        <w:t>; Okay, so much for that!</w:t>
-      </w:r>
-    </w:p>
-    <w:p>
-      <w:pPr>
-        <w:pStyle w:val="ListParagraph"/>
-        <w:numPr>
-          <w:ilvl w:val="0"/>
-          <w:numId w:val="4"/>
-        </w:numPr>
-      </w:pPr>
-    </w:p>
-    <w:p>
-      <w:pPr>
-        <w:pStyle w:val="ListParagraph"/>
-        <w:numPr>
-          <w:ilvl w:val="0"/>
-          <w:numId w:val="4"/>
-        </w:numPr>
-      </w:pPr>
-      <w:r>
-        <w:t xml:space="preserve">The </w:t>
-      </w:r>
-      <w:proofErr w:type="spellStart"/>
-      <w:r>
-        <w:t>semeval_base</w:t>
-      </w:r>
-      <w:proofErr w:type="spellEnd"/>
-      <w:r>
-        <w:t xml:space="preserve"> gets </w:t>
-      </w:r>
-      <w:r>
-        <w:t>P = 0.401709 -- R = 0.381339 -- F1 = 0.391259 (#correct: 188, #retrieved: 468, #relevant: 493)</w:t>
-      </w:r>
-      <w:r>
-        <w:t xml:space="preserve"> on laptops &amp; </w:t>
-      </w:r>
-      <w:r>
-        <w:t>P = 0.539118 -- R = 0.514247 -- F1 = 0.526389 (#correct: 379, #retrieved: 703, #relevant: 737)</w:t>
-      </w:r>
-      <w:r>
-        <w:t xml:space="preserve"> on restaurants</w:t>
-      </w:r>
-    </w:p>
-    <w:p/>
-    <w:p>
-      <w:pPr>
+        <w:t>results</w:t>
+      </w:r>
+      <w:proofErr w:type="gramEnd"/>
+      <w:r>
         <w:rPr>
           <w:b/>
         </w:rPr>
-      </w:pPr>
-      <w:r>
-        <w:rPr>
-          <w:b/>
-        </w:rPr>
-        <w:t xml:space="preserve">Try train and test on the trial data first to see how it works. </w:t>
-      </w:r>
-      <w:r>
-        <w:rPr>
-          <w:b/>
-        </w:rPr>
-        <w:t>(</w:t>
-      </w:r>
-      <w:proofErr w:type="gramStart"/>
-      <w:r>
-        <w:rPr>
-          <w:b/>
-        </w:rPr>
-        <w:t>don’t</w:t>
-      </w:r>
-      <w:proofErr w:type="gramEnd"/>
-      <w:r>
-        <w:rPr>
-          <w:b/>
-        </w:rPr>
-        <w:t xml:space="preserve"> trust these scores anymore as of 3/</w:t>
-      </w:r>
-      <w:r>
-        <w:rPr>
-          <w:b/>
-        </w:rPr>
-        <w:t>11)</w:t>
+        <w:t xml:space="preserve"> </w:t>
+      </w:r>
+    </w:p>
+    <w:p>
+      <w:pPr>
+        <w:pStyle w:val="ListParagraph"/>
+        <w:numPr>
+          <w:ilvl w:val="0"/>
+          <w:numId w:val="4"/>
+        </w:numPr>
+      </w:pPr>
+      <w:r>
+        <w:t>Hmm R/P</w:t>
+      </w:r>
+      <w:r>
+        <w:t xml:space="preserve"> on 500 sentence subset of laptop:</w:t>
+      </w:r>
+    </w:p>
+    <w:p>
+      <w:pPr>
+        <w:pStyle w:val="ListParagraph"/>
+        <w:numPr>
+          <w:ilvl w:val="1"/>
+          <w:numId w:val="4"/>
+        </w:numPr>
+      </w:pPr>
+      <w:proofErr w:type="gramStart"/>
+      <w:r>
+        <w:t>with</w:t>
+      </w:r>
+      <w:proofErr w:type="gramEnd"/>
+      <w:r>
+        <w:t xml:space="preserve"> just </w:t>
+      </w:r>
+      <w:proofErr w:type="spellStart"/>
+      <w:r>
+        <w:t>pos</w:t>
+      </w:r>
+      <w:proofErr w:type="spellEnd"/>
+      <w:r>
+        <w:t xml:space="preserve"> tags as features: .03 / .5</w:t>
+      </w:r>
+    </w:p>
+    <w:p>
+      <w:pPr>
+        <w:pStyle w:val="ListParagraph"/>
+        <w:numPr>
+          <w:ilvl w:val="1"/>
+          <w:numId w:val="4"/>
+        </w:numPr>
+      </w:pPr>
+      <w:proofErr w:type="gramStart"/>
+      <w:r>
+        <w:t>with</w:t>
+      </w:r>
+      <w:proofErr w:type="gramEnd"/>
+      <w:r>
+        <w:t xml:space="preserve"> </w:t>
+      </w:r>
+      <w:proofErr w:type="spellStart"/>
+      <w:r>
+        <w:t>wd+pos</w:t>
+      </w:r>
+      <w:proofErr w:type="spellEnd"/>
+      <w:r>
+        <w:t>: .08/.75</w:t>
+      </w:r>
+    </w:p>
+    <w:p>
+      <w:pPr>
+        <w:pStyle w:val="ListParagraph"/>
+        <w:numPr>
+          <w:ilvl w:val="1"/>
+          <w:numId w:val="4"/>
+        </w:numPr>
+      </w:pPr>
+      <w:proofErr w:type="gramStart"/>
+      <w:r>
+        <w:t>with</w:t>
+      </w:r>
+      <w:proofErr w:type="gramEnd"/>
+      <w:r>
+        <w:t xml:space="preserve"> </w:t>
+      </w:r>
+      <w:proofErr w:type="spellStart"/>
+      <w:r>
+        <w:t>stemmedWd+pos</w:t>
+      </w:r>
+      <w:proofErr w:type="spellEnd"/>
+      <w:r>
+        <w:t>: .16 / .86</w:t>
+      </w:r>
+    </w:p>
+    <w:p>
+      <w:pPr>
+        <w:pStyle w:val="ListParagraph"/>
+        <w:numPr>
+          <w:ilvl w:val="1"/>
+          <w:numId w:val="4"/>
+        </w:numPr>
+      </w:pPr>
+      <w:proofErr w:type="gramStart"/>
+      <w:r>
+        <w:t>just</w:t>
+      </w:r>
+      <w:proofErr w:type="gramEnd"/>
+      <w:r>
+        <w:t xml:space="preserve"> </w:t>
+      </w:r>
+      <w:proofErr w:type="spellStart"/>
+      <w:r>
+        <w:t>stemmedWd</w:t>
+      </w:r>
+      <w:proofErr w:type="spellEnd"/>
+      <w:r>
+        <w:t>, no POS: .32, .86</w:t>
+      </w:r>
+    </w:p>
+    <w:p>
+      <w:pPr>
+        <w:pStyle w:val="ListParagraph"/>
+        <w:numPr>
+          <w:ilvl w:val="0"/>
+          <w:numId w:val="4"/>
+        </w:numPr>
+      </w:pPr>
+      <w:r>
+        <w:t xml:space="preserve">(3/16) our version of P/R/F with </w:t>
+      </w:r>
+      <w:proofErr w:type="spellStart"/>
+      <w:r>
+        <w:t>maxent</w:t>
+      </w:r>
+      <w:proofErr w:type="spellEnd"/>
+      <w:r>
+        <w:t xml:space="preserve"> and these features: 'word': word, '</w:t>
+      </w:r>
+      <w:proofErr w:type="spellStart"/>
+      <w:r>
+        <w:t>pos</w:t>
+      </w:r>
+      <w:proofErr w:type="spellEnd"/>
+      <w:r>
+        <w:t xml:space="preserve">': </w:t>
+      </w:r>
+      <w:proofErr w:type="spellStart"/>
+      <w:r>
+        <w:t>pos</w:t>
+      </w:r>
+      <w:proofErr w:type="spellEnd"/>
+      <w:r>
+        <w:t>, 'sentiment': sentiment,             '</w:t>
+      </w:r>
+      <w:proofErr w:type="spellStart"/>
+      <w:r>
+        <w:t>prevpos</w:t>
+      </w:r>
+      <w:proofErr w:type="spellEnd"/>
+      <w:r>
+        <w:t xml:space="preserve">': </w:t>
+      </w:r>
+      <w:proofErr w:type="spellStart"/>
+      <w:r>
+        <w:t>prevpos</w:t>
+      </w:r>
+      <w:proofErr w:type="spellEnd"/>
+      <w:r>
+        <w:t>, '</w:t>
+      </w:r>
+      <w:proofErr w:type="spellStart"/>
+      <w:r>
+        <w:t>prevtag</w:t>
+      </w:r>
+      <w:proofErr w:type="spellEnd"/>
+      <w:r>
+        <w:t xml:space="preserve">': </w:t>
+      </w:r>
+      <w:proofErr w:type="spellStart"/>
+      <w:r>
+        <w:t>prevtag</w:t>
+      </w:r>
+      <w:proofErr w:type="spellEnd"/>
+      <w:r>
+        <w:t>, '</w:t>
+      </w:r>
+      <w:proofErr w:type="spellStart"/>
+      <w:r>
+        <w:t>prev_sentiment</w:t>
+      </w:r>
+      <w:proofErr w:type="spellEnd"/>
+      <w:r>
+        <w:t xml:space="preserve">': </w:t>
+      </w:r>
+      <w:proofErr w:type="spellStart"/>
+      <w:r>
+        <w:t>prev_sentiment</w:t>
+      </w:r>
+      <w:proofErr w:type="spellEnd"/>
+      <w:r>
+        <w:t>,</w:t>
+      </w:r>
+    </w:p>
+    <w:p>
+      <w:r>
+        <w:t xml:space="preserve">            '</w:t>
+      </w:r>
+      <w:proofErr w:type="spellStart"/>
+      <w:proofErr w:type="gramStart"/>
+      <w:r>
+        <w:t>nextpos</w:t>
+      </w:r>
+      <w:proofErr w:type="spellEnd"/>
+      <w:r>
+        <w:t>'</w:t>
+      </w:r>
+      <w:proofErr w:type="gramEnd"/>
+      <w:r>
+        <w:t xml:space="preserve">: </w:t>
+      </w:r>
+      <w:proofErr w:type="spellStart"/>
+      <w:r>
+        <w:t>nextpos</w:t>
+      </w:r>
+      <w:proofErr w:type="spellEnd"/>
+      <w:r>
+        <w:t>, '</w:t>
+      </w:r>
+      <w:proofErr w:type="spellStart"/>
+      <w:r>
+        <w:t>next_sentiment</w:t>
+      </w:r>
+      <w:proofErr w:type="spellEnd"/>
+      <w:r>
+        <w:t xml:space="preserve">': </w:t>
+      </w:r>
+      <w:proofErr w:type="spellStart"/>
+      <w:r>
+        <w:t>next_sentiment</w:t>
+      </w:r>
+      <w:proofErr w:type="spellEnd"/>
+      <w:r>
+        <w:t>}</w:t>
+      </w:r>
+    </w:p>
+    <w:p>
+      <w:r>
+        <w:tab/>
+      </w:r>
+      <w:proofErr w:type="spellStart"/>
+      <w:proofErr w:type="gramStart"/>
+      <w:r>
+        <w:t>restaurant</w:t>
+      </w:r>
+      <w:proofErr w:type="gramEnd"/>
+      <w:r>
+        <w:t>_trial</w:t>
+      </w:r>
+      <w:proofErr w:type="spellEnd"/>
+      <w:r>
+        <w:t xml:space="preserve">: </w:t>
+      </w:r>
+      <w:proofErr w:type="spellStart"/>
+      <w:r>
+        <w:t>ave</w:t>
+      </w:r>
+      <w:proofErr w:type="spellEnd"/>
+      <w:r>
+        <w:t xml:space="preserve"> </w:t>
+      </w:r>
+      <w:proofErr w:type="spellStart"/>
+      <w:r>
+        <w:t>Prec</w:t>
+      </w:r>
+      <w:proofErr w:type="spellEnd"/>
+      <w:r>
+        <w:t>: 0.82, Rec: 0.74, F1: 0.78</w:t>
+      </w:r>
+    </w:p>
+    <w:p>
+      <w:proofErr w:type="gramStart"/>
+      <w:r>
+        <w:t>laptop</w:t>
+      </w:r>
+      <w:proofErr w:type="gramEnd"/>
+      <w:r>
+        <w:t xml:space="preserve"> trial: </w:t>
+      </w:r>
+      <w:proofErr w:type="spellStart"/>
+      <w:r>
+        <w:t>ave</w:t>
+      </w:r>
+      <w:proofErr w:type="spellEnd"/>
+      <w:r>
+        <w:t xml:space="preserve"> </w:t>
+      </w:r>
+      <w:proofErr w:type="spellStart"/>
+      <w:r>
+        <w:t>Prec</w:t>
+      </w:r>
+      <w:proofErr w:type="spellEnd"/>
+      <w:r>
+        <w:t>: 0.72, Rec: 0.62, F1: 0.66</w:t>
+      </w:r>
+      <w:r>
+        <w:t xml:space="preserve"> (more Unicode issues there?)</w:t>
       </w:r>
     </w:p>
     <w:p/>
     <w:p>
-      <w:proofErr w:type="spellStart"/>
-      <w:r>
-        <w:t>ChunkParse</w:t>
-      </w:r>
-      <w:proofErr w:type="spellEnd"/>
-      <w:r>
-        <w:t xml:space="preserve"> score o</w:t>
-      </w:r>
-      <w:r>
-        <w:t>n restaurants-trial 80/20 split with no POS tagging (~2/23)</w:t>
-      </w:r>
-    </w:p>
-    <w:p>
-      <w:r>
-        <w:t xml:space="preserve">    IOB Accuracy:  89.0%</w:t>
-      </w:r>
-    </w:p>
-    <w:p>
-      <w:r>
-        <w:t xml:space="preserve">    Precision:     75.0%</w:t>
-      </w:r>
-    </w:p>
-    <w:p>
-      <w:r>
-        <w:t xml:space="preserve">    Recall:        24.0%</w:t>
-      </w:r>
-    </w:p>
-    <w:p>
-      <w:r>
-        <w:t xml:space="preserve">    F-Measure:     36.4%</w:t>
+      <w:r>
+        <w:t>3/19, 'word': word, '</w:t>
+      </w:r>
+      <w:proofErr w:type="spellStart"/>
+      <w:r>
+        <w:t>pos</w:t>
+      </w:r>
+      <w:proofErr w:type="spellEnd"/>
+      <w:r>
+        <w:t xml:space="preserve">': </w:t>
+      </w:r>
+      <w:proofErr w:type="spellStart"/>
+      <w:r>
+        <w:t>pos</w:t>
+      </w:r>
+      <w:proofErr w:type="spellEnd"/>
+      <w:r>
+        <w:t>, 'sentiment': sentiment, '</w:t>
+      </w:r>
+      <w:proofErr w:type="spellStart"/>
+      <w:r>
+        <w:t>obj</w:t>
+      </w:r>
+      <w:proofErr w:type="spellEnd"/>
+      <w:r>
+        <w:t>': objectivity,</w:t>
+      </w:r>
+    </w:p>
+    <w:p>
+      <w:r>
+        <w:t xml:space="preserve">            '</w:t>
+      </w:r>
+      <w:proofErr w:type="spellStart"/>
+      <w:proofErr w:type="gramStart"/>
+      <w:r>
+        <w:t>prevw</w:t>
+      </w:r>
+      <w:proofErr w:type="spellEnd"/>
+      <w:r>
+        <w:t>'</w:t>
+      </w:r>
+      <w:proofErr w:type="gramEnd"/>
+      <w:r>
+        <w:t xml:space="preserve">: </w:t>
+      </w:r>
+      <w:proofErr w:type="spellStart"/>
+      <w:r>
+        <w:t>prevw</w:t>
+      </w:r>
+      <w:proofErr w:type="spellEnd"/>
+      <w:r>
+        <w:t>, '</w:t>
+      </w:r>
+      <w:proofErr w:type="spellStart"/>
+      <w:r>
+        <w:t>prevpos</w:t>
+      </w:r>
+      <w:proofErr w:type="spellEnd"/>
+      <w:r>
+        <w:t xml:space="preserve">': </w:t>
+      </w:r>
+      <w:proofErr w:type="spellStart"/>
+      <w:r>
+        <w:t>prevpos</w:t>
+      </w:r>
+      <w:proofErr w:type="spellEnd"/>
+      <w:r>
+        <w:t>, '</w:t>
+      </w:r>
+      <w:proofErr w:type="spellStart"/>
+      <w:r>
+        <w:t>prevtag</w:t>
+      </w:r>
+      <w:proofErr w:type="spellEnd"/>
+      <w:r>
+        <w:t xml:space="preserve">': </w:t>
+      </w:r>
+      <w:proofErr w:type="spellStart"/>
+      <w:r>
+        <w:t>prevtag</w:t>
+      </w:r>
+      <w:proofErr w:type="spellEnd"/>
+      <w:r>
+        <w:t>, '</w:t>
+      </w:r>
+      <w:proofErr w:type="spellStart"/>
+      <w:r>
+        <w:t>prev_sentiment</w:t>
+      </w:r>
+      <w:proofErr w:type="spellEnd"/>
+      <w:r>
+        <w:t xml:space="preserve">': </w:t>
+      </w:r>
+      <w:proofErr w:type="spellStart"/>
+      <w:r>
+        <w:t>prev_sentiment</w:t>
+      </w:r>
+      <w:proofErr w:type="spellEnd"/>
+      <w:r>
+        <w:t>, '</w:t>
+      </w:r>
+      <w:proofErr w:type="spellStart"/>
+      <w:r>
+        <w:t>prev_obj</w:t>
+      </w:r>
+      <w:proofErr w:type="spellEnd"/>
+      <w:r>
+        <w:t xml:space="preserve">': </w:t>
+      </w:r>
+      <w:proofErr w:type="spellStart"/>
+      <w:r>
+        <w:t>prev_obj</w:t>
+      </w:r>
+      <w:proofErr w:type="spellEnd"/>
+      <w:r>
+        <w:t>,</w:t>
+      </w:r>
+    </w:p>
+    <w:p>
+      <w:r>
+        <w:t xml:space="preserve">            '</w:t>
+      </w:r>
+      <w:proofErr w:type="spellStart"/>
+      <w:proofErr w:type="gramStart"/>
+      <w:r>
+        <w:t>nextw</w:t>
+      </w:r>
+      <w:proofErr w:type="spellEnd"/>
+      <w:r>
+        <w:t>'</w:t>
+      </w:r>
+      <w:proofErr w:type="gramEnd"/>
+      <w:r>
+        <w:t xml:space="preserve">: </w:t>
+      </w:r>
+      <w:proofErr w:type="spellStart"/>
+      <w:r>
+        <w:t>nextw</w:t>
+      </w:r>
+      <w:proofErr w:type="spellEnd"/>
+      <w:r>
+        <w:t>, '</w:t>
+      </w:r>
+      <w:proofErr w:type="spellStart"/>
+      <w:r>
+        <w:t>nextpos</w:t>
+      </w:r>
+      <w:proofErr w:type="spellEnd"/>
+      <w:r>
+        <w:t xml:space="preserve">': </w:t>
+      </w:r>
+      <w:proofErr w:type="spellStart"/>
+      <w:r>
+        <w:t>nextpos</w:t>
+      </w:r>
+      <w:proofErr w:type="spellEnd"/>
+      <w:r>
+        <w:t>, '</w:t>
+      </w:r>
+      <w:proofErr w:type="spellStart"/>
+      <w:r>
+        <w:t>next_sentiment</w:t>
+      </w:r>
+      <w:proofErr w:type="spellEnd"/>
+      <w:r>
+        <w:t xml:space="preserve">': </w:t>
+      </w:r>
+      <w:proofErr w:type="spellStart"/>
+      <w:r>
+        <w:t>next_sentiment</w:t>
+      </w:r>
+      <w:proofErr w:type="spellEnd"/>
+      <w:r>
+        <w:t>, '</w:t>
+      </w:r>
+      <w:proofErr w:type="spellStart"/>
+      <w:r>
+        <w:t>next_obj</w:t>
+      </w:r>
+      <w:proofErr w:type="spellEnd"/>
+      <w:r>
+        <w:t xml:space="preserve">': </w:t>
+      </w:r>
+      <w:proofErr w:type="spellStart"/>
+      <w:r>
+        <w:t>next_obj</w:t>
+      </w:r>
+      <w:proofErr w:type="spellEnd"/>
+      <w:r>
+        <w:t>}</w:t>
       </w:r>
     </w:p>
     <w:p/>
     <w:p>
       <w:r>
-        <w:t>Added POS tags, 3/1: Slightly hurts precision but awesome</w:t>
-      </w:r>
-      <w:r>
-        <w:t xml:space="preserve"> (in comparison to </w:t>
-      </w:r>
-      <w:proofErr w:type="spellStart"/>
-      <w:r>
-        <w:t>prev</w:t>
-      </w:r>
-      <w:proofErr w:type="spellEnd"/>
-      <w:r>
-        <w:t>)</w:t>
-      </w:r>
-      <w:r>
-        <w:t xml:space="preserve"> on recall</w:t>
-      </w:r>
-      <w:r>
-        <w:t xml:space="preserve"> – makes sense, can incorporate syntax info</w:t>
-      </w:r>
-    </w:p>
-    <w:p>
-      <w:r>
-        <w:t>IOB Accuracy:  91.7%</w:t>
-      </w:r>
-    </w:p>
-    <w:p>
-      <w:r>
-        <w:t xml:space="preserve">    Precision:     73.3%</w:t>
-      </w:r>
-    </w:p>
-    <w:p>
-      <w:r>
-        <w:t xml:space="preserve">    Recall:        44.0%</w:t>
-      </w:r>
-    </w:p>
-    <w:p>
-      <w:r>
-        <w:t xml:space="preserve">    F-Measure:     55.0%</w:t>
+        <w:t xml:space="preserve">After fixing Unicode issues, above features, laptop: </w:t>
+      </w:r>
+      <w:proofErr w:type="spellStart"/>
+      <w:r>
+        <w:t>ave</w:t>
+      </w:r>
+      <w:proofErr w:type="spellEnd"/>
+      <w:r>
+        <w:t xml:space="preserve"> </w:t>
+      </w:r>
+      <w:proofErr w:type="spellStart"/>
+      <w:r>
+        <w:t>Prec</w:t>
+      </w:r>
+      <w:proofErr w:type="spellEnd"/>
+      <w:r>
+        <w:t>: 0.77, Rec: 0.53, F1: 0.63</w:t>
+      </w:r>
+    </w:p>
+    <w:p>
+      <w:r>
+        <w:t xml:space="preserve">Restaurant: </w:t>
+      </w:r>
+      <w:proofErr w:type="spellStart"/>
+      <w:r>
+        <w:t>ave</w:t>
+      </w:r>
+      <w:proofErr w:type="spellEnd"/>
+      <w:r>
+        <w:t xml:space="preserve"> </w:t>
+      </w:r>
+      <w:proofErr w:type="spellStart"/>
+      <w:r>
+        <w:t>Prec</w:t>
+      </w:r>
+      <w:proofErr w:type="spellEnd"/>
+      <w:r>
+        <w:t>: 0.82, Rec: 0.69, F1: 0.75</w:t>
+      </w:r>
+    </w:p>
+    <w:p>
+      <w:r>
+        <w:t>Now running with turning on stemming:</w:t>
+      </w:r>
+    </w:p>
+    <w:p>
+      <w:proofErr w:type="spellStart"/>
+      <w:proofErr w:type="gramStart"/>
+      <w:r>
+        <w:t>ave</w:t>
+      </w:r>
+      <w:proofErr w:type="spellEnd"/>
+      <w:proofErr w:type="gramEnd"/>
+      <w:r>
+        <w:t xml:space="preserve"> </w:t>
+      </w:r>
+      <w:proofErr w:type="spellStart"/>
+      <w:r>
+        <w:t>Prec</w:t>
+      </w:r>
+      <w:proofErr w:type="spellEnd"/>
+      <w:r>
+        <w:t>: 0.82, Rec: 0.69, F1: 0.75</w:t>
+      </w:r>
+      <w:r>
+        <w:t xml:space="preserve"> (no difference but I believe it kicked in)</w:t>
       </w:r>
     </w:p>
     <w:p/>
     <w:p>
       <w:r>
-        <w:t>Adding sentiment dictionary: helps precision quite a bit while hurting recall and F-measure:</w:t>
-      </w:r>
-    </w:p>
-    <w:p>
-      <w:r>
-        <w:t xml:space="preserve">    IOB Accuracy:  91.4%</w:t>
-      </w:r>
-    </w:p>
-    <w:p>
-      <w:r>
-        <w:t xml:space="preserve">    Precision:     83.3%</w:t>
-      </w:r>
-    </w:p>
-    <w:p>
-      <w:r>
-        <w:t xml:space="preserve">    Recall:        40.0%</w:t>
-      </w:r>
-    </w:p>
-    <w:p>
-      <w:r>
-        <w:t xml:space="preserve">    F-Measure:     54.1%</w:t>
-      </w:r>
-    </w:p>
-    <w:p/>
-    <w:p>
-      <w:r>
-        <w:t>HMM tagger, basic using both w/</w:t>
-      </w:r>
-      <w:proofErr w:type="spellStart"/>
-      <w:r>
-        <w:t>pos</w:t>
-      </w:r>
-      <w:proofErr w:type="spellEnd"/>
-      <w:r>
-        <w:t xml:space="preserve"> (crazy, but…), gets:</w:t>
-      </w:r>
-    </w:p>
-    <w:p>
-      <w:r>
-        <w:t>IOB Accuracy:  90.7%</w:t>
-      </w:r>
-    </w:p>
-    <w:p>
-      <w:r>
-        <w:t xml:space="preserve">    Precision:    100.0%</w:t>
-      </w:r>
-    </w:p>
-    <w:p>
-      <w:r>
-        <w:t xml:space="preserve">    Recall:        16.7%</w:t>
-      </w:r>
-    </w:p>
-    <w:p>
-      <w:r>
-        <w:t xml:space="preserve">    F-Measure:     28.6%</w:t>
-      </w:r>
-    </w:p>
-    <w:p/>
-    <w:p>
-      <w:r>
-        <w:t>Took out words:</w:t>
-      </w:r>
-    </w:p>
-    <w:p>
-      <w:r>
-        <w:t>IOB Accuracy:  86.6%</w:t>
-      </w:r>
-    </w:p>
-    <w:p>
-      <w:r>
-        <w:t xml:space="preserve">    Precision:     31.6%</w:t>
-      </w:r>
-    </w:p>
-    <w:p>
-      <w:r>
-        <w:t xml:space="preserve">    Recall:        25.0%</w:t>
-      </w:r>
-    </w:p>
-    <w:p>
-      <w:r>
-        <w:t xml:space="preserve">    F-Measure:     27.9%</w:t>
+        <w:t>Before Unicode fix:</w:t>
+      </w:r>
+    </w:p>
+    <w:p>
+      <w:pPr>
+        <w:pStyle w:val="ListParagraph"/>
+        <w:numPr>
+          <w:ilvl w:val="0"/>
+          <w:numId w:val="4"/>
+        </w:numPr>
+      </w:pPr>
+      <w:proofErr w:type="gramStart"/>
+      <w:r>
+        <w:t>testing</w:t>
+      </w:r>
+      <w:proofErr w:type="gramEnd"/>
+      <w:r>
+        <w:t xml:space="preserve"> on the training set for a 1000-example subset of laptop, gets .9/.85/.87 P/R/F1 results for the baseline of 3/19</w:t>
+      </w:r>
+    </w:p>
+    <w:p>
+      <w:pPr>
+        <w:pStyle w:val="ListParagraph"/>
+        <w:numPr>
+          <w:ilvl w:val="0"/>
+          <w:numId w:val="4"/>
+        </w:numPr>
+      </w:pPr>
+      <w:proofErr w:type="gramStart"/>
+      <w:r>
+        <w:t>same</w:t>
+      </w:r>
+      <w:proofErr w:type="gramEnd"/>
+      <w:r>
+        <w:t xml:space="preserve"> subset, </w:t>
+      </w:r>
+      <w:proofErr w:type="spellStart"/>
+      <w:r>
+        <w:t>Xval</w:t>
+      </w:r>
+      <w:proofErr w:type="spellEnd"/>
+      <w:r>
+        <w:t xml:space="preserve">: </w:t>
+      </w:r>
+      <w:proofErr w:type="spellStart"/>
+      <w:r>
+        <w:t>ave</w:t>
+      </w:r>
+      <w:proofErr w:type="spellEnd"/>
+      <w:r>
+        <w:t xml:space="preserve"> </w:t>
+      </w:r>
+      <w:proofErr w:type="spellStart"/>
+      <w:r>
+        <w:t>Prec</w:t>
+      </w:r>
+      <w:proofErr w:type="spellEnd"/>
+      <w:r>
+        <w:t>: 0.78, Rec: 0.41, F1: 0.54</w:t>
+      </w:r>
+    </w:p>
+    <w:p>
+      <w:pPr>
+        <w:pStyle w:val="ListParagraph"/>
+        <w:numPr>
+          <w:ilvl w:val="0"/>
+          <w:numId w:val="4"/>
+        </w:numPr>
+      </w:pPr>
+      <w:proofErr w:type="gramStart"/>
+      <w:r>
+        <w:t>adding</w:t>
+      </w:r>
+      <w:proofErr w:type="gramEnd"/>
+      <w:r>
+        <w:t xml:space="preserve"> </w:t>
+      </w:r>
+      <w:proofErr w:type="spellStart"/>
+      <w:r>
+        <w:t>unk</w:t>
+      </w:r>
+      <w:proofErr w:type="spellEnd"/>
+      <w:r>
+        <w:t xml:space="preserve"> handling to above: (running @ noon Wed)</w:t>
+      </w:r>
+      <w:r>
+        <w:t>:</w:t>
+      </w:r>
+      <w:r>
+        <w:t xml:space="preserve"> </w:t>
+      </w:r>
+      <w:proofErr w:type="spellStart"/>
+      <w:r>
+        <w:t>ave</w:t>
+      </w:r>
+      <w:proofErr w:type="spellEnd"/>
+      <w:r>
+        <w:t xml:space="preserve"> </w:t>
+      </w:r>
+      <w:proofErr w:type="spellStart"/>
+      <w:r>
+        <w:t>Prec</w:t>
+      </w:r>
+      <w:proofErr w:type="spellEnd"/>
+      <w:r>
+        <w:t>: 0.70, Rec: 0.38, F1: 0.49</w:t>
+      </w:r>
+      <w:r>
+        <w:t>; Okay, so much for that!</w:t>
+      </w:r>
+    </w:p>
+    <w:p>
+      <w:pPr>
+        <w:pStyle w:val="ListParagraph"/>
+        <w:numPr>
+          <w:ilvl w:val="0"/>
+          <w:numId w:val="4"/>
+        </w:numPr>
+      </w:pPr>
+      <w:r>
+        <w:t xml:space="preserve">The </w:t>
+      </w:r>
+      <w:proofErr w:type="spellStart"/>
+      <w:r>
+        <w:t>semeval_base</w:t>
+      </w:r>
+      <w:proofErr w:type="spellEnd"/>
+      <w:r>
+        <w:t xml:space="preserve"> gets </w:t>
+      </w:r>
+      <w:r>
+        <w:t>P = 0.401709 -- R = 0.381339 -- F1 = 0.391259 (#correct: 188, #retrieved: 468, #relevant: 493)</w:t>
+      </w:r>
+      <w:r>
+        <w:t xml:space="preserve"> on laptops &amp; </w:t>
+      </w:r>
+      <w:r>
+        <w:t>P = 0.539118 -- R = 0.514247 -- F1 = 0.526389 (#correct: 379, #retrieved: 703, #relevant: 737)</w:t>
+      </w:r>
+      <w:r>
+        <w:t xml:space="preserve"> on restaurants</w:t>
       </w:r>
     </w:p>
     <w:p/>
@@ -2357,7 +2594,7 @@
     </w:p>
     <w:sectPr>
       <w:pgSz w:w="12240" w:h="15840"/>
-      <w:pgMar w:top="1440" w:right="1800" w:bottom="1440" w:left="1800" w:header="720" w:footer="720" w:gutter="0"/>
+      <w:pgMar w:top="720" w:right="720" w:bottom="720" w:left="720" w:header="720" w:footer="720" w:gutter="0"/>
       <w:cols w:space="720"/>
       <w:docGrid w:linePitch="360"/>
     </w:sectPr>
@@ -2421,7 +2658,7 @@
         <w:rFonts w:ascii="Symbol" w:hAnsi="Symbol" w:hint="default"/>
       </w:rPr>
     </w:lvl>
-    <w:lvl w:ilvl="1" w:tplc="04090003" w:tentative="1">
+    <w:lvl w:ilvl="1" w:tplc="04090003">
       <w:start w:val="1"/>
       <w:numFmt w:val="bullet"/>
       <w:lvlText w:val="o"/>
@@ -3161,6 +3398,18 @@
       <w:szCs w:val="22"/>
     </w:rPr>
   </w:style>
+  <w:style w:type="character" w:styleId="FollowedHyperlink">
+    <w:name w:val="FollowedHyperlink"/>
+    <w:basedOn w:val="DefaultParagraphFont"/>
+    <w:uiPriority w:val="99"/>
+    <w:semiHidden/>
+    <w:unhideWhenUsed/>
+    <w:rsid w:val="001D4DAE"/>
+    <w:rPr>
+      <w:color w:val="800080" w:themeColor="followedHyperlink"/>
+      <w:u w:val="single"/>
+    </w:rPr>
+  </w:style>
 </w:styles>
 </file>
 
@@ -3451,6 +3700,18 @@
       <w:rFonts w:eastAsiaTheme="minorHAnsi"/>
       <w:sz w:val="22"/>
       <w:szCs w:val="22"/>
+    </w:rPr>
+  </w:style>
+  <w:style w:type="character" w:styleId="FollowedHyperlink">
+    <w:name w:val="FollowedHyperlink"/>
+    <w:basedOn w:val="DefaultParagraphFont"/>
+    <w:uiPriority w:val="99"/>
+    <w:semiHidden/>
+    <w:unhideWhenUsed/>
+    <w:rsid w:val="001D4DAE"/>
+    <w:rPr>
+      <w:color w:val="800080" w:themeColor="followedHyperlink"/>
+      <w:u w:val="single"/>
     </w:rPr>
   </w:style>
 </w:styles>

</xml_diff>

<commit_message>
Logging the version for workshop submits
(Forgot to do this at time of contest, only change since then is
addition of trying BO instead of IBO tags, but that is easily switched
on/off. Prior commit was probably close enough, except SVM was turned
on.
</commit_message>
<xml_diff>
--- a/TODO.docx
+++ b/TODO.docx
@@ -1092,6 +1092,102 @@
       <w:r>
         <w:t>Rest: P: .78, R: .64, F: .707</w:t>
       </w:r>
+    </w:p>
+    <w:p>
+      <w:pPr>
+        <w:pStyle w:val="ListParagraph"/>
+        <w:numPr>
+          <w:ilvl w:val="1"/>
+          <w:numId w:val="5"/>
+        </w:numPr>
+        <w:rPr>
+          <w:b/>
+        </w:rPr>
+      </w:pPr>
+      <w:r>
+        <w:t xml:space="preserve">Restaurant XVal best results (5-fold): </w:t>
+      </w:r>
+    </w:p>
+    <w:p>
+      <w:pPr>
+        <w:pStyle w:val="ListParagraph"/>
+        <w:numPr>
+          <w:ilvl w:val="2"/>
+          <w:numId w:val="5"/>
+        </w:numPr>
+        <w:rPr>
+          <w:b/>
+        </w:rPr>
+      </w:pPr>
+      <w:r>
+        <w:rPr>
+          <w:b/>
+        </w:rPr>
+        <w:t>ave Prec: 0.82, Rec: 0.69, F1: 0.75</w:t>
+      </w:r>
+    </w:p>
+    <w:p>
+      <w:pPr>
+        <w:pStyle w:val="ListParagraph"/>
+        <w:numPr>
+          <w:ilvl w:val="2"/>
+          <w:numId w:val="5"/>
+        </w:numPr>
+      </w:pPr>
+      <w:r>
+        <w:rPr>
+          <w:b/>
+        </w:rPr>
+        <w:t xml:space="preserve">Maxent, w/ sentiment lexicons &amp; </w:t>
+      </w:r>
+      <w:r>
+        <w:t>'word': word, 'pos': pos, 'sentiment': sentiment, 'obj': objectivity, 'prevw': prevw, 'prevpos': prevpos, 'prevtag': prevtag, 'prev_sentiment': prev_sentiment, 'prev_obj': prev_obj,       'nextw': nextw, 'nextpos': nextpos, 'next_sentiment': next_sentiment, 'next_obj': next_obj}</w:t>
+      </w:r>
+    </w:p>
+    <w:p>
+      <w:pPr>
+        <w:pStyle w:val="ListParagraph"/>
+        <w:numPr>
+          <w:ilvl w:val="2"/>
+          <w:numId w:val="5"/>
+        </w:numPr>
+        <w:rPr>
+          <w:b/>
+        </w:rPr>
+      </w:pPr>
+      <w:r>
+        <w:t>no dep parsing</w:t>
+      </w:r>
+    </w:p>
+    <w:p>
+      <w:pPr>
+        <w:pStyle w:val="ListParagraph"/>
+        <w:numPr>
+          <w:ilvl w:val="2"/>
+          <w:numId w:val="5"/>
+        </w:numPr>
+        <w:rPr>
+          <w:b/>
+        </w:rPr>
+      </w:pPr>
+      <w:r>
+        <w:rPr>
+          <w:b/>
+        </w:rPr>
+        <w:t xml:space="preserve">I can get better recall (.74) but much worse P (.66) </w:t>
+      </w:r>
+      <w:r>
+        <w:t>with BO instead of IOB</w:t>
+      </w:r>
+      <w:r>
+        <w:t xml:space="preserve"> – but this is a bad compare, the eval fn counts all Bs, need to rewrite (laptop was </w:t>
+      </w:r>
+      <w:r>
+        <w:t>0.54, Rec: 0.58, F1: 0.56</w:t>
+      </w:r>
+      <w:r>
+        <w:t>)</w:t>
+      </w:r>
       <w:bookmarkStart w:id="0" w:name="_GoBack"/>
       <w:bookmarkEnd w:id="0"/>
     </w:p>
@@ -1107,14 +1203,20 @@
         </w:rPr>
       </w:pPr>
       <w:r>
-        <w:t xml:space="preserve">Restaurant XVal best results (5-fold): </w:t>
-      </w:r>
-    </w:p>
-    <w:p>
-      <w:pPr>
-        <w:pStyle w:val="ListParagraph"/>
-        <w:numPr>
-          <w:ilvl w:val="2"/>
+        <w:t xml:space="preserve">Laptop XVal best results, same features: </w:t>
+      </w:r>
+      <w:r>
+        <w:rPr>
+          <w:b/>
+        </w:rPr>
+        <w:t>ave Prec: 0.78, Rec: 0.53, F1: 0.63</w:t>
+      </w:r>
+    </w:p>
+    <w:p>
+      <w:pPr>
+        <w:pStyle w:val="ListParagraph"/>
+        <w:numPr>
+          <w:ilvl w:val="0"/>
           <w:numId w:val="5"/>
         </w:numPr>
         <w:rPr>
@@ -1125,32 +1227,35 @@
         <w:rPr>
           <w:b/>
         </w:rPr>
-        <w:t>ave Prec: 0.82, Rec: 0.69, F1: 0.75</w:t>
-      </w:r>
-    </w:p>
-    <w:p>
-      <w:pPr>
-        <w:pStyle w:val="ListParagraph"/>
-        <w:numPr>
-          <w:ilvl w:val="2"/>
+        <w:t>Aspect sentiment</w:t>
+      </w:r>
+    </w:p>
+    <w:p>
+      <w:pPr>
+        <w:pStyle w:val="ListParagraph"/>
+        <w:numPr>
+          <w:ilvl w:val="1"/>
           <w:numId w:val="5"/>
         </w:numPr>
-      </w:pPr>
-      <w:r>
-        <w:rPr>
-          <w:b/>
-        </w:rPr>
-        <w:t xml:space="preserve">Maxent, w/ sentiment lexicons &amp; </w:t>
-      </w:r>
-      <w:r>
-        <w:t>'word': word, 'pos': pos, 'sentiment': sentiment, 'obj': objectivity, 'prevw': prevw, 'prevpos': prevpos, 'prevtag': prevtag, 'prev_sentiment': prev_sentiment, 'prev_obj': prev_obj,       'nextw': nextw, 'nextpos': nextpos, 'next_sentiment': next_sentiment, 'next_obj': next_obj}</w:t>
-      </w:r>
-    </w:p>
-    <w:p>
-      <w:pPr>
-        <w:pStyle w:val="ListParagraph"/>
-        <w:numPr>
-          <w:ilvl w:val="2"/>
+        <w:rPr>
+          <w:b/>
+        </w:rPr>
+      </w:pPr>
+      <w:r>
+        <w:t xml:space="preserve">Restaurant: Maxent, baseline sentiment handbuilt clf, </w:t>
+      </w:r>
+      <w:r>
+        <w:rPr>
+          <w:b/>
+        </w:rPr>
+        <w:t>0.649116159535</w:t>
+      </w:r>
+    </w:p>
+    <w:p>
+      <w:pPr>
+        <w:pStyle w:val="ListParagraph"/>
+        <w:numPr>
+          <w:ilvl w:val="1"/>
           <w:numId w:val="5"/>
         </w:numPr>
         <w:rPr>
@@ -1158,81 +1263,6 @@
         </w:rPr>
       </w:pPr>
       <w:r>
-        <w:t>no dep parsing</w:t>
-      </w:r>
-    </w:p>
-    <w:p>
-      <w:pPr>
-        <w:pStyle w:val="ListParagraph"/>
-        <w:numPr>
-          <w:ilvl w:val="1"/>
-          <w:numId w:val="5"/>
-        </w:numPr>
-        <w:rPr>
-          <w:b/>
-        </w:rPr>
-      </w:pPr>
-      <w:r>
-        <w:t xml:space="preserve">Laptop XVal best results, same features: </w:t>
-      </w:r>
-      <w:r>
-        <w:rPr>
-          <w:b/>
-        </w:rPr>
-        <w:t>ave Prec: 0.78, Rec: 0.53, F1: 0.63</w:t>
-      </w:r>
-    </w:p>
-    <w:p>
-      <w:pPr>
-        <w:pStyle w:val="ListParagraph"/>
-        <w:numPr>
-          <w:ilvl w:val="0"/>
-          <w:numId w:val="5"/>
-        </w:numPr>
-        <w:rPr>
-          <w:b/>
-        </w:rPr>
-      </w:pPr>
-      <w:r>
-        <w:rPr>
-          <w:b/>
-        </w:rPr>
-        <w:t>Aspect sentiment</w:t>
-      </w:r>
-    </w:p>
-    <w:p>
-      <w:pPr>
-        <w:pStyle w:val="ListParagraph"/>
-        <w:numPr>
-          <w:ilvl w:val="1"/>
-          <w:numId w:val="5"/>
-        </w:numPr>
-        <w:rPr>
-          <w:b/>
-        </w:rPr>
-      </w:pPr>
-      <w:r>
-        <w:t xml:space="preserve">Restaurant: Maxent, baseline sentiment handbuilt clf, </w:t>
-      </w:r>
-      <w:r>
-        <w:rPr>
-          <w:b/>
-        </w:rPr>
-        <w:t>0.649116159535</w:t>
-      </w:r>
-    </w:p>
-    <w:p>
-      <w:pPr>
-        <w:pStyle w:val="ListParagraph"/>
-        <w:numPr>
-          <w:ilvl w:val="1"/>
-          <w:numId w:val="5"/>
-        </w:numPr>
-        <w:rPr>
-          <w:b/>
-        </w:rPr>
-      </w:pPr>
-      <w:r>
         <w:t xml:space="preserve">Laptop: </w:t>
       </w:r>
       <w:r>
@@ -1523,6 +1553,102 @@
     <w:p>
       <w:r>
         <w:t>IOB tagging notes:</w:t>
+      </w:r>
+    </w:p>
+    <w:p>
+      <w:pPr>
+        <w:pStyle w:val="ListParagraph"/>
+        <w:numPr>
+          <w:ilvl w:val="0"/>
+          <w:numId w:val="1"/>
+        </w:numPr>
+      </w:pPr>
+      <w:r>
+        <w:t>In the restaurant training data, there are (might miss a few aspects due to bugs in XML parser as of 3/31)</w:t>
+      </w:r>
+    </w:p>
+    <w:p>
+      <w:pPr>
+        <w:pStyle w:val="ListParagraph"/>
+        <w:numPr>
+          <w:ilvl w:val="1"/>
+          <w:numId w:val="1"/>
+        </w:numPr>
+      </w:pPr>
+      <w:r>
+        <w:t>3041 sentences</w:t>
+      </w:r>
+    </w:p>
+    <w:p>
+      <w:pPr>
+        <w:pStyle w:val="ListParagraph"/>
+        <w:numPr>
+          <w:ilvl w:val="1"/>
+          <w:numId w:val="1"/>
+        </w:numPr>
+      </w:pPr>
+      <w:r>
+        <w:t xml:space="preserve">3685 aspect terms (ave of 1.2/sentence) </w:t>
+      </w:r>
+    </w:p>
+    <w:p>
+      <w:pPr>
+        <w:pStyle w:val="ListParagraph"/>
+        <w:numPr>
+          <w:ilvl w:val="1"/>
+          <w:numId w:val="1"/>
+        </w:numPr>
+      </w:pPr>
+      <w:r>
+        <w:t>7 occurrences of sequential aspect terms with no intervening tokens (or .18996%)</w:t>
+      </w:r>
+    </w:p>
+    <w:p>
+      <w:pPr>
+        <w:pStyle w:val="ListParagraph"/>
+        <w:numPr>
+          <w:ilvl w:val="0"/>
+          <w:numId w:val="1"/>
+        </w:numPr>
+      </w:pPr>
+      <w:r>
+        <w:t>laptop training data</w:t>
+      </w:r>
+    </w:p>
+    <w:p>
+      <w:pPr>
+        <w:pStyle w:val="ListParagraph"/>
+        <w:numPr>
+          <w:ilvl w:val="1"/>
+          <w:numId w:val="1"/>
+        </w:numPr>
+      </w:pPr>
+      <w:r>
+        <w:t>3045 sentences</w:t>
+      </w:r>
+    </w:p>
+    <w:p>
+      <w:pPr>
+        <w:pStyle w:val="ListParagraph"/>
+        <w:numPr>
+          <w:ilvl w:val="1"/>
+          <w:numId w:val="1"/>
+        </w:numPr>
+      </w:pPr>
+      <w:r>
+        <w:t>2334 aspect terms (.767/sentence)</w:t>
+      </w:r>
+    </w:p>
+    <w:p>
+      <w:pPr>
+        <w:pStyle w:val="ListParagraph"/>
+        <w:numPr>
+          <w:ilvl w:val="1"/>
+          <w:numId w:val="1"/>
+        </w:numPr>
+      </w:pPr>
+      <w:r>
+        <w:t>1 occurrence of a sequential aspect term</w:t>
       </w:r>
     </w:p>
     <w:p>

</xml_diff>